<commit_message>
Bury Cocktail.SL under "Supporting Projects" solution folder per our practice.
git-svn-id: http://profserv.ideablade.com:81/svn/Cocktail/branches/DEV_Ward@97 3d6527be-44ab-9e4e-9680-169f2067cef8
</commit_message>
<xml_diff>
--- a/Samples/HappyHour/HappyHourTutorial.docx
+++ b/Samples/HappyHour/HappyHourTutorial.docx
@@ -7564,7 +7564,37 @@
     </w:p>
     <w:p>
       <w:r>
-        <w:t xml:space="preserve">Most application developers will reference the Cocktail assembly they keep in a dependency directory such as a “Lib” folder. In this tutorial sample, we’ll include the Cocktail Silverlight project itself so that (a) it’s handy when we want to inspect the referenced source code and (b) we work with a freshly built version of Cocktail. </w:t>
+        <w:t>Most application developers will reference the Cocktail assembly they keep in a dependency directory such as a “Lib” folder.</w:t>
+      </w:r>
+    </w:p>
+    <w:p>
+      <w:r>
+        <w:t xml:space="preserve"> In this tutorial sample, we’ll include the Cocktail Silverlight project itself so that (a) it’s handy when we want to inspect the referenced source code and (b) we work with a freshly built version of Cocktail. </w:t>
+      </w:r>
+    </w:p>
+    <w:p>
+      <w:pPr>
+        <w:rPr>
+          <w:b/>
+        </w:rPr>
+      </w:pPr>
+      <w:r>
+        <w:rPr>
+          <w:b/>
+        </w:rPr>
+        <w:t>Add | New Solution Folder | “Supporting Projects”</w:t>
+      </w:r>
+    </w:p>
+    <w:p>
+      <w:r>
+        <w:t xml:space="preserve">A Cocktail project isn’t really part of the HappyHour application. We’re only including it for reference. To make that point crystal clear, we’ll tuck it under this Visual Studio Solution folder. </w:t>
+      </w:r>
+    </w:p>
+    <w:p>
+      <w:bookmarkStart w:id="15" w:name="_GoBack"/>
+      <w:bookmarkEnd w:id="15"/>
+      <w:r>
+        <w:t>And under this folder, …</w:t>
       </w:r>
     </w:p>
     <w:p>
@@ -7776,55 +7806,6 @@
     <w:p>
       <w:pPr>
         <w:pStyle w:val="Heading2"/>
-      </w:pPr>
-      <w:r>
-        <w:t>[</w:t>
-      </w:r>
-      <w:r>
-        <w:rPr>
-          <w:i/>
-        </w:rPr>
-        <w:t>Export</w:t>
-      </w:r>
-      <w:r>
-        <w:t xml:space="preserve">] the </w:t>
-      </w:r>
-      <w:r>
-        <w:rPr>
-          <w:i/>
-        </w:rPr>
-        <w:t>MainPageViewModel</w:t>
-      </w:r>
-      <w:r>
-        <w:t xml:space="preserve"> </w:t>
-      </w:r>
-    </w:p>
-    <w:p>
-      <w:r>
-        <w:t>We’re using MEF version 1 which means we have to mark certain of our classes with attributes so that MEF can find them.  We’ll go into more detail in a later tutorial. For now, know that you should add the [</w:t>
-      </w:r>
-      <w:r>
-        <w:rPr>
-          <w:i/>
-        </w:rPr>
-        <w:t>Export</w:t>
-      </w:r>
-      <w:r>
-        <w:t xml:space="preserve">] attribute to ViewModels such as </w:t>
-      </w:r>
-      <w:r>
-        <w:rPr>
-          <w:i/>
-        </w:rPr>
-        <w:t>MainPageViewModel</w:t>
-      </w:r>
-      <w:r>
-        <w:t>:</w:t>
-      </w:r>
-    </w:p>
-    <w:p>
-      <w:pPr>
-        <w:pStyle w:val="Code"/>
       </w:pPr>
       <w:r>
         <w:lastRenderedPageBreak/>
@@ -7832,6 +7813,55 @@
       </w:r>
       <w:r>
         <w:rPr>
+          <w:i/>
+        </w:rPr>
+        <w:t>Export</w:t>
+      </w:r>
+      <w:r>
+        <w:t xml:space="preserve">] the </w:t>
+      </w:r>
+      <w:r>
+        <w:rPr>
+          <w:i/>
+        </w:rPr>
+        <w:t>MainPageViewModel</w:t>
+      </w:r>
+      <w:r>
+        <w:t xml:space="preserve"> </w:t>
+      </w:r>
+    </w:p>
+    <w:p>
+      <w:r>
+        <w:t>We’re using MEF version 1 which means we have to mark certain of our classes with attributes so that MEF can find them.  We’ll go into more detail in a later tutorial. For now, know that you should add the [</w:t>
+      </w:r>
+      <w:r>
+        <w:rPr>
+          <w:i/>
+        </w:rPr>
+        <w:t>Export</w:t>
+      </w:r>
+      <w:r>
+        <w:t xml:space="preserve">] attribute to ViewModels such as </w:t>
+      </w:r>
+      <w:r>
+        <w:rPr>
+          <w:i/>
+        </w:rPr>
+        <w:t>MainPageViewModel</w:t>
+      </w:r>
+      <w:r>
+        <w:t>:</w:t>
+      </w:r>
+    </w:p>
+    <w:p>
+      <w:pPr>
+        <w:pStyle w:val="Code"/>
+      </w:pPr>
+      <w:r>
+        <w:t>[</w:t>
+      </w:r>
+      <w:r>
+        <w:rPr>
           <w:color w:val="2B91AF"/>
         </w:rPr>
         <w:t>Export</w:t>
@@ -8629,6 +8659,7 @@
         <w:rPr>
           <w:b/>
         </w:rPr>
+        <w:lastRenderedPageBreak/>
         <w:t>Open App.xaml.cs</w:t>
       </w:r>
       <w:r>
@@ -8679,7 +8710,6 @@
         <w:rPr>
           <w:color w:val="0000FF"/>
         </w:rPr>
-        <w:lastRenderedPageBreak/>
         <w:t>using</w:t>
       </w:r>
       <w:proofErr w:type="gramEnd"/>
@@ -10306,37 +10336,28 @@
         <w:t>class</w:t>
       </w:r>
       <w:r>
-        <w:t> MainPageViewModel : </w:t>
-      </w:r>
-      <w:r>
+        <w:t> MainPageViewModel : Screen</w:t>
+      </w:r>
+    </w:p>
+    <w:p>
+      <w:r>
+        <w:t xml:space="preserve">Most of the ViewModels you write for a Cocktail application will inherit from </w:t>
+      </w:r>
+      <w:r>
+        <w:rPr>
+          <w:i/>
+        </w:rPr>
+        <w:t>Caliburn.Micro.Screen</w:t>
+      </w:r>
+      <w:r>
+        <w:t xml:space="preserve">. </w:t>
+      </w:r>
+      <w:r>
+        <w:rPr>
+          <w:i/>
+        </w:rPr>
         <w:t>Screen</w:t>
       </w:r>
-    </w:p>
-    <w:p>
-      <w:r>
-        <w:t>M</w:t>
-      </w:r>
-      <w:r>
-        <w:t>ost of the ViewModels you write for</w:t>
-      </w:r>
-      <w:r>
-        <w:t xml:space="preserve"> a Cocktail application will inherit from </w:t>
-      </w:r>
-      <w:r>
-        <w:rPr>
-          <w:i/>
-        </w:rPr>
-        <w:t>Caliburn.Micro.Screen</w:t>
-      </w:r>
-      <w:r>
-        <w:t xml:space="preserve">. </w:t>
-      </w:r>
-      <w:r>
-        <w:rPr>
-          <w:i/>
-        </w:rPr>
-        <w:t>Screen</w:t>
-      </w:r>
       <w:r>
         <w:t xml:space="preserve"> has many capabilities</w:t>
       </w:r>
@@ -10364,19 +10385,7 @@
           <w:b/>
         </w:rPr>
         <w:lastRenderedPageBreak/>
-        <w:t xml:space="preserve">Delete </w:t>
-      </w:r>
-      <w:r>
-        <w:rPr>
-          <w:b/>
-        </w:rPr>
-        <w:t>the implementation of</w:t>
-      </w:r>
-      <w:r>
-        <w:rPr>
-          <w:b/>
-        </w:rPr>
-        <w:t xml:space="preserve"> </w:t>
+        <w:t xml:space="preserve">Delete the implementation of </w:t>
       </w:r>
       <w:r>
         <w:rPr>
@@ -11928,8 +11937,8 @@
       <w:pPr>
         <w:pStyle w:val="Heading2"/>
       </w:pPr>
-      <w:bookmarkStart w:id="15" w:name="_Where_is_InitializeComponent?"/>
-      <w:bookmarkEnd w:id="15"/>
+      <w:bookmarkStart w:id="16" w:name="_Where_is_InitializeComponent?"/>
+      <w:bookmarkEnd w:id="16"/>
       <w:r>
         <w:t xml:space="preserve">Where is </w:t>
       </w:r>
@@ -12719,18 +12728,18 @@
         </w:rPr>
         <w:t>="</w:t>
       </w:r>
-      <w:bookmarkStart w:id="16" w:name="OLE_LINK25"/>
-      <w:bookmarkStart w:id="17" w:name="OLE_LINK26"/>
-      <w:bookmarkStart w:id="18" w:name="OLE_LINK34"/>
+      <w:bookmarkStart w:id="17" w:name="OLE_LINK25"/>
+      <w:bookmarkStart w:id="18" w:name="OLE_LINK26"/>
+      <w:bookmarkStart w:id="19" w:name="OLE_LINK34"/>
       <w:r>
         <w:rPr>
           <w:color w:val="0000FF"/>
         </w:rPr>
         <w:t>/HappyHour;component/</w:t>
       </w:r>
-      <w:bookmarkEnd w:id="16"/>
       <w:bookmarkEnd w:id="17"/>
       <w:bookmarkEnd w:id="18"/>
+      <w:bookmarkEnd w:id="19"/>
       <w:r>
         <w:rPr>
           <w:color w:val="0000FF"/>
@@ -17503,8 +17512,8 @@
       <w:pPr>
         <w:pStyle w:val="Heading2"/>
       </w:pPr>
-      <w:bookmarkStart w:id="19" w:name="_How_did_it"/>
-      <w:bookmarkEnd w:id="19"/>
+      <w:bookmarkStart w:id="20" w:name="_How_did_it"/>
+      <w:bookmarkEnd w:id="20"/>
       <w:r>
         <w:t>How did it bind MainPage to MainPageViewModel?</w:t>
       </w:r>
@@ -17955,8 +17964,8 @@
       <w:pPr>
         <w:pStyle w:val="Heading2"/>
       </w:pPr>
-      <w:bookmarkStart w:id="20" w:name="_What_are_the"/>
-      <w:bookmarkEnd w:id="20"/>
+      <w:bookmarkStart w:id="21" w:name="_What_are_the"/>
+      <w:bookmarkEnd w:id="21"/>
       <w:r>
         <w:t xml:space="preserve">What are the </w:t>
       </w:r>
@@ -18510,8 +18519,8 @@
       <w:pPr>
         <w:pStyle w:val="Code"/>
       </w:pPr>
-      <w:bookmarkStart w:id="21" w:name="OLE_LINK1"/>
-      <w:bookmarkStart w:id="22" w:name="OLE_LINK2"/>
+      <w:bookmarkStart w:id="22" w:name="OLE_LINK1"/>
+      <w:bookmarkStart w:id="23" w:name="OLE_LINK2"/>
       <w:proofErr w:type="gramStart"/>
       <w:r>
         <w:t>namespace</w:t>
@@ -18767,8 +18776,8 @@
         <w:t>}</w:t>
       </w:r>
     </w:p>
-    <w:bookmarkEnd w:id="21"/>
     <w:bookmarkEnd w:id="22"/>
+    <w:bookmarkEnd w:id="23"/>
     <w:p>
       <w:pPr>
         <w:pStyle w:val="Heading1"/>
@@ -18916,7 +18925,7 @@
       <w:pPr>
         <w:pStyle w:val="Note"/>
       </w:pPr>
-      <w:bookmarkStart w:id="23" w:name="OLE_LINK3"/>
+      <w:bookmarkStart w:id="24" w:name="OLE_LINK3"/>
       <w:r>
         <w:t>BindableCollection&lt;T&gt;</w:t>
       </w:r>
@@ -18971,7 +18980,7 @@
         <w:t>{get; set;}</w:t>
       </w:r>
     </w:p>
-    <w:bookmarkEnd w:id="23"/>
+    <w:bookmarkEnd w:id="24"/>
     <w:p>
       <w:r>
         <w:t>You’ll add two “using” statements in this process,</w:t>
@@ -20961,7 +20970,7 @@
       <w:pPr>
         <w:pStyle w:val="Code"/>
       </w:pPr>
-      <w:bookmarkStart w:id="24" w:name="OLE_LINK13"/>
+      <w:bookmarkStart w:id="25" w:name="OLE_LINK13"/>
       <w:r>
         <w:rPr>
           <w:color w:val="A31515"/>
@@ -21176,7 +21185,7 @@
         <w:t>&gt;</w:t>
       </w:r>
     </w:p>
-    <w:bookmarkEnd w:id="24"/>
+    <w:bookmarkEnd w:id="25"/>
     <w:p>
       <w:pPr>
         <w:pStyle w:val="Code"/>
@@ -22443,7 +22452,7 @@
       <w:pPr>
         <w:pStyle w:val="Code"/>
       </w:pPr>
-      <w:bookmarkStart w:id="25" w:name="OLE_LINK31"/>
+      <w:bookmarkStart w:id="26" w:name="OLE_LINK31"/>
       <w:r>
         <w:t>&lt;</w:t>
       </w:r>
@@ -23225,7 +23234,7 @@
         <w:t>&gt;</w:t>
       </w:r>
     </w:p>
-    <w:bookmarkEnd w:id="25"/>
+    <w:bookmarkEnd w:id="26"/>
     <w:p>
       <w:r>
         <w:t xml:space="preserve">This is a 3 x 2 grid with labels in the first column and </w:t>
@@ -23736,8 +23745,8 @@
           <w:b/>
         </w:rPr>
       </w:pPr>
-      <w:bookmarkStart w:id="26" w:name="OLE_LINK32"/>
-      <w:bookmarkStart w:id="27" w:name="OLE_LINK33"/>
+      <w:bookmarkStart w:id="27" w:name="OLE_LINK32"/>
+      <w:bookmarkStart w:id="28" w:name="OLE_LINK33"/>
       <w:r>
         <w:rPr>
           <w:b/>
@@ -23834,8 +23843,8 @@
         <w:t>);</w:t>
       </w:r>
     </w:p>
-    <w:bookmarkEnd w:id="26"/>
     <w:bookmarkEnd w:id="27"/>
+    <w:bookmarkEnd w:id="28"/>
     <w:p>
       <w:pPr>
         <w:pStyle w:val="Code"/>
@@ -24648,8 +24657,8 @@
       <w:pPr>
         <w:pStyle w:val="Heading2"/>
       </w:pPr>
-      <w:bookmarkStart w:id="28" w:name="_Why_does_Name"/>
-      <w:bookmarkEnd w:id="28"/>
+      <w:bookmarkStart w:id="29" w:name="_Why_does_Name"/>
+      <w:bookmarkEnd w:id="29"/>
       <w:r>
         <w:t>Why create a Model project for DrinkOrder?</w:t>
       </w:r>
@@ -24793,16 +24802,16 @@
       <w:pPr>
         <w:pStyle w:val="Heading2"/>
       </w:pPr>
-      <w:bookmarkStart w:id="29" w:name="_Why_repeat_HappyHourStyles"/>
-      <w:bookmarkStart w:id="30" w:name="_Could_we_define"/>
-      <w:bookmarkStart w:id="31" w:name="_Could_we_have"/>
-      <w:bookmarkStart w:id="32" w:name="_When_should_I"/>
-      <w:bookmarkStart w:id="33" w:name="_Should_a_property"/>
-      <w:bookmarkEnd w:id="29"/>
+      <w:bookmarkStart w:id="30" w:name="_Why_repeat_HappyHourStyles"/>
+      <w:bookmarkStart w:id="31" w:name="_Could_we_define"/>
+      <w:bookmarkStart w:id="32" w:name="_Could_we_have"/>
+      <w:bookmarkStart w:id="33" w:name="_When_should_I"/>
+      <w:bookmarkStart w:id="34" w:name="_Should_a_property"/>
       <w:bookmarkEnd w:id="30"/>
       <w:bookmarkEnd w:id="31"/>
       <w:bookmarkEnd w:id="32"/>
       <w:bookmarkEnd w:id="33"/>
+      <w:bookmarkEnd w:id="34"/>
       <w:r>
         <w:lastRenderedPageBreak/>
         <w:t>Should a property always notify the View?</w:t>
@@ -25466,10 +25475,10 @@
       <w:pPr>
         <w:pStyle w:val="Heading2"/>
       </w:pPr>
-      <w:bookmarkStart w:id="34" w:name="_When_should_I_1"/>
-      <w:bookmarkStart w:id="35" w:name="_How_are_Views"/>
-      <w:bookmarkEnd w:id="34"/>
+      <w:bookmarkStart w:id="35" w:name="_When_should_I_1"/>
+      <w:bookmarkStart w:id="36" w:name="_How_are_Views"/>
       <w:bookmarkEnd w:id="35"/>
+      <w:bookmarkEnd w:id="36"/>
       <w:r>
         <w:lastRenderedPageBreak/>
         <w:t xml:space="preserve">How are Views displayed in the </w:t>
@@ -28087,8 +28096,8 @@
           <w:sz w:val="16"/>
         </w:rPr>
       </w:pPr>
-      <w:bookmarkStart w:id="36" w:name="OLE_LINK4"/>
-      <w:bookmarkStart w:id="37" w:name="OLE_LINK5"/>
+      <w:bookmarkStart w:id="37" w:name="OLE_LINK4"/>
+      <w:bookmarkStart w:id="38" w:name="OLE_LINK5"/>
       <w:r>
         <w:rPr>
           <w:sz w:val="16"/>
@@ -28398,8 +28407,8 @@
         </w:rPr>
         <w:t>Grid.Resources</w:t>
       </w:r>
-      <w:bookmarkEnd w:id="36"/>
       <w:bookmarkEnd w:id="37"/>
+      <w:bookmarkEnd w:id="38"/>
       <w:r>
         <w:rPr>
           <w:color w:val="0000FF"/>
@@ -30029,8 +30038,8 @@
       <w:r>
         <w:t>            </w:t>
       </w:r>
-      <w:bookmarkStart w:id="38" w:name="OLE_LINK27"/>
-      <w:bookmarkStart w:id="39" w:name="OLE_LINK28"/>
+      <w:bookmarkStart w:id="39" w:name="OLE_LINK27"/>
+      <w:bookmarkStart w:id="40" w:name="OLE_LINK28"/>
       <w:r>
         <w:rPr>
           <w:color w:val="0000FF"/>
@@ -30065,8 +30074,8 @@
         <w:t>ModelTemplates.xaml" /&gt;</w:t>
       </w:r>
     </w:p>
-    <w:bookmarkEnd w:id="38"/>
     <w:bookmarkEnd w:id="39"/>
+    <w:bookmarkEnd w:id="40"/>
     <w:p>
       <w:pPr>
         <w:pStyle w:val="Code"/>
@@ -30308,8 +30317,8 @@
         </w:rPr>
         <w:t> </w:t>
       </w:r>
-      <w:bookmarkStart w:id="40" w:name="OLE_LINK29"/>
-      <w:bookmarkStart w:id="41" w:name="OLE_LINK30"/>
+      <w:bookmarkStart w:id="41" w:name="OLE_LINK29"/>
+      <w:bookmarkStart w:id="42" w:name="OLE_LINK30"/>
       <w:r>
         <w:rPr>
           <w:color w:val="FF0000"/>
@@ -30346,8 +30355,8 @@
       <w:r>
         <w:t>}" </w:t>
       </w:r>
-      <w:bookmarkEnd w:id="40"/>
       <w:bookmarkEnd w:id="41"/>
+      <w:bookmarkEnd w:id="42"/>
       <w:r>
         <w:t>/&gt;</w:t>
       </w:r>
@@ -31147,19 +31156,215 @@
         <w:t>MainPageViewModel</w:t>
       </w:r>
       <w:r>
+        <w:t xml:space="preserve"> can override that method to gain access to the </w:t>
+      </w:r>
+      <w:r>
+        <w:rPr>
+          <w:i/>
+        </w:rPr>
+        <w:t>view</w:t>
+      </w:r>
+      <w:r>
+        <w:t xml:space="preserve"> … as shown here.</w:t>
+      </w:r>
+    </w:p>
+    <w:p>
+      <w:pPr>
+        <w:pStyle w:val="Code"/>
+      </w:pPr>
+      <w:proofErr w:type="gramStart"/>
+      <w:r>
+        <w:rPr>
+          <w:color w:val="0000FF"/>
+        </w:rPr>
+        <w:t>protected</w:t>
+      </w:r>
+      <w:proofErr w:type="gramEnd"/>
+      <w:r>
+        <w:t> </w:t>
+      </w:r>
+      <w:r>
+        <w:rPr>
+          <w:color w:val="0000FF"/>
+        </w:rPr>
+        <w:t>override</w:t>
+      </w:r>
+      <w:r>
+        <w:t> </w:t>
+      </w:r>
+      <w:r>
+        <w:rPr>
+          <w:color w:val="0000FF"/>
+        </w:rPr>
+        <w:t>void</w:t>
+      </w:r>
+      <w:r>
+        <w:t> OnViewAttached(</w:t>
+      </w:r>
+      <w:r>
+        <w:rPr>
+          <w:color w:val="0000FF"/>
+        </w:rPr>
+        <w:t>object</w:t>
+      </w:r>
+      <w:r>
+        <w:t> view, </w:t>
+      </w:r>
+      <w:r>
+        <w:rPr>
+          <w:color w:val="0000FF"/>
+        </w:rPr>
+        <w:t>object</w:t>
+      </w:r>
+      <w:r>
+        <w:t> context)</w:t>
+      </w:r>
+    </w:p>
+    <w:p>
+      <w:pPr>
+        <w:pStyle w:val="Code"/>
+      </w:pPr>
+      <w:r>
+        <w:t>{</w:t>
+      </w:r>
+    </w:p>
+    <w:p>
+      <w:pPr>
+        <w:pStyle w:val="Code"/>
+      </w:pPr>
+      <w:r>
+        <w:t>    _view = view </w:t>
+      </w:r>
+      <w:r>
+        <w:rPr>
+          <w:color w:val="0000FF"/>
+        </w:rPr>
+        <w:t>as</w:t>
+      </w:r>
+      <w:r>
+        <w:t> </w:t>
+      </w:r>
+      <w:r>
+        <w:rPr>
+          <w:color w:val="2B91AF"/>
+        </w:rPr>
+        <w:t>IMainPage</w:t>
+      </w:r>
+      <w:r>
+        <w:t>; </w:t>
+      </w:r>
+      <w:r>
+        <w:rPr>
+          <w:color w:val="008000"/>
+        </w:rPr>
+        <w:t>// Throw if not IMainPage?</w:t>
+      </w:r>
+    </w:p>
+    <w:p>
+      <w:pPr>
+        <w:pStyle w:val="Code"/>
+      </w:pPr>
+      <w:r>
+        <w:t>}</w:t>
+      </w:r>
+    </w:p>
+    <w:p>
+      <w:pPr>
+        <w:pStyle w:val="Code"/>
+      </w:pPr>
+    </w:p>
+    <w:p>
+      <w:pPr>
+        <w:pStyle w:val="Code"/>
+        <w:keepNext w:val="0"/>
+      </w:pPr>
+      <w:proofErr w:type="gramStart"/>
+      <w:r>
+        <w:rPr>
+          <w:color w:val="0000FF"/>
+        </w:rPr>
+        <w:t>private</w:t>
+      </w:r>
+      <w:proofErr w:type="gramEnd"/>
+      <w:r>
+        <w:t> </w:t>
+      </w:r>
+      <w:r>
+        <w:rPr>
+          <w:color w:val="2B91AF"/>
+        </w:rPr>
+        <w:t>IMainPage</w:t>
+      </w:r>
+      <w:r>
+        <w:t> _view;</w:t>
+      </w:r>
+    </w:p>
+    <w:p>
+      <w:r>
+        <w:t xml:space="preserve">Casting the </w:t>
+      </w:r>
+      <w:r>
+        <w:rPr>
+          <w:i/>
+        </w:rPr>
+        <w:t>View</w:t>
+      </w:r>
+      <w:r>
+        <w:t xml:space="preserve"> as </w:t>
+      </w:r>
+      <w:r>
+        <w:rPr>
+          <w:i/>
+        </w:rPr>
+        <w:t>IMainPage</w:t>
+      </w:r>
+      <w:r>
+        <w:t xml:space="preserve"> makes its </w:t>
+      </w:r>
+      <w:r>
+        <w:rPr>
+          <w:i/>
+        </w:rPr>
+        <w:t>ReadyForNewDrink</w:t>
+      </w:r>
+      <w:r>
+        <w:t xml:space="preserve"> method accessible. </w:t>
+      </w:r>
+    </w:p>
+    <w:p>
+      <w:pPr>
+        <w:keepNext/>
+      </w:pPr>
+      <w:r>
+        <w:rPr>
+          <w:b/>
+        </w:rPr>
+        <w:t xml:space="preserve">Revise the </w:t>
+      </w:r>
+      <w:r>
+        <w:rPr>
+          <w:b/>
+          <w:i/>
+        </w:rPr>
+        <w:t>AddDrinkOrder</w:t>
+      </w:r>
+      <w:r>
         <w:t xml:space="preserve"> </w:t>
       </w:r>
       <w:r>
-        <w:t xml:space="preserve">can override that method to gain access to the </w:t>
-      </w:r>
-      <w:r>
-        <w:rPr>
-          <w:i/>
-        </w:rPr>
-        <w:t>view</w:t>
-      </w:r>
-      <w:r>
-        <w:t xml:space="preserve"> … as shown here.</w:t>
+        <w:rPr>
+          <w:b/>
+        </w:rPr>
+        <w:t>method</w:t>
+      </w:r>
+      <w:r>
+        <w:t xml:space="preserve"> to </w:t>
+      </w:r>
+      <w:r>
+        <w:t>ready</w:t>
+      </w:r>
+      <w:r>
+        <w:t xml:space="preserve"> the view after adding a new drink order to the collection. </w:t>
       </w:r>
     </w:p>
     <w:p>
@@ -31171,7 +31376,7 @@
         <w:rPr>
           <w:color w:val="0000FF"/>
         </w:rPr>
-        <w:t>protected</w:t>
+        <w:t>public</w:t>
       </w:r>
       <w:proofErr w:type="gramEnd"/>
       <w:r>
@@ -31181,37 +31386,133 @@
         <w:rPr>
           <w:color w:val="0000FF"/>
         </w:rPr>
-        <w:t>override</w:t>
+        <w:t>void</w:t>
+      </w:r>
+      <w:r>
+        <w:t> AddDrinkOrder()</w:t>
+      </w:r>
+    </w:p>
+    <w:p>
+      <w:pPr>
+        <w:pStyle w:val="Code"/>
+      </w:pPr>
+      <w:r>
+        <w:t>{</w:t>
+      </w:r>
+    </w:p>
+    <w:p>
+      <w:pPr>
+        <w:pStyle w:val="Code"/>
+      </w:pPr>
+      <w:r>
+        <w:t>    </w:t>
+      </w:r>
+      <w:proofErr w:type="gramStart"/>
+      <w:r>
+        <w:rPr>
+          <w:color w:val="0000FF"/>
+        </w:rPr>
+        <w:t>var</w:t>
+      </w:r>
+      <w:proofErr w:type="gramEnd"/>
+      <w:r>
+        <w:t> drink = </w:t>
+      </w:r>
+      <w:r>
+        <w:rPr>
+          <w:color w:val="0000FF"/>
+        </w:rPr>
+        <w:t>new</w:t>
       </w:r>
       <w:r>
         <w:t> </w:t>
       </w:r>
       <w:r>
         <w:rPr>
+          <w:color w:val="2B91AF"/>
+        </w:rPr>
+        <w:t>DrinkOrder</w:t>
+      </w:r>
+      <w:r>
+        <w:t> {DrinkName = DrinkName};</w:t>
+      </w:r>
+    </w:p>
+    <w:p>
+      <w:pPr>
+        <w:pStyle w:val="Code"/>
+      </w:pPr>
+      <w:r>
+        <w:t>    </w:t>
+      </w:r>
+      <w:proofErr w:type="gramStart"/>
+      <w:r>
+        <w:t>DrinkOrders.Add(</w:t>
+      </w:r>
+      <w:proofErr w:type="gramEnd"/>
+      <w:r>
+        <w:t>drink);</w:t>
+      </w:r>
+    </w:p>
+    <w:p>
+      <w:pPr>
+        <w:pStyle w:val="Code"/>
+      </w:pPr>
+      <w:r>
+        <w:t>    SelectedDrinkOrder = drink;</w:t>
+      </w:r>
+    </w:p>
+    <w:p>
+      <w:pPr>
+        <w:pStyle w:val="Code"/>
+      </w:pPr>
+      <w:r>
+        <w:t>    </w:t>
+      </w:r>
+      <w:proofErr w:type="gramStart"/>
+      <w:r>
+        <w:t>ReadyForNewDrink(</w:t>
+      </w:r>
+      <w:proofErr w:type="gramEnd"/>
+      <w:r>
+        <w:t>);</w:t>
+      </w:r>
+    </w:p>
+    <w:p>
+      <w:pPr>
+        <w:pStyle w:val="Code"/>
+      </w:pPr>
+      <w:r>
+        <w:t>}</w:t>
+      </w:r>
+    </w:p>
+    <w:p>
+      <w:pPr>
+        <w:pStyle w:val="Code"/>
+      </w:pPr>
+    </w:p>
+    <w:p>
+      <w:pPr>
+        <w:pStyle w:val="Code"/>
+      </w:pPr>
+      <w:proofErr w:type="gramStart"/>
+      <w:r>
+        <w:rPr>
+          <w:color w:val="0000FF"/>
+        </w:rPr>
+        <w:t>private</w:t>
+      </w:r>
+      <w:proofErr w:type="gramEnd"/>
+      <w:r>
+        <w:t> </w:t>
+      </w:r>
+      <w:r>
+        <w:rPr>
           <w:color w:val="0000FF"/>
         </w:rPr>
         <w:t>void</w:t>
       </w:r>
       <w:r>
-        <w:t> OnViewAttached(</w:t>
-      </w:r>
-      <w:r>
-        <w:rPr>
-          <w:color w:val="0000FF"/>
-        </w:rPr>
-        <w:t>object</w:t>
-      </w:r>
-      <w:r>
-        <w:t> view, </w:t>
-      </w:r>
-      <w:r>
-        <w:rPr>
-          <w:color w:val="0000FF"/>
-        </w:rPr>
-        <w:t>object</w:t>
-      </w:r>
-      <w:r>
-        <w:t> context)</w:t>
+        <w:t> ReadyForNewDrink()</w:t>
       </w:r>
     </w:p>
     <w:p>
@@ -31227,75 +31528,65 @@
         <w:pStyle w:val="Code"/>
       </w:pPr>
       <w:r>
-        <w:t>    _view = view </w:t>
-      </w:r>
-      <w:r>
-        <w:rPr>
-          <w:color w:val="0000FF"/>
-        </w:rPr>
-        <w:t>as</w:t>
-      </w:r>
-      <w:r>
-        <w:t> </w:t>
-      </w:r>
-      <w:r>
-        <w:rPr>
-          <w:color w:val="2B91AF"/>
-        </w:rPr>
-        <w:t>IMainPage</w:t>
-      </w:r>
-      <w:r>
-        <w:t>; </w:t>
+        <w:t>    </w:t>
+      </w:r>
+      <w:proofErr w:type="gramStart"/>
+      <w:r>
+        <w:rPr>
+          <w:color w:val="0000FF"/>
+        </w:rPr>
+        <w:t>if</w:t>
+      </w:r>
+      <w:proofErr w:type="gramEnd"/>
+      <w:r>
+        <w:t> (</w:t>
+      </w:r>
+      <w:r>
+        <w:rPr>
+          <w:color w:val="0000FF"/>
+        </w:rPr>
+        <w:t>null</w:t>
+      </w:r>
+      <w:r>
+        <w:t> != _view) _view.ReadyForNewDrink(); </w:t>
       </w:r>
       <w:r>
         <w:rPr>
           <w:color w:val="008000"/>
         </w:rPr>
-        <w:t>// Throw if not IMainPage?</w:t>
-      </w:r>
-    </w:p>
-    <w:p>
-      <w:pPr>
-        <w:pStyle w:val="Code"/>
+        <w:t>// Throw if null?</w:t>
+      </w:r>
+    </w:p>
+    <w:p>
+      <w:pPr>
+        <w:pStyle w:val="Code"/>
+        <w:keepNext w:val="0"/>
       </w:pPr>
       <w:r>
         <w:t>}</w:t>
       </w:r>
     </w:p>
     <w:p>
-      <w:pPr>
-        <w:pStyle w:val="Code"/>
-      </w:pPr>
-    </w:p>
-    <w:p>
-      <w:pPr>
-        <w:pStyle w:val="Code"/>
-        <w:keepNext w:val="0"/>
-      </w:pPr>
-      <w:proofErr w:type="gramStart"/>
-      <w:r>
-        <w:rPr>
-          <w:color w:val="0000FF"/>
-        </w:rPr>
-        <w:t>private</w:t>
-      </w:r>
-      <w:proofErr w:type="gramEnd"/>
-      <w:r>
-        <w:t> </w:t>
-      </w:r>
-      <w:r>
-        <w:rPr>
-          <w:color w:val="2B91AF"/>
-        </w:rPr>
-        <w:t>IMainPage</w:t>
-      </w:r>
-      <w:r>
-        <w:t> _view;</w:t>
-      </w:r>
-    </w:p>
-    <w:p>
-      <w:r>
-        <w:t xml:space="preserve">Casting the </w:t>
+      <w:r>
+        <w:t xml:space="preserve">Notice that our </w:t>
+      </w:r>
+      <w:r>
+        <w:rPr>
+          <w:i/>
+        </w:rPr>
+        <w:t>ViewModel</w:t>
+      </w:r>
+      <w:r>
+        <w:t xml:space="preserve"> remains testable despite </w:t>
+      </w:r>
+      <w:r>
+        <w:t>its</w:t>
+      </w:r>
+      <w:r>
+        <w:t xml:space="preserve"> dependence </w:t>
+      </w:r>
+      <w:r>
+        <w:t xml:space="preserve">on a </w:t>
       </w:r>
       <w:r>
         <w:rPr>
@@ -31304,342 +31595,169 @@
         <w:t>View</w:t>
       </w:r>
       <w:r>
-        <w:t xml:space="preserve"> as </w:t>
-      </w:r>
-      <w:r>
-        <w:rPr>
-          <w:i/>
-        </w:rPr>
-        <w:t>IMainPage</w:t>
-      </w:r>
-      <w:r>
-        <w:t xml:space="preserve"> makes its </w:t>
-      </w:r>
-      <w:r>
-        <w:rPr>
-          <w:i/>
-        </w:rPr>
-        <w:t>ReadyForNewDrink</w:t>
+        <w:t xml:space="preserve">. That dependence is </w:t>
+      </w:r>
+      <w:r>
+        <w:t>limited to</w:t>
+      </w:r>
+      <w:r>
+        <w:t xml:space="preserve"> the </w:t>
+      </w:r>
+      <w:r>
+        <w:rPr>
+          <w:i/>
+        </w:rPr>
+        <w:t>I</w:t>
+      </w:r>
+      <w:r>
+        <w:rPr>
+          <w:i/>
+        </w:rPr>
+        <w:t>MainPage</w:t>
+      </w:r>
+      <w:r>
+        <w:t xml:space="preserve"> interface </w:t>
+      </w:r>
+      <w:r>
+        <w:t>which</w:t>
+      </w:r>
+      <w:r>
+        <w:t xml:space="preserve"> is trivial to fake. </w:t>
+      </w:r>
+    </w:p>
+    <w:p>
+      <w:pPr>
+        <w:pStyle w:val="Note"/>
+      </w:pPr>
+      <w:r>
+        <w:t xml:space="preserve">Of course </w:t>
+      </w:r>
+      <w:r>
+        <w:t>we’</w:t>
+      </w:r>
+      <w:r>
+        <w:t>ll have to remember to</w:t>
       </w:r>
       <w:r>
         <w:t xml:space="preserve"> </w:t>
       </w:r>
       <w:r>
-        <w:t xml:space="preserve">method accessible. </w:t>
-      </w:r>
-    </w:p>
-    <w:p>
-      <w:pPr>
-        <w:keepNext/>
-      </w:pPr>
-      <w:r>
-        <w:rPr>
-          <w:b/>
-        </w:rPr>
-        <w:t xml:space="preserve">Revise the </w:t>
-      </w:r>
-      <w:r>
-        <w:rPr>
-          <w:b/>
+        <w:t xml:space="preserve">pass a fake view into the </w:t>
+      </w:r>
+      <w:r>
+        <w:rPr>
+          <w:i/>
+        </w:rPr>
+        <w:t>MainPageViewModel</w:t>
+      </w:r>
+      <w:r>
+        <w:t xml:space="preserve"> when we test it</w:t>
+      </w:r>
+      <w:r>
+        <w:t>.</w:t>
+      </w:r>
+      <w:r>
+        <w:t xml:space="preserve"> </w:t>
+      </w:r>
+      <w:r>
+        <w:t>W</w:t>
+      </w:r>
+      <w:r>
+        <w:t xml:space="preserve">e can do </w:t>
+      </w:r>
+      <w:r>
+        <w:t xml:space="preserve">that </w:t>
+      </w:r>
+      <w:r>
+        <w:t>by casting</w:t>
+      </w:r>
+      <w:r>
+        <w:t xml:space="preserve"> the tested</w:t>
+      </w:r>
+      <w:r>
+        <w:t xml:space="preserve"> </w:t>
+      </w:r>
+      <w:r>
+        <w:rPr>
+          <w:i/>
+        </w:rPr>
+        <w:t>MainPageViewModel</w:t>
+      </w:r>
+      <w:r>
+        <w:t xml:space="preserve"> to </w:t>
+      </w:r>
+      <w:r>
+        <w:rPr>
+          <w:i/>
+        </w:rPr>
+        <w:t>IViewAware</w:t>
+      </w:r>
+      <w:r>
+        <w:t xml:space="preserve"> and calling</w:t>
+      </w:r>
+      <w:r>
+        <w:t xml:space="preserve"> </w:t>
+      </w:r>
+      <w:r>
+        <w:rPr>
+          <w:i/>
+        </w:rPr>
+        <w:t>AttachView</w:t>
+      </w:r>
+      <w:r>
+        <w:t xml:space="preserve"> with the fake </w:t>
+      </w:r>
+      <w:r>
+        <w:t xml:space="preserve">view </w:t>
+      </w:r>
+      <w:r>
+        <w:t>during setup of</w:t>
+      </w:r>
+      <w:r>
+        <w:t xml:space="preserve"> </w:t>
+      </w:r>
+      <w:r>
+        <w:rPr>
           <w:i/>
         </w:rPr>
         <w:t>AddDrinkOrder</w:t>
       </w:r>
       <w:r>
-        <w:t xml:space="preserve"> </w:t>
-      </w:r>
-      <w:r>
-        <w:rPr>
-          <w:b/>
-        </w:rPr>
-        <w:t>method</w:t>
+        <w:t xml:space="preserve"> tests</w:t>
+      </w:r>
+      <w:r>
+        <w:t>.</w:t>
+      </w:r>
+    </w:p>
+    <w:p>
+      <w:pPr>
+        <w:pStyle w:val="Heading2"/>
+      </w:pPr>
+      <w:r>
+        <w:t xml:space="preserve">Teach </w:t>
+      </w:r>
+      <w:r>
+        <w:rPr>
+          <w:i/>
+        </w:rPr>
+        <w:t>MainPage</w:t>
       </w:r>
       <w:r>
         <w:t xml:space="preserve"> to </w:t>
       </w:r>
       <w:r>
-        <w:t>ready</w:t>
-      </w:r>
-      <w:r>
-        <w:t xml:space="preserve"> the view after adding a new drink order to the collection. </w:t>
-      </w:r>
-    </w:p>
-    <w:p>
-      <w:pPr>
-        <w:pStyle w:val="Code"/>
-      </w:pPr>
-      <w:proofErr w:type="gramStart"/>
-      <w:r>
-        <w:rPr>
-          <w:color w:val="0000FF"/>
-        </w:rPr>
-        <w:t>public</w:t>
-      </w:r>
-      <w:proofErr w:type="gramEnd"/>
-      <w:r>
-        <w:t> </w:t>
-      </w:r>
-      <w:r>
-        <w:rPr>
-          <w:color w:val="0000FF"/>
-        </w:rPr>
-        <w:t>void</w:t>
-      </w:r>
-      <w:r>
-        <w:t> AddDrinkOrder()</w:t>
-      </w:r>
-    </w:p>
-    <w:p>
-      <w:pPr>
-        <w:pStyle w:val="Code"/>
-      </w:pPr>
-      <w:r>
-        <w:t>{</w:t>
-      </w:r>
-    </w:p>
-    <w:p>
-      <w:pPr>
-        <w:pStyle w:val="Code"/>
-      </w:pPr>
-      <w:r>
-        <w:t>    </w:t>
-      </w:r>
-      <w:proofErr w:type="gramStart"/>
-      <w:r>
-        <w:rPr>
-          <w:color w:val="0000FF"/>
-        </w:rPr>
-        <w:t>var</w:t>
-      </w:r>
-      <w:proofErr w:type="gramEnd"/>
-      <w:r>
-        <w:t> drink = </w:t>
-      </w:r>
-      <w:r>
-        <w:rPr>
-          <w:color w:val="0000FF"/>
-        </w:rPr>
-        <w:t>new</w:t>
-      </w:r>
-      <w:r>
-        <w:t> </w:t>
-      </w:r>
-      <w:r>
-        <w:rPr>
-          <w:color w:val="2B91AF"/>
-        </w:rPr>
-        <w:t>DrinkOrder</w:t>
-      </w:r>
-      <w:r>
-        <w:t> {DrinkName = DrinkName};</w:t>
-      </w:r>
-    </w:p>
-    <w:p>
-      <w:pPr>
-        <w:pStyle w:val="Code"/>
-      </w:pPr>
-      <w:r>
-        <w:t>    </w:t>
-      </w:r>
-      <w:proofErr w:type="gramStart"/>
-      <w:r>
-        <w:t>DrinkOrders.Add(</w:t>
-      </w:r>
-      <w:proofErr w:type="gramEnd"/>
-      <w:r>
-        <w:t>drink);</w:t>
-      </w:r>
-    </w:p>
-    <w:p>
-      <w:pPr>
-        <w:pStyle w:val="Code"/>
-      </w:pPr>
-      <w:r>
-        <w:t>    SelectedDrinkOrder = drink;</w:t>
-      </w:r>
-    </w:p>
-    <w:p>
-      <w:pPr>
-        <w:pStyle w:val="Code"/>
-      </w:pPr>
-      <w:r>
-        <w:t>    </w:t>
-      </w:r>
-      <w:proofErr w:type="gramStart"/>
-      <w:r>
-        <w:t>ReadyForNewDrink(</w:t>
-      </w:r>
-      <w:proofErr w:type="gramEnd"/>
-      <w:r>
-        <w:t>);</w:t>
-      </w:r>
-    </w:p>
-    <w:p>
-      <w:pPr>
-        <w:pStyle w:val="Code"/>
-      </w:pPr>
-      <w:r>
-        <w:t>}</w:t>
-      </w:r>
-    </w:p>
-    <w:p>
-      <w:pPr>
-        <w:pStyle w:val="Code"/>
-      </w:pPr>
-    </w:p>
-    <w:p>
-      <w:pPr>
-        <w:pStyle w:val="Code"/>
-      </w:pPr>
-      <w:proofErr w:type="gramStart"/>
-      <w:r>
-        <w:rPr>
-          <w:color w:val="0000FF"/>
-        </w:rPr>
-        <w:t>private</w:t>
-      </w:r>
-      <w:proofErr w:type="gramEnd"/>
-      <w:r>
-        <w:t> </w:t>
-      </w:r>
-      <w:r>
-        <w:rPr>
-          <w:color w:val="0000FF"/>
-        </w:rPr>
-        <w:t>void</w:t>
-      </w:r>
-      <w:r>
-        <w:t> ReadyForNewDrink()</w:t>
-      </w:r>
-    </w:p>
-    <w:p>
-      <w:pPr>
-        <w:pStyle w:val="Code"/>
-      </w:pPr>
-      <w:r>
-        <w:t>{</w:t>
-      </w:r>
-    </w:p>
-    <w:p>
-      <w:pPr>
-        <w:pStyle w:val="Code"/>
-      </w:pPr>
-      <w:r>
-        <w:t>    </w:t>
-      </w:r>
-      <w:proofErr w:type="gramStart"/>
-      <w:r>
-        <w:rPr>
-          <w:color w:val="0000FF"/>
-        </w:rPr>
-        <w:t>if</w:t>
-      </w:r>
-      <w:proofErr w:type="gramEnd"/>
-      <w:r>
-        <w:t> (</w:t>
-      </w:r>
-      <w:r>
-        <w:rPr>
-          <w:color w:val="0000FF"/>
-        </w:rPr>
-        <w:t>null</w:t>
-      </w:r>
-      <w:r>
-        <w:t> != _view) _view.ReadyForNewDrink(); </w:t>
-      </w:r>
-      <w:r>
-        <w:rPr>
-          <w:color w:val="008000"/>
-        </w:rPr>
-        <w:t>// Throw if null?</w:t>
-      </w:r>
-    </w:p>
-    <w:p>
-      <w:pPr>
-        <w:pStyle w:val="Code"/>
-        <w:keepNext w:val="0"/>
-      </w:pPr>
-      <w:r>
-        <w:t>}</w:t>
-      </w:r>
-    </w:p>
-    <w:p>
-      <w:r>
-        <w:t xml:space="preserve">Notice that our </w:t>
-      </w:r>
-      <w:r>
-        <w:rPr>
-          <w:i/>
-        </w:rPr>
-        <w:t>ViewModel</w:t>
-      </w:r>
-      <w:r>
-        <w:t xml:space="preserve"> remains testable despite </w:t>
-      </w:r>
-      <w:r>
-        <w:t>its</w:t>
-      </w:r>
-      <w:r>
-        <w:t xml:space="preserve"> dependence </w:t>
-      </w:r>
-      <w:r>
-        <w:t xml:space="preserve">on a </w:t>
-      </w:r>
-      <w:r>
-        <w:rPr>
-          <w:i/>
-        </w:rPr>
-        <w:t>View</w:t>
-      </w:r>
-      <w:r>
-        <w:t xml:space="preserve">. That dependence is </w:t>
-      </w:r>
-      <w:r>
-        <w:t>limited to</w:t>
-      </w:r>
-      <w:r>
-        <w:t xml:space="preserve"> the </w:t>
-      </w:r>
-      <w:r>
-        <w:rPr>
-          <w:i/>
-        </w:rPr>
-        <w:t>I</w:t>
-      </w:r>
-      <w:r>
-        <w:rPr>
-          <w:i/>
-        </w:rPr>
-        <w:t>MainPage</w:t>
-      </w:r>
-      <w:r>
-        <w:t xml:space="preserve"> interface </w:t>
-      </w:r>
-      <w:r>
-        <w:t>which</w:t>
-      </w:r>
-      <w:r>
-        <w:t xml:space="preserve"> is trivial to fake. </w:t>
-      </w:r>
-    </w:p>
-    <w:p>
-      <w:pPr>
-        <w:pStyle w:val="Note"/>
-      </w:pPr>
-      <w:r>
-        <w:t xml:space="preserve">Of course </w:t>
-      </w:r>
-      <w:r>
-        <w:t>we’</w:t>
-      </w:r>
-      <w:r>
-        <w:t>ll have to remember to</w:t>
-      </w:r>
-      <w:r>
-        <w:t xml:space="preserve"> </w:t>
-      </w:r>
-      <w:r>
-        <w:t xml:space="preserve">pass a fake view into the </w:t>
+        <w:t>get ready</w:t>
+      </w:r>
+      <w:r>
+        <w:t xml:space="preserve"> … in code-behind</w:t>
+      </w:r>
+    </w:p>
+    <w:p>
+      <w:r>
+        <w:t>Now that t</w:t>
+      </w:r>
+      <w:r>
+        <w:t xml:space="preserve">he </w:t>
       </w:r>
       <w:r>
         <w:rPr>
@@ -31648,128 +31766,7 @@
         <w:t>MainPageViewModel</w:t>
       </w:r>
       <w:r>
-        <w:t xml:space="preserve"> when we test it</w:t>
-      </w:r>
-      <w:r>
-        <w:t>.</w:t>
-      </w:r>
-      <w:r>
-        <w:t xml:space="preserve"> </w:t>
-      </w:r>
-      <w:r>
-        <w:t>W</w:t>
-      </w:r>
-      <w:r>
-        <w:t xml:space="preserve">e can do </w:t>
-      </w:r>
-      <w:r>
-        <w:t xml:space="preserve">that </w:t>
-      </w:r>
-      <w:r>
-        <w:t>by casting</w:t>
-      </w:r>
-      <w:r>
-        <w:t xml:space="preserve"> the tested</w:t>
-      </w:r>
-      <w:r>
-        <w:t xml:space="preserve"> </w:t>
-      </w:r>
-      <w:r>
-        <w:rPr>
-          <w:i/>
-        </w:rPr>
-        <w:t>MainPageViewModel</w:t>
-      </w:r>
-      <w:r>
-        <w:t xml:space="preserve"> </w:t>
-      </w:r>
-      <w:r>
-        <w:t xml:space="preserve">to </w:t>
-      </w:r>
-      <w:r>
-        <w:rPr>
-          <w:i/>
-        </w:rPr>
-        <w:t>IViewAware</w:t>
-      </w:r>
-      <w:r>
-        <w:t xml:space="preserve"> and calling</w:t>
-      </w:r>
-      <w:r>
-        <w:t xml:space="preserve"> </w:t>
-      </w:r>
-      <w:r>
-        <w:rPr>
-          <w:i/>
-        </w:rPr>
-        <w:t>AttachView</w:t>
-      </w:r>
-      <w:r>
-        <w:t xml:space="preserve"> with the fake </w:t>
-      </w:r>
-      <w:r>
-        <w:t xml:space="preserve">view </w:t>
-      </w:r>
-      <w:r>
-        <w:t>during setup of</w:t>
-      </w:r>
-      <w:r>
-        <w:t xml:space="preserve"> </w:t>
-      </w:r>
-      <w:r>
-        <w:rPr>
-          <w:i/>
-        </w:rPr>
-        <w:t>AddDrinkOrder</w:t>
-      </w:r>
-      <w:r>
-        <w:t xml:space="preserve"> tests</w:t>
-      </w:r>
-      <w:r>
-        <w:t>.</w:t>
-      </w:r>
-    </w:p>
-    <w:p>
-      <w:pPr>
-        <w:pStyle w:val="Heading2"/>
-      </w:pPr>
-      <w:r>
-        <w:t xml:space="preserve">Teach </w:t>
-      </w:r>
-      <w:r>
-        <w:rPr>
-          <w:i/>
-        </w:rPr>
-        <w:t>MainPage</w:t>
-      </w:r>
-      <w:r>
-        <w:t xml:space="preserve"> to </w:t>
-      </w:r>
-      <w:r>
-        <w:t>get ready</w:t>
-      </w:r>
-      <w:r>
-        <w:t xml:space="preserve"> … in code-behind</w:t>
-      </w:r>
-    </w:p>
-    <w:p>
-      <w:r>
-        <w:t>Now that t</w:t>
-      </w:r>
-      <w:r>
-        <w:t xml:space="preserve">he </w:t>
-      </w:r>
-      <w:r>
-        <w:rPr>
-          <w:i/>
-        </w:rPr>
-        <w:t>MainPageViewModel</w:t>
-      </w:r>
-      <w:r>
-        <w:t xml:space="preserve"> </w:t>
-      </w:r>
-      <w:r>
-        <w:t xml:space="preserve">is calling </w:t>
+        <w:t xml:space="preserve"> is calling </w:t>
       </w:r>
       <w:r>
         <w:rPr>
@@ -32423,10 +32420,7 @@
         </w:r>
       </w:hyperlink>
       <w:r>
-        <w:t xml:space="preserve"> </w:t>
-      </w:r>
-      <w:r>
-        <w:t>pattern</w:t>
+        <w:t xml:space="preserve"> pattern</w:t>
       </w:r>
       <w:r>
         <w:t xml:space="preserve"> which is an alternative to the more common </w:t>
@@ -32463,8 +32457,6 @@
       <w:r>
         <w:t xml:space="preserve">it </w:t>
       </w:r>
-      <w:bookmarkStart w:id="42" w:name="_GoBack"/>
-      <w:bookmarkEnd w:id="42"/>
       <w:r>
         <w:t xml:space="preserve">generally </w:t>
       </w:r>
@@ -33237,10 +33229,7 @@
         <w:t>{</w:t>
       </w:r>
       <w:r>
-        <w:t xml:space="preserve"> </w:t>
-      </w:r>
-      <w:r>
-        <w:t>}</w:t>
+        <w:t xml:space="preserve"> }</w:t>
       </w:r>
     </w:p>
     <w:p>
@@ -37707,7 +37696,7 @@
           <w:rPr>
             <w:noProof/>
           </w:rPr>
-          <w:t>49</w:t>
+          <w:t>16</w:t>
         </w:r>
         <w:r>
           <w:rPr>
@@ -37791,12 +37780,12 @@
         <v:path o:extrusionok="f" gradientshapeok="t" o:connecttype="rect"/>
         <o:lock v:ext="edit" aspectratio="t"/>
       </v:shapetype>
-      <v:shape id="_x0000_i1138" type="#_x0000_t75" style="width:3in;height:3in" o:bullet="t"/>
+      <v:shape id="_x0000_i1028" type="#_x0000_t75" style="width:3in;height:3in" o:bullet="t"/>
     </w:pict>
   </w:numPicBullet>
   <w:numPicBullet w:numPicBulletId="1">
     <w:pict>
-      <v:shape id="_x0000_i1139" type="#_x0000_t75" style="width:3in;height:3in" o:bullet="t"/>
+      <v:shape id="_x0000_i1029" type="#_x0000_t75" style="width:3in;height:3in" o:bullet="t"/>
     </w:pict>
   </w:numPicBullet>
   <w:abstractNum w:abstractNumId="0">
@@ -41134,6 +41123,7 @@
   <w:style w:type="character" w:default="1" w:styleId="DefaultParagraphFont">
     <w:name w:val="Default Paragraph Font"/>
     <w:uiPriority w:val="1"/>
+    <w:semiHidden/>
     <w:unhideWhenUsed/>
   </w:style>
   <w:style w:type="table" w:default="1" w:styleId="TableNormal">
@@ -41707,6 +41697,7 @@
   <w:style w:type="character" w:default="1" w:styleId="DefaultParagraphFont">
     <w:name w:val="Default Paragraph Font"/>
     <w:uiPriority w:val="1"/>
+    <w:semiHidden/>
     <w:unhideWhenUsed/>
   </w:style>
   <w:style w:type="table" w:default="1" w:styleId="TableNormal">

</xml_diff>

<commit_message>
Update CM naming convention web references in Lesson 3 and the explanation of the added custom naming convention in Lesson 5
git-svn-id: http://profserv.ideablade.com:81/svn/Cocktail/branches/DEV_Ward@227 3d6527be-44ab-9e4e-9680-169f2067cef8
</commit_message>
<xml_diff>
--- a/Samples/HappyHour/HappyHourTutorial.docx
+++ b/Samples/HappyHour/HappyHourTutorial.docx
@@ -11053,7 +11053,6 @@
       <w:pPr>
         <w:pStyle w:val="Code"/>
       </w:pPr>
-      <w:bookmarkStart w:id="13" w:name="_GoBack"/>
       <w:r>
         <w:t>    {</w:t>
       </w:r>
@@ -11211,7 +11210,6 @@
         <w:t>// don't do this in real app</w:t>
       </w:r>
     </w:p>
-    <w:bookmarkEnd w:id="13"/>
     <w:p>
       <w:pPr>
         <w:pStyle w:val="Code"/>
@@ -12109,8 +12107,8 @@
       <w:pPr>
         <w:pStyle w:val="Heading2"/>
       </w:pPr>
-      <w:bookmarkStart w:id="14" w:name="_Where_is_InitializeComponent?"/>
-      <w:bookmarkEnd w:id="14"/>
+      <w:bookmarkStart w:id="13" w:name="_Where_is_InitializeComponent?"/>
+      <w:bookmarkEnd w:id="13"/>
       <w:r>
         <w:t xml:space="preserve">Where is </w:t>
       </w:r>
@@ -12900,18 +12898,18 @@
         </w:rPr>
         <w:t>="</w:t>
       </w:r>
-      <w:bookmarkStart w:id="15" w:name="OLE_LINK25"/>
-      <w:bookmarkStart w:id="16" w:name="OLE_LINK26"/>
-      <w:bookmarkStart w:id="17" w:name="OLE_LINK34"/>
+      <w:bookmarkStart w:id="14" w:name="OLE_LINK25"/>
+      <w:bookmarkStart w:id="15" w:name="OLE_LINK26"/>
+      <w:bookmarkStart w:id="16" w:name="OLE_LINK34"/>
       <w:r>
         <w:rPr>
           <w:color w:val="0000FF"/>
         </w:rPr>
         <w:t>/HappyHour;component/</w:t>
       </w:r>
+      <w:bookmarkEnd w:id="14"/>
       <w:bookmarkEnd w:id="15"/>
       <w:bookmarkEnd w:id="16"/>
-      <w:bookmarkEnd w:id="17"/>
       <w:r>
         <w:rPr>
           <w:color w:val="0000FF"/>
@@ -13288,7 +13286,19 @@
           <w:rPr>
             <w:rStyle w:val="Hyperlink"/>
           </w:rPr>
-          <w:t>naming conventions</w:t>
+          <w:t>naming conv</w:t>
+        </w:r>
+        <w:r>
+          <w:rPr>
+            <w:rStyle w:val="Hyperlink"/>
+          </w:rPr>
+          <w:t>e</w:t>
+        </w:r>
+        <w:r>
+          <w:rPr>
+            <w:rStyle w:val="Hyperlink"/>
+          </w:rPr>
+          <w:t>ntions</w:t>
         </w:r>
       </w:hyperlink>
       <w:r>
@@ -17684,8 +17694,8 @@
       <w:pPr>
         <w:pStyle w:val="Heading2"/>
       </w:pPr>
-      <w:bookmarkStart w:id="18" w:name="_How_did_it"/>
-      <w:bookmarkEnd w:id="18"/>
+      <w:bookmarkStart w:id="17" w:name="_How_did_it"/>
+      <w:bookmarkEnd w:id="17"/>
       <w:r>
         <w:t>How did it bind MainPage to MainPageViewModel?</w:t>
       </w:r>
@@ -18136,8 +18146,8 @@
       <w:pPr>
         <w:pStyle w:val="Heading2"/>
       </w:pPr>
-      <w:bookmarkStart w:id="19" w:name="_What_are_the"/>
-      <w:bookmarkEnd w:id="19"/>
+      <w:bookmarkStart w:id="18" w:name="_What_are_the"/>
+      <w:bookmarkEnd w:id="18"/>
       <w:r>
         <w:t xml:space="preserve">What are the </w:t>
       </w:r>
@@ -18206,11 +18216,83 @@
           <w:rPr>
             <w:rStyle w:val="Hyperlink"/>
           </w:rPr>
-          <w:t>Using the NameTransformer</w:t>
+          <w:t>View/ViewModel Naming Conventions</w:t>
         </w:r>
       </w:hyperlink>
       <w:r>
         <w:t>”</w:t>
+      </w:r>
+    </w:p>
+    <w:p>
+      <w:pPr>
+        <w:pStyle w:val="ListParagraph"/>
+        <w:keepNext/>
+        <w:numPr>
+          <w:ilvl w:val="0"/>
+          <w:numId w:val="22"/>
+        </w:numPr>
+      </w:pPr>
+      <w:r>
+        <w:t>“</w:t>
+      </w:r>
+      <w:hyperlink r:id="rId16" w:history="1">
+        <w:r>
+          <w:rPr>
+            <w:rStyle w:val="Hyperlink"/>
+          </w:rPr>
+          <w:t>Using the NameT</w:t>
+        </w:r>
+        <w:r>
+          <w:rPr>
+            <w:rStyle w:val="Hyperlink"/>
+          </w:rPr>
+          <w:t>r</w:t>
+        </w:r>
+        <w:r>
+          <w:rPr>
+            <w:rStyle w:val="Hyperlink"/>
+          </w:rPr>
+          <w:t>an</w:t>
+        </w:r>
+        <w:r>
+          <w:rPr>
+            <w:rStyle w:val="Hyperlink"/>
+          </w:rPr>
+          <w:t>s</w:t>
+        </w:r>
+        <w:r>
+          <w:rPr>
+            <w:rStyle w:val="Hyperlink"/>
+          </w:rPr>
+          <w:t>former</w:t>
+        </w:r>
+      </w:hyperlink>
+      <w:r>
+        <w:t>”</w:t>
+      </w:r>
+    </w:p>
+    <w:p>
+      <w:pPr>
+        <w:pStyle w:val="ListParagraph"/>
+        <w:keepNext/>
+        <w:numPr>
+          <w:ilvl w:val="0"/>
+          <w:numId w:val="22"/>
+        </w:numPr>
+      </w:pPr>
+      <w:r>
+        <w:t>“</w:t>
+      </w:r>
+      <w:hyperlink r:id="rId17" w:history="1">
+        <w:r>
+          <w:rPr>
+            <w:rStyle w:val="Hyperlink"/>
+          </w:rPr>
+          <w:t>Handling Custom Conventions</w:t>
+        </w:r>
+      </w:hyperlink>
+      <w:r>
+        <w:t xml:space="preserve">” </w:t>
       </w:r>
     </w:p>
     <w:p>
@@ -18221,7 +18303,7 @@
           <w:numId w:val="22"/>
         </w:numPr>
       </w:pPr>
-      <w:hyperlink r:id="rId16" w:history="1">
+      <w:hyperlink r:id="rId18" w:history="1">
         <w:r>
           <w:rPr>
             <w:rStyle w:val="Hyperlink"/>
@@ -18486,7 +18568,7 @@
                     <pic:cNvPicPr/>
                   </pic:nvPicPr>
                   <pic:blipFill>
-                    <a:blip r:embed="rId17"/>
+                    <a:blip r:embed="rId19"/>
                     <a:stretch>
                       <a:fillRect/>
                     </a:stretch>
@@ -18691,8 +18773,8 @@
       <w:pPr>
         <w:pStyle w:val="Code"/>
       </w:pPr>
-      <w:bookmarkStart w:id="20" w:name="OLE_LINK1"/>
-      <w:bookmarkStart w:id="21" w:name="OLE_LINK2"/>
+      <w:bookmarkStart w:id="19" w:name="OLE_LINK1"/>
+      <w:bookmarkStart w:id="20" w:name="OLE_LINK2"/>
       <w:proofErr w:type="gramStart"/>
       <w:r>
         <w:t>namespace</w:t>
@@ -18948,211 +19030,211 @@
         <w:t>}</w:t>
       </w:r>
     </w:p>
+    <w:bookmarkEnd w:id="19"/>
     <w:bookmarkEnd w:id="20"/>
+    <w:p>
+      <w:pPr>
+        <w:pStyle w:val="Heading1"/>
+      </w:pPr>
+      <w:r>
+        <w:t xml:space="preserve">The </w:t>
+      </w:r>
+      <w:r>
+        <w:t>ViewModel</w:t>
+      </w:r>
+      <w:r>
+        <w:t xml:space="preserve"> offers </w:t>
+      </w:r>
+      <w:r>
+        <w:rPr>
+          <w:i/>
+        </w:rPr>
+        <w:t>DrinkOrder</w:t>
+      </w:r>
+      <w:r>
+        <w:rPr>
+          <w:i/>
+        </w:rPr>
+        <w:t>s</w:t>
+      </w:r>
+    </w:p>
+    <w:p>
+      <w:pPr>
+        <w:rPr>
+          <w:b/>
+        </w:rPr>
+      </w:pPr>
+      <w:r>
+        <w:rPr>
+          <w:b/>
+        </w:rPr>
+        <w:t>Add</w:t>
+      </w:r>
+      <w:r>
+        <w:rPr>
+          <w:b/>
+        </w:rPr>
+        <w:t xml:space="preserve"> HappyHour</w:t>
+      </w:r>
+      <w:r>
+        <w:rPr>
+          <w:b/>
+        </w:rPr>
+        <w:t xml:space="preserve"> project reference to Model</w:t>
+      </w:r>
+      <w:r>
+        <w:rPr>
+          <w:b/>
+        </w:rPr>
+        <w:t>.SL</w:t>
+      </w:r>
+    </w:p>
+    <w:p>
+      <w:pPr>
+        <w:rPr>
+          <w:b/>
+        </w:rPr>
+      </w:pPr>
+      <w:r>
+        <w:rPr>
+          <w:b/>
+        </w:rPr>
+        <w:t xml:space="preserve">Open </w:t>
+      </w:r>
+      <w:r>
+        <w:rPr>
+          <w:b/>
+        </w:rPr>
+        <w:t>MainPageViewModel</w:t>
+      </w:r>
+      <w:r>
+        <w:rPr>
+          <w:b/>
+        </w:rPr>
+        <w:t xml:space="preserve"> file</w:t>
+      </w:r>
+    </w:p>
+    <w:p>
+      <w:pPr>
+        <w:keepNext/>
+        <w:rPr>
+          <w:i/>
+        </w:rPr>
+      </w:pPr>
+      <w:r>
+        <w:rPr>
+          <w:b/>
+        </w:rPr>
+        <w:t xml:space="preserve">Add </w:t>
+      </w:r>
+      <w:r>
+        <w:rPr>
+          <w:b/>
+          <w:i/>
+        </w:rPr>
+        <w:t>DrinkOrder</w:t>
+      </w:r>
+      <w:r>
+        <w:rPr>
+          <w:b/>
+          <w:i/>
+        </w:rPr>
+        <w:t xml:space="preserve">s </w:t>
+      </w:r>
+      <w:r>
+        <w:rPr>
+          <w:b/>
+        </w:rPr>
+        <w:t xml:space="preserve">property </w:t>
+      </w:r>
+      <w:r>
+        <w:t xml:space="preserve">of type </w:t>
+      </w:r>
+      <w:r>
+        <w:rPr>
+          <w:i/>
+        </w:rPr>
+        <w:t>BindableCollection</w:t>
+      </w:r>
+      <w:r>
+        <w:rPr>
+          <w:i/>
+        </w:rPr>
+        <w:t>&lt;</w:t>
+      </w:r>
+      <w:r>
+        <w:rPr>
+          <w:i/>
+        </w:rPr>
+        <w:t>DrinkOrder</w:t>
+      </w:r>
+      <w:r>
+        <w:rPr>
+          <w:i/>
+        </w:rPr>
+        <w:t>&gt;</w:t>
+      </w:r>
+    </w:p>
+    <w:p>
+      <w:pPr>
+        <w:pStyle w:val="Note"/>
+      </w:pPr>
+      <w:bookmarkStart w:id="21" w:name="OLE_LINK3"/>
+      <w:r>
+        <w:t>BindableCollection&lt;T&gt;</w:t>
+      </w:r>
+      <w:r>
+        <w:t xml:space="preserve"> is Caliburn’s enrichment of the .NET </w:t>
+      </w:r>
+      <w:r>
+        <w:t>ObservableCollection&lt;T&gt;</w:t>
+      </w:r>
+      <w:r>
+        <w:t>.</w:t>
+      </w:r>
+    </w:p>
+    <w:p>
+      <w:pPr>
+        <w:spacing w:after="0"/>
+        <w:rPr>
+          <w:b/>
+          <w:sz w:val="14"/>
+        </w:rPr>
+      </w:pPr>
+    </w:p>
+    <w:p>
+      <w:pPr>
+        <w:pStyle w:val="Code"/>
+        <w:keepNext w:val="0"/>
+      </w:pPr>
+      <w:proofErr w:type="gramStart"/>
+      <w:r>
+        <w:rPr>
+          <w:color w:val="0000FF"/>
+        </w:rPr>
+        <w:t>public</w:t>
+      </w:r>
+      <w:proofErr w:type="gramEnd"/>
+      <w:r>
+        <w:t> BindableCollection&lt;</w:t>
+      </w:r>
+      <w:r>
+        <w:t>DrinkOrder</w:t>
+      </w:r>
+      <w:r>
+        <w:t>&gt; </w:t>
+      </w:r>
+      <w:r>
+        <w:t>DrinkOrder</w:t>
+      </w:r>
+      <w:r>
+        <w:t>s </w:t>
+      </w:r>
+      <w:r>
+        <w:t>{get; set;}</w:t>
+      </w:r>
+    </w:p>
     <w:bookmarkEnd w:id="21"/>
-    <w:p>
-      <w:pPr>
-        <w:pStyle w:val="Heading1"/>
-      </w:pPr>
-      <w:r>
-        <w:t xml:space="preserve">The </w:t>
-      </w:r>
-      <w:r>
-        <w:t>ViewModel</w:t>
-      </w:r>
-      <w:r>
-        <w:t xml:space="preserve"> offers </w:t>
-      </w:r>
-      <w:r>
-        <w:rPr>
-          <w:i/>
-        </w:rPr>
-        <w:t>DrinkOrder</w:t>
-      </w:r>
-      <w:r>
-        <w:rPr>
-          <w:i/>
-        </w:rPr>
-        <w:t>s</w:t>
-      </w:r>
-    </w:p>
-    <w:p>
-      <w:pPr>
-        <w:rPr>
-          <w:b/>
-        </w:rPr>
-      </w:pPr>
-      <w:r>
-        <w:rPr>
-          <w:b/>
-        </w:rPr>
-        <w:t>Add</w:t>
-      </w:r>
-      <w:r>
-        <w:rPr>
-          <w:b/>
-        </w:rPr>
-        <w:t xml:space="preserve"> HappyHour</w:t>
-      </w:r>
-      <w:r>
-        <w:rPr>
-          <w:b/>
-        </w:rPr>
-        <w:t xml:space="preserve"> project reference to Model</w:t>
-      </w:r>
-      <w:r>
-        <w:rPr>
-          <w:b/>
-        </w:rPr>
-        <w:t>.SL</w:t>
-      </w:r>
-    </w:p>
-    <w:p>
-      <w:pPr>
-        <w:rPr>
-          <w:b/>
-        </w:rPr>
-      </w:pPr>
-      <w:r>
-        <w:rPr>
-          <w:b/>
-        </w:rPr>
-        <w:t xml:space="preserve">Open </w:t>
-      </w:r>
-      <w:r>
-        <w:rPr>
-          <w:b/>
-        </w:rPr>
-        <w:t>MainPageViewModel</w:t>
-      </w:r>
-      <w:r>
-        <w:rPr>
-          <w:b/>
-        </w:rPr>
-        <w:t xml:space="preserve"> file</w:t>
-      </w:r>
-    </w:p>
-    <w:p>
-      <w:pPr>
-        <w:keepNext/>
-        <w:rPr>
-          <w:i/>
-        </w:rPr>
-      </w:pPr>
-      <w:r>
-        <w:rPr>
-          <w:b/>
-        </w:rPr>
-        <w:t xml:space="preserve">Add </w:t>
-      </w:r>
-      <w:r>
-        <w:rPr>
-          <w:b/>
-          <w:i/>
-        </w:rPr>
-        <w:t>DrinkOrder</w:t>
-      </w:r>
-      <w:r>
-        <w:rPr>
-          <w:b/>
-          <w:i/>
-        </w:rPr>
-        <w:t xml:space="preserve">s </w:t>
-      </w:r>
-      <w:r>
-        <w:rPr>
-          <w:b/>
-        </w:rPr>
-        <w:t xml:space="preserve">property </w:t>
-      </w:r>
-      <w:r>
-        <w:t xml:space="preserve">of type </w:t>
-      </w:r>
-      <w:r>
-        <w:rPr>
-          <w:i/>
-        </w:rPr>
-        <w:t>BindableCollection</w:t>
-      </w:r>
-      <w:r>
-        <w:rPr>
-          <w:i/>
-        </w:rPr>
-        <w:t>&lt;</w:t>
-      </w:r>
-      <w:r>
-        <w:rPr>
-          <w:i/>
-        </w:rPr>
-        <w:t>DrinkOrder</w:t>
-      </w:r>
-      <w:r>
-        <w:rPr>
-          <w:i/>
-        </w:rPr>
-        <w:t>&gt;</w:t>
-      </w:r>
-    </w:p>
-    <w:p>
-      <w:pPr>
-        <w:pStyle w:val="Note"/>
-      </w:pPr>
-      <w:bookmarkStart w:id="22" w:name="OLE_LINK3"/>
-      <w:r>
-        <w:t>BindableCollection&lt;T&gt;</w:t>
-      </w:r>
-      <w:r>
-        <w:t xml:space="preserve"> is Caliburn’s enrichment of the .NET </w:t>
-      </w:r>
-      <w:r>
-        <w:t>ObservableCollection&lt;T&gt;</w:t>
-      </w:r>
-      <w:r>
-        <w:t>.</w:t>
-      </w:r>
-    </w:p>
-    <w:p>
-      <w:pPr>
-        <w:spacing w:after="0"/>
-        <w:rPr>
-          <w:b/>
-          <w:sz w:val="14"/>
-        </w:rPr>
-      </w:pPr>
-    </w:p>
-    <w:p>
-      <w:pPr>
-        <w:pStyle w:val="Code"/>
-        <w:keepNext w:val="0"/>
-      </w:pPr>
-      <w:proofErr w:type="gramStart"/>
-      <w:r>
-        <w:rPr>
-          <w:color w:val="0000FF"/>
-        </w:rPr>
-        <w:t>public</w:t>
-      </w:r>
-      <w:proofErr w:type="gramEnd"/>
-      <w:r>
-        <w:t> BindableCollection&lt;</w:t>
-      </w:r>
-      <w:r>
-        <w:t>DrinkOrder</w:t>
-      </w:r>
-      <w:r>
-        <w:t>&gt; </w:t>
-      </w:r>
-      <w:r>
-        <w:t>DrinkOrder</w:t>
-      </w:r>
-      <w:r>
-        <w:t>s </w:t>
-      </w:r>
-      <w:r>
-        <w:t>{get; set;}</w:t>
-      </w:r>
-    </w:p>
-    <w:bookmarkEnd w:id="22"/>
     <w:p>
       <w:r>
         <w:t>You’ll add two “using” statements in this process,</w:t>
@@ -22347,7 +22429,7 @@
                     <pic:cNvPicPr/>
                   </pic:nvPicPr>
                   <pic:blipFill>
-                    <a:blip r:embed="rId18"/>
+                    <a:blip r:embed="rId20"/>
                     <a:stretch>
                       <a:fillRect/>
                     </a:stretch>
@@ -24298,7 +24380,7 @@
       <w:r>
         <w:t xml:space="preserve"> </w:t>
       </w:r>
-      <w:hyperlink r:id="rId19" w:history="1">
+      <w:hyperlink r:id="rId21" w:history="1">
         <w:r>
           <w:rPr>
             <w:rStyle w:val="Hyperlink"/>
@@ -24951,7 +25033,7 @@
                     </pic:cNvPicPr>
                   </pic:nvPicPr>
                   <pic:blipFill>
-                    <a:blip r:embed="rId20">
+                    <a:blip r:embed="rId22">
                       <a:extLst>
                         <a:ext uri="{28A0092B-C50C-407E-A947-70E740481C1C}">
                           <a14:useLocalDpi xmlns:a14="http://schemas.microsoft.com/office/drawing/2010/main" val="0"/>
@@ -25013,8 +25095,8 @@
       <w:pPr>
         <w:pStyle w:val="Heading2"/>
       </w:pPr>
-      <w:bookmarkStart w:id="23" w:name="_Why_does_Name"/>
-      <w:bookmarkEnd w:id="23"/>
+      <w:bookmarkStart w:id="22" w:name="_Why_does_Name"/>
+      <w:bookmarkEnd w:id="22"/>
       <w:r>
         <w:t>Why create a Model project for DrinkOrder?</w:t>
       </w:r>
@@ -25162,16 +25244,16 @@
       <w:pPr>
         <w:pStyle w:val="Heading2"/>
       </w:pPr>
-      <w:bookmarkStart w:id="24" w:name="_Why_repeat_HappyHourStyles"/>
-      <w:bookmarkStart w:id="25" w:name="_Could_we_define"/>
-      <w:bookmarkStart w:id="26" w:name="_Could_we_have"/>
-      <w:bookmarkStart w:id="27" w:name="_When_should_I"/>
-      <w:bookmarkStart w:id="28" w:name="_Should_a_property"/>
+      <w:bookmarkStart w:id="23" w:name="_Why_repeat_HappyHourStyles"/>
+      <w:bookmarkStart w:id="24" w:name="_Could_we_define"/>
+      <w:bookmarkStart w:id="25" w:name="_Could_we_have"/>
+      <w:bookmarkStart w:id="26" w:name="_When_should_I"/>
+      <w:bookmarkStart w:id="27" w:name="_Should_a_property"/>
+      <w:bookmarkEnd w:id="23"/>
       <w:bookmarkEnd w:id="24"/>
       <w:bookmarkEnd w:id="25"/>
       <w:bookmarkEnd w:id="26"/>
       <w:bookmarkEnd w:id="27"/>
-      <w:bookmarkEnd w:id="28"/>
       <w:r>
         <w:t>Should a property always notify the View?</w:t>
       </w:r>
@@ -25835,10 +25917,10 @@
       <w:pPr>
         <w:pStyle w:val="Title"/>
       </w:pPr>
-      <w:bookmarkStart w:id="29" w:name="_When_should_I_1"/>
-      <w:bookmarkStart w:id="30" w:name="_How_are_Views"/>
+      <w:bookmarkStart w:id="28" w:name="_When_should_I_1"/>
+      <w:bookmarkStart w:id="29" w:name="_How_are_Views"/>
+      <w:bookmarkEnd w:id="28"/>
       <w:bookmarkEnd w:id="29"/>
-      <w:bookmarkEnd w:id="30"/>
       <w:r>
         <w:lastRenderedPageBreak/>
         <w:t xml:space="preserve">Lesson </w:t>
@@ -26211,7 +26293,7 @@
       <w:pPr>
         <w:pStyle w:val="Code"/>
       </w:pPr>
-      <w:bookmarkStart w:id="31" w:name="OLE_LINK31"/>
+      <w:bookmarkStart w:id="30" w:name="OLE_LINK31"/>
       <w:r>
         <w:t>&lt;</w:t>
       </w:r>
@@ -27039,7 +27121,7 @@
         <w:t>&gt;</w:t>
       </w:r>
     </w:p>
-    <w:bookmarkEnd w:id="31"/>
+    <w:bookmarkEnd w:id="30"/>
     <w:p>
       <w:pPr>
         <w:keepNext/>
@@ -27311,7 +27393,7 @@
                     <pic:cNvPicPr/>
                   </pic:nvPicPr>
                   <pic:blipFill>
-                    <a:blip r:embed="rId21"/>
+                    <a:blip r:embed="rId23"/>
                     <a:stretch>
                       <a:fillRect/>
                     </a:stretch>
@@ -27749,7 +27831,10 @@
         <w:t>class</w:t>
       </w:r>
       <w:r>
-        <w:t xml:space="preserve"> file</w:t>
+        <w:t xml:space="preserve"> </w:t>
+      </w:r>
+      <w:r>
+        <w:t>file</w:t>
       </w:r>
       <w:proofErr w:type="gramEnd"/>
       <w:r>
@@ -27815,32 +27900,11 @@
       </w:pPr>
       <w:proofErr w:type="gramStart"/>
       <w:r>
-        <w:rPr>
-          <w:color w:val="0000FF"/>
-        </w:rPr>
         <w:t>protected</w:t>
       </w:r>
       <w:proofErr w:type="gramEnd"/>
       <w:r>
-        <w:t> </w:t>
-      </w:r>
-      <w:r>
-        <w:rPr>
-          <w:color w:val="0000FF"/>
-        </w:rPr>
-        <w:t>override</w:t>
-      </w:r>
-      <w:r>
-        <w:t> </w:t>
-      </w:r>
-      <w:r>
-        <w:rPr>
-          <w:color w:val="0000FF"/>
-        </w:rPr>
-        <w:t>void</w:t>
-      </w:r>
-      <w:r>
-        <w:t> Configure()</w:t>
+        <w:t> override void Configure()</w:t>
       </w:r>
     </w:p>
     <w:p>
@@ -27855,20 +27919,12 @@
       <w:pPr>
         <w:pStyle w:val="Code"/>
       </w:pPr>
-      <w:bookmarkStart w:id="32" w:name="OLE_LINK32"/>
-      <w:bookmarkStart w:id="33" w:name="OLE_LINK33"/>
       <w:r>
         <w:t>    </w:t>
       </w:r>
       <w:proofErr w:type="gramStart"/>
       <w:r>
-        <w:rPr>
-          <w:color w:val="0000FF"/>
-        </w:rPr>
-        <w:t>base</w:t>
-      </w:r>
-      <w:r>
-        <w:t>.Configure(</w:t>
+        <w:t>base.Configure(</w:t>
       </w:r>
       <w:proofErr w:type="gramEnd"/>
       <w:r>
@@ -27878,107 +27934,64 @@
     <w:p>
       <w:pPr>
         <w:pStyle w:val="Code"/>
-        <w:rPr>
-          <w:b/>
-        </w:rPr>
-      </w:pPr>
-      <w:r>
-        <w:rPr>
-          <w:b/>
-        </w:rPr>
+      </w:pPr>
+      <w:r>
         <w:t>    Caliburn.Micro.</w:t>
       </w:r>
       <w:r>
         <w:rPr>
-          <w:b/>
           <w:color w:val="2B91AF"/>
         </w:rPr>
         <w:t>ViewLocator</w:t>
       </w:r>
       <w:r>
-        <w:rPr>
-          <w:b/>
-        </w:rPr>
         <w:t>.NameTransformer</w:t>
       </w:r>
     </w:p>
     <w:p>
       <w:pPr>
         <w:pStyle w:val="Code"/>
-        <w:rPr>
-          <w:b/>
-        </w:rPr>
-      </w:pPr>
-      <w:r>
-        <w:rPr>
-          <w:b/>
-        </w:rPr>
-        <w:t xml:space="preserve">       .</w:t>
+      </w:pPr>
+      <w:r>
+        <w:t>        </w:t>
+      </w:r>
+      <w:r>
+        <w:rPr>
+          <w:color w:val="008000"/>
+        </w:rPr>
+        <w:t>// Map "Model" classes to views in "HappyHour.Views"</w:t>
+      </w:r>
+    </w:p>
+    <w:p>
+      <w:pPr>
+        <w:pStyle w:val="Code"/>
+      </w:pPr>
+      <w:r>
+        <w:t>        .</w:t>
       </w:r>
       <w:proofErr w:type="gramStart"/>
       <w:r>
-        <w:rPr>
-          <w:b/>
-        </w:rPr>
         <w:t>AddRule(</w:t>
       </w:r>
       <w:proofErr w:type="gramEnd"/>
       <w:r>
         <w:rPr>
-          <w:b/>
           <w:color w:val="A31515"/>
         </w:rPr>
-        <w:t>@"^Model\.(\w*)"</w:t>
-      </w:r>
-      <w:r>
-        <w:rPr>
-          <w:b/>
-        </w:rPr>
+        <w:t>@"^Model\.(\w*)(?&lt;basename&gt;)"</w:t>
+      </w:r>
+      <w:r>
         <w:t>, </w:t>
       </w:r>
       <w:r>
         <w:rPr>
-          <w:b/>
           <w:color w:val="A31515"/>
         </w:rPr>
-        <w:t>"HappyHour.</w:t>
-      </w:r>
-      <w:r>
-        <w:rPr>
-          <w:b/>
-          <w:color w:val="A31515"/>
-        </w:rPr>
-        <w:t>Views.</w:t>
-      </w:r>
-      <w:r>
-        <w:rPr>
-          <w:b/>
-          <w:color w:val="A31515"/>
-        </w:rPr>
-        <w:t>${1}</w:t>
-      </w:r>
-      <w:r>
-        <w:rPr>
-          <w:b/>
-          <w:color w:val="A31515"/>
-        </w:rPr>
-        <w:t>Entity</w:t>
-      </w:r>
-      <w:r>
-        <w:rPr>
-          <w:b/>
-          <w:color w:val="A31515"/>
-        </w:rPr>
-        <w:t>View"</w:t>
-      </w:r>
-      <w:r>
-        <w:rPr>
-          <w:b/>
-        </w:rPr>
+        <w:t>"HappyHour.Views.${1}Entity${basename}View"</w:t>
+      </w:r>
+      <w:r>
         <w:t>);</w:t>
       </w:r>
-      <w:bookmarkEnd w:id="32"/>
-      <w:bookmarkEnd w:id="33"/>
     </w:p>
     <w:p>
       <w:pPr>
@@ -27991,18 +28004,145 @@
     </w:p>
     <w:p>
       <w:r>
-        <w:t xml:space="preserve">Take a deep breath; naming rules are defined with </w:t>
-      </w:r>
-      <w:hyperlink r:id="rId22" w:history="1">
+        <w:t xml:space="preserve">Take a deep breath; naming rules are defined </w:t>
+      </w:r>
+      <w:r>
+        <w:t xml:space="preserve">with “regular expressions” which are pretty hairy for all of us. We describe how this one works in detail in </w:t>
+      </w:r>
+      <w:hyperlink w:anchor="_Explain_the_rule" w:history="1">
         <w:r>
           <w:rPr>
             <w:rStyle w:val="Hyperlink"/>
           </w:rPr>
-          <w:t>Regular Expression</w:t>
+          <w:t>optional com</w:t>
+        </w:r>
+        <w:r>
+          <w:rPr>
+            <w:rStyle w:val="Hyperlink"/>
+          </w:rPr>
+          <w:t>m</w:t>
+        </w:r>
+        <w:r>
+          <w:rPr>
+            <w:rStyle w:val="Hyperlink"/>
+          </w:rPr>
+          <w:t>entary below</w:t>
         </w:r>
       </w:hyperlink>
       <w:r>
-        <w:t xml:space="preserve"> strings!  </w:t>
+        <w:t>.</w:t>
+      </w:r>
+      <w:r>
+        <w:t xml:space="preserve">  </w:t>
+      </w:r>
+    </w:p>
+    <w:p>
+      <w:r>
+        <w:t>The short of it is that we’ve added a rule to map entity class names in the “Model” namespace to view class names in the “HappyHour.Views” namespace. We’ve added a twist: we want the particle “Entity” to appear between the basename (“DrinkOrder”) and the suffix, “View”.</w:t>
+      </w:r>
+    </w:p>
+    <w:p>
+      <w:r>
+        <w:lastRenderedPageBreak/>
+        <w:t>Thus, an entity class name such as</w:t>
+      </w:r>
+      <w:r>
+        <w:t xml:space="preserve"> “</w:t>
+      </w:r>
+      <w:r>
+        <w:rPr>
+          <w:i/>
+        </w:rPr>
+        <w:t>Model.DrinkOrder</w:t>
+      </w:r>
+      <w:r>
+        <w:t xml:space="preserve">” </w:t>
+      </w:r>
+      <w:r>
+        <w:t xml:space="preserve">will be transformed to a view </w:t>
+      </w:r>
+      <w:r>
+        <w:t>class,</w:t>
+      </w:r>
+      <w:r>
+        <w:t xml:space="preserve"> “</w:t>
+      </w:r>
+      <w:r>
+        <w:rPr>
+          <w:i/>
+        </w:rPr>
+        <w:t>HappyHour.Views.DrinkOrderEntityView</w:t>
+      </w:r>
+      <w:r>
+        <w:t xml:space="preserve">”. </w:t>
+      </w:r>
+    </w:p>
+    <w:p>
+      <w:r>
+        <w:t xml:space="preserve">We just added </w:t>
+      </w:r>
+      <w:r>
+        <w:t>that view</w:t>
+      </w:r>
+      <w:r>
+        <w:t xml:space="preserve"> class </w:t>
+      </w:r>
+      <w:r>
+        <w:t>to the project</w:t>
+      </w:r>
+      <w:r>
+        <w:t xml:space="preserve">. At runtime, each time we click the button, Cocktail </w:t>
+      </w:r>
+      <w:r>
+        <w:t xml:space="preserve">adds a new </w:t>
+      </w:r>
+      <w:r>
+        <w:rPr>
+          <w:i/>
+        </w:rPr>
+        <w:t>DrinkOrder</w:t>
+      </w:r>
+      <w:r>
+        <w:t xml:space="preserve"> instance to the collection, then pairs the </w:t>
+      </w:r>
+      <w:r>
+        <w:rPr>
+          <w:i/>
+        </w:rPr>
+        <w:t>DrinkOrder</w:t>
+      </w:r>
+      <w:r>
+        <w:t xml:space="preserve"> to </w:t>
+      </w:r>
+      <w:r>
+        <w:t xml:space="preserve">that </w:t>
+      </w:r>
+      <w:r>
+        <w:rPr>
+          <w:i/>
+        </w:rPr>
+        <w:t>DrinkOrderEntityView</w:t>
+      </w:r>
+      <w:r>
+        <w:t xml:space="preserve"> </w:t>
+      </w:r>
+      <w:r>
+        <w:t xml:space="preserve">and </w:t>
+      </w:r>
+      <w:r>
+        <w:t>for display</w:t>
+      </w:r>
+      <w:r>
+        <w:t xml:space="preserve"> in the </w:t>
+      </w:r>
+      <w:r>
+        <w:rPr>
+          <w:i/>
+        </w:rPr>
+        <w:t>ListBox</w:t>
+      </w:r>
+      <w:r>
+        <w:t>.</w:t>
       </w:r>
     </w:p>
     <w:p>
@@ -28010,892 +28150,442 @@
         <w:pStyle w:val="Note"/>
       </w:pPr>
       <w:r>
-        <w:t xml:space="preserve">While we could override the naming conventions in other way, this is the easiest way for our example so bear with me as I explain what’s going on. </w:t>
-      </w:r>
-    </w:p>
-    <w:p>
-      <w:r>
-        <w:t xml:space="preserve">The </w:t>
-      </w:r>
-      <w:r>
-        <w:rPr>
-          <w:i/>
-        </w:rPr>
-        <w:t>NameTransformer</w:t>
-      </w:r>
-      <w:r>
-        <w:t xml:space="preserve"> </w:t>
-      </w:r>
-      <w:r>
-        <w:t xml:space="preserve">consists of a collection of rules that </w:t>
-      </w:r>
-      <w:r>
-        <w:t xml:space="preserve">transform the name of a </w:t>
-      </w:r>
-      <w:r>
-        <w:rPr>
-          <w:i/>
-        </w:rPr>
-        <w:t>ViewModel</w:t>
-      </w:r>
-      <w:r>
-        <w:t xml:space="preserve"> class into the name of a </w:t>
-      </w:r>
-      <w:r>
-        <w:rPr>
-          <w:i/>
-        </w:rPr>
-        <w:t>View</w:t>
-      </w:r>
-      <w:r>
-        <w:t xml:space="preserve"> class. </w:t>
-      </w:r>
-      <w:r>
-        <w:t>We’re adding a new rule that applies a</w:t>
-      </w:r>
-      <w:r>
-        <w:t xml:space="preserve"> search pattern (the first string) to </w:t>
-      </w:r>
+        <w:t xml:space="preserve">While we could override the naming conventions in other way, this is the easiest way </w:t>
+      </w:r>
+      <w:r>
+        <w:t>to generalize the approach for model-to-view name transforms</w:t>
+      </w:r>
+      <w:r>
+        <w:t xml:space="preserve">. </w:t>
+      </w:r>
+      <w:r>
+        <w:t>We’ll have one rule that works for any entity in the model.</w:t>
+      </w:r>
+    </w:p>
+    <w:p>
+      <w:pPr>
+        <w:keepNext/>
+        <w:rPr>
+          <w:b/>
+        </w:rPr>
+      </w:pPr>
+      <w:r>
+        <w:rPr>
+          <w:b/>
+        </w:rPr>
+        <w:t>Build and run [F5]</w:t>
+      </w:r>
+    </w:p>
+    <w:p>
+      <w:pPr>
+        <w:keepNext/>
+      </w:pPr>
+      <w:r>
+        <w:t xml:space="preserve">Watch the Output window as you add each new </w:t>
+      </w:r>
+      <w:r>
+        <w:rPr>
+          <w:i/>
+        </w:rPr>
+        <w:t>DrinkOrder</w:t>
+      </w:r>
+      <w:r>
+        <w:t>. You’ll see a sequence such as:</w:t>
+      </w:r>
+    </w:p>
+    <w:p>
+      <w:pPr>
+        <w:pStyle w:val="Code"/>
+        <w:rPr>
+          <w:sz w:val="16"/>
+          <w:szCs w:val="16"/>
+        </w:rPr>
+      </w:pPr>
+      <w:r>
+        <w:rPr>
+          <w:sz w:val="16"/>
+          <w:szCs w:val="16"/>
+        </w:rPr>
+        <w:t>[</w:t>
+      </w:r>
+      <w:r>
+        <w:rPr>
+          <w:sz w:val="16"/>
+          <w:szCs w:val="16"/>
+        </w:rPr>
+        <w:t>34</w:t>
+      </w:r>
+      <w:r>
+        <w:rPr>
+          <w:sz w:val="16"/>
+          <w:szCs w:val="16"/>
+        </w:rPr>
+        <w:t>] ActionMessage INFO: Invoking Action: AddDrinkOrder.</w:t>
+      </w:r>
+    </w:p>
+    <w:p>
+      <w:pPr>
+        <w:pStyle w:val="Code"/>
+        <w:rPr>
+          <w:sz w:val="16"/>
+          <w:szCs w:val="16"/>
+        </w:rPr>
+      </w:pPr>
+      <w:r>
+        <w:rPr>
+          <w:sz w:val="16"/>
+          <w:szCs w:val="16"/>
+        </w:rPr>
+        <w:t>[</w:t>
+      </w:r>
+      <w:r>
+        <w:rPr>
+          <w:sz w:val="16"/>
+          <w:szCs w:val="16"/>
+        </w:rPr>
+        <w:t>35</w:t>
+      </w:r>
+      <w:r>
+        <w:rPr>
+          <w:sz w:val="16"/>
+          <w:szCs w:val="16"/>
+        </w:rPr>
+        <w:t>] ViewModelBinder INFO: Binding HappyHour.Views.</w:t>
+      </w:r>
+      <w:r>
+        <w:rPr>
+          <w:sz w:val="16"/>
+          <w:szCs w:val="16"/>
+        </w:rPr>
+        <w:t>DrinkOrderEntityView</w:t>
+      </w:r>
+      <w:r>
+        <w:rPr>
+          <w:sz w:val="16"/>
+          <w:szCs w:val="16"/>
+        </w:rPr>
+        <w:t xml:space="preserve"> and Model.DrinkOrder.</w:t>
+      </w:r>
+    </w:p>
+    <w:p>
+      <w:pPr>
+        <w:pStyle w:val="Code"/>
+        <w:rPr>
+          <w:sz w:val="16"/>
+          <w:szCs w:val="16"/>
+        </w:rPr>
+      </w:pPr>
+      <w:r>
+        <w:rPr>
+          <w:sz w:val="16"/>
+          <w:szCs w:val="16"/>
+        </w:rPr>
+        <w:t>[</w:t>
+      </w:r>
+      <w:r>
+        <w:rPr>
+          <w:sz w:val="16"/>
+          <w:szCs w:val="16"/>
+        </w:rPr>
+        <w:t>36</w:t>
+      </w:r>
+      <w:r>
+        <w:rPr>
+          <w:sz w:val="16"/>
+          <w:szCs w:val="16"/>
+        </w:rPr>
+        <w:t>] Action INFO: Setting DC of HappyHour.Views.</w:t>
+      </w:r>
+      <w:r>
+        <w:rPr>
+          <w:sz w:val="16"/>
+          <w:szCs w:val="16"/>
+        </w:rPr>
+        <w:t>DrinkOrderEntityView</w:t>
+      </w:r>
+      <w:r>
+        <w:rPr>
+          <w:sz w:val="16"/>
+          <w:szCs w:val="16"/>
+        </w:rPr>
+        <w:t xml:space="preserve"> to Model.DrinkOrder.</w:t>
+      </w:r>
+    </w:p>
+    <w:p>
+      <w:pPr>
+        <w:pStyle w:val="Code"/>
+        <w:rPr>
+          <w:sz w:val="16"/>
+          <w:szCs w:val="16"/>
+        </w:rPr>
+      </w:pPr>
+      <w:r>
+        <w:rPr>
+          <w:sz w:val="16"/>
+          <w:szCs w:val="16"/>
+        </w:rPr>
+        <w:t xml:space="preserve">     ... Elided for </w:t>
+      </w:r>
+      <w:proofErr w:type="gramStart"/>
+      <w:r>
+        <w:rPr>
+          <w:sz w:val="16"/>
+          <w:szCs w:val="16"/>
+        </w:rPr>
+        <w:t>brevity ...</w:t>
+      </w:r>
+      <w:proofErr w:type="gramEnd"/>
+    </w:p>
+    <w:p>
+      <w:pPr>
+        <w:pStyle w:val="Code"/>
+        <w:rPr>
+          <w:sz w:val="16"/>
+          <w:szCs w:val="16"/>
+        </w:rPr>
+      </w:pPr>
+      <w:r>
+        <w:rPr>
+          <w:sz w:val="16"/>
+          <w:szCs w:val="16"/>
+        </w:rPr>
+        <w:t>[</w:t>
+      </w:r>
+      <w:r>
+        <w:rPr>
+          <w:sz w:val="16"/>
+          <w:szCs w:val="16"/>
+        </w:rPr>
+        <w:t>42</w:t>
+      </w:r>
+      <w:r>
+        <w:rPr>
+          <w:sz w:val="16"/>
+          <w:szCs w:val="16"/>
+        </w:rPr>
+        <w:t>] ViewModelBinder INFO: Binding Convention Applied: Element Id.</w:t>
+      </w:r>
+    </w:p>
+    <w:p>
+      <w:pPr>
+        <w:pStyle w:val="Code"/>
+        <w:rPr>
+          <w:sz w:val="16"/>
+          <w:szCs w:val="16"/>
+        </w:rPr>
+      </w:pPr>
+      <w:r>
+        <w:rPr>
+          <w:sz w:val="16"/>
+          <w:szCs w:val="16"/>
+        </w:rPr>
+        <w:t>[</w:t>
+      </w:r>
+      <w:r>
+        <w:rPr>
+          <w:sz w:val="16"/>
+          <w:szCs w:val="16"/>
+        </w:rPr>
+        <w:t>43</w:t>
+      </w:r>
+      <w:r>
+        <w:rPr>
+          <w:sz w:val="16"/>
+          <w:szCs w:val="16"/>
+        </w:rPr>
+        <w:t>] ViewModelBinder INFO: Binding Convention Applied: Element DrinkName.</w:t>
+      </w:r>
+    </w:p>
+    <w:p>
+      <w:pPr>
+        <w:pStyle w:val="Code"/>
+        <w:keepNext w:val="0"/>
+        <w:rPr>
+          <w:sz w:val="16"/>
+          <w:szCs w:val="16"/>
+        </w:rPr>
+      </w:pPr>
+      <w:r>
+        <w:rPr>
+          <w:sz w:val="16"/>
+          <w:szCs w:val="16"/>
+        </w:rPr>
+        <w:t>[44</w:t>
+      </w:r>
+      <w:r>
+        <w:rPr>
+          <w:sz w:val="16"/>
+          <w:szCs w:val="16"/>
+        </w:rPr>
+        <w:t>] ViewModelBinder INFO: Binding Convention Not Applied: Element Created has existing binding.</w:t>
+      </w:r>
+    </w:p>
+    <w:p>
+      <w:r>
+        <w:t>#</w:t>
+      </w:r>
+      <w:r>
+        <w:t>34</w:t>
+      </w:r>
+      <w:r>
+        <w:t xml:space="preserve"> represents the button click as before.  But this time Message #</w:t>
+      </w:r>
+      <w:r>
+        <w:t>35</w:t>
+      </w:r>
+      <w:r>
+        <w:t xml:space="preserve"> confirms that Cocktail is “</w:t>
+      </w:r>
+      <w:r>
+        <w:rPr>
+          <w:i/>
+        </w:rPr>
+        <w:t xml:space="preserve">Binding </w:t>
+      </w:r>
+      <w:r>
+        <w:rPr>
+          <w:i/>
+        </w:rPr>
+        <w:t>HappyHour</w:t>
+      </w:r>
+      <w:r>
+        <w:rPr>
+          <w:i/>
+        </w:rPr>
+        <w:t>.</w:t>
+      </w:r>
+      <w:r>
+        <w:rPr>
+          <w:i/>
+        </w:rPr>
+        <w:t>Views.DrinkOrderEntityView</w:t>
+      </w:r>
+      <w:r>
+        <w:rPr>
+          <w:i/>
+        </w:rPr>
+        <w:t xml:space="preserve"> and Model.</w:t>
+      </w:r>
+      <w:r>
+        <w:rPr>
+          <w:i/>
+        </w:rPr>
+        <w:t>DrinkOrder</w:t>
+      </w:r>
+      <w:r>
+        <w:t>” as we intend.</w:t>
+      </w:r>
+    </w:p>
+    <w:p>
+      <w:r>
+        <w:t>Messages #</w:t>
+      </w:r>
+      <w:r>
+        <w:t>42</w:t>
+      </w:r>
+      <w:r>
+        <w:t xml:space="preserve"> and #</w:t>
+      </w:r>
+      <w:r>
+        <w:t>43</w:t>
+      </w:r>
+      <w:r>
+        <w:t xml:space="preserve"> tell us that the “Id” and “DrinkName” UI controls were data bound conventionally.</w:t>
+      </w:r>
+    </w:p>
+    <w:p>
+      <w:r>
+        <w:t>Message #</w:t>
+      </w:r>
+      <w:r>
+        <w:t>44</w:t>
+      </w:r>
+      <w:r>
+        <w:t xml:space="preserve"> reminds us that the UI element, “Created”, has an existing binding defined in the XAML (see above); that binding is preserved and the convention ignored.</w:t>
+      </w:r>
+    </w:p>
+    <w:p>
+      <w:pPr>
+        <w:pStyle w:val="Heading1"/>
+      </w:pPr>
+      <w:r>
+        <w:t>Last Call</w:t>
+      </w:r>
+    </w:p>
+    <w:p>
+      <w:r>
+        <w:t>TBD</w:t>
+      </w:r>
+    </w:p>
+    <w:p>
+      <w:pPr>
+        <w:pStyle w:val="Heading1"/>
+      </w:pPr>
+      <w:r>
+        <w:t>Ask the Mixologist</w:t>
+      </w:r>
+    </w:p>
+    <w:p>
+      <w:r>
+        <w:t>This lesson is finished.  Feel free to move on directly to the next one. This “Ask the Mixologist” section is an optional digression from the lesson’s main course to related points of interest.</w:t>
+      </w:r>
+    </w:p>
+    <w:p>
+      <w:pPr>
+        <w:pStyle w:val="Heading2"/>
+      </w:pPr>
+      <w:r>
+        <w:t xml:space="preserve">How are Views displayed in the </w:t>
+      </w:r>
+      <w:r>
+        <w:rPr>
+          <w:i/>
+        </w:rPr>
+        <w:t>ListBox</w:t>
+      </w:r>
+      <w:r>
+        <w:t>?</w:t>
+      </w:r>
+    </w:p>
+    <w:p>
+      <w:r>
+        <w:t>The log in the Visual Studio Output window is instructive.</w:t>
+      </w:r>
+    </w:p>
+    <w:p>
+      <w:pPr>
+        <w:pStyle w:val="Code"/>
+      </w:pPr>
+      <w:r>
+        <w:t>[</w:t>
+      </w:r>
+      <w:r>
+        <w:t>28</w:t>
+      </w:r>
+      <w:r>
+        <w:t>] ConventionManager INFO: ItemTemplate applied to DrinkOrders.</w:t>
+      </w:r>
+    </w:p>
+    <w:p>
+      <w:r>
+        <w:t xml:space="preserve">It tells us that an “ItemTemplate” was applied to the “DrinkOrders” </w:t>
+      </w:r>
+      <w:r>
+        <w:rPr>
+          <w:i/>
+        </w:rPr>
+        <w:t>ListBox</w:t>
+      </w:r>
+      <w:r>
+        <w:t xml:space="preserve">. </w:t>
+      </w:r>
+    </w:p>
+    <w:p>
       <w:r>
         <w:lastRenderedPageBreak/>
-        <w:t xml:space="preserve">the name of the </w:t>
-      </w:r>
-      <w:r>
-        <w:rPr>
-          <w:i/>
-        </w:rPr>
-        <w:t>ViewModel</w:t>
-      </w:r>
-      <w:r>
-        <w:t xml:space="preserve"> class. If </w:t>
-      </w:r>
-      <w:r>
-        <w:t>the pattern</w:t>
-      </w:r>
-      <w:r>
-        <w:t xml:space="preserve"> matches, the </w:t>
-      </w:r>
-      <w:r>
-        <w:rPr>
-          <w:i/>
-        </w:rPr>
-        <w:t>NameTransformer</w:t>
-      </w:r>
-      <w:r>
-        <w:t xml:space="preserve"> applies the replacement (the second string) to produce candidate </w:t>
-      </w:r>
-      <w:r>
-        <w:rPr>
-          <w:i/>
-        </w:rPr>
-        <w:t>View</w:t>
-      </w:r>
-      <w:r>
-        <w:t xml:space="preserve"> names.</w:t>
-      </w:r>
-    </w:p>
-    <w:p>
-      <w:r>
-        <w:t xml:space="preserve">In our rule, the </w:t>
-      </w:r>
-      <w:r>
-        <w:rPr>
-          <w:i/>
-        </w:rPr>
-        <w:t>ViewModel</w:t>
-      </w:r>
-      <w:r>
-        <w:t xml:space="preserve"> will be an entity class name in the “Model” namespace. The search pattern – </w:t>
-      </w:r>
-      <w:r>
-        <w:rPr>
-          <w:i/>
-        </w:rPr>
-        <w:t>"^Model\</w:t>
-      </w:r>
-      <w:proofErr w:type="gramStart"/>
-      <w:r>
-        <w:rPr>
-          <w:i/>
-        </w:rPr>
-        <w:t>.(</w:t>
-      </w:r>
-      <w:proofErr w:type="gramEnd"/>
-      <w:r>
-        <w:rPr>
-          <w:i/>
-        </w:rPr>
-        <w:t>\w*)"</w:t>
-      </w:r>
-      <w:r>
-        <w:t xml:space="preserve">  – </w:t>
-      </w:r>
-      <w:r>
-        <w:t>translates into English as:</w:t>
-      </w:r>
-      <w:r>
-        <w:t xml:space="preserve"> </w:t>
-      </w:r>
-    </w:p>
-    <w:p>
-      <w:r>
-        <w:rPr>
-          <w:i/>
-        </w:rPr>
-        <w:t>"</w:t>
-      </w:r>
-      <w:r>
-        <w:rPr>
-          <w:i/>
-        </w:rPr>
-        <w:t>M</w:t>
-      </w:r>
-      <w:r>
-        <w:rPr>
-          <w:i/>
-        </w:rPr>
-        <w:t>atch any class name that begins with ‘Model.’</w:t>
-      </w:r>
-      <w:r>
-        <w:rPr>
-          <w:i/>
-        </w:rPr>
-        <w:t xml:space="preserve"> </w:t>
-      </w:r>
-      <w:r>
-        <w:t xml:space="preserve">(“Model dot”) </w:t>
-      </w:r>
-      <w:r>
-        <w:rPr>
-          <w:i/>
-        </w:rPr>
-        <w:t>followed by any number of word characters</w:t>
-      </w:r>
-      <w:r>
-        <w:t xml:space="preserve">”. </w:t>
-      </w:r>
-    </w:p>
-    <w:p>
-      <w:r>
-        <w:t xml:space="preserve">The parentheses in the pattern define a “group” within the matched text.  That group will contain the name of the entity class within the </w:t>
-      </w:r>
-      <w:r>
-        <w:rPr>
-          <w:i/>
-        </w:rPr>
-        <w:t>Model</w:t>
-      </w:r>
-      <w:r>
-        <w:t xml:space="preserve"> namespace.</w:t>
-      </w:r>
-    </w:p>
-    <w:p>
-      <w:r>
-        <w:t>The replacement pattern – “</w:t>
-      </w:r>
-      <w:r>
-        <w:rPr>
-          <w:i/>
-        </w:rPr>
-        <w:t>HappyHour</w:t>
-      </w:r>
-      <w:proofErr w:type="gramStart"/>
-      <w:r>
-        <w:rPr>
-          <w:i/>
-        </w:rPr>
-        <w:t>.$</w:t>
-      </w:r>
-      <w:proofErr w:type="gramEnd"/>
-      <w:r>
-        <w:rPr>
-          <w:i/>
-        </w:rPr>
-        <w:t>{1}View</w:t>
-      </w:r>
-      <w:r>
-        <w:t xml:space="preserve">” – </w:t>
-      </w:r>
-      <w:r>
-        <w:t>means:</w:t>
-      </w:r>
-      <w:r>
-        <w:t xml:space="preserve"> </w:t>
-      </w:r>
-    </w:p>
-    <w:p>
-      <w:r>
-        <w:t>“</w:t>
-      </w:r>
-      <w:r>
-        <w:rPr>
-          <w:i/>
-        </w:rPr>
-        <w:t>I</w:t>
-      </w:r>
-      <w:r>
-        <w:rPr>
-          <w:i/>
-        </w:rPr>
-        <w:t xml:space="preserve">f you find a match, </w:t>
-      </w:r>
-      <w:r>
-        <w:rPr>
-          <w:i/>
-        </w:rPr>
-        <w:t>build a View class name consisting of</w:t>
-      </w:r>
-      <w:r>
-        <w:rPr>
-          <w:i/>
-        </w:rPr>
-        <w:t xml:space="preserve"> ‘</w:t>
-      </w:r>
-      <w:r>
-        <w:rPr>
-          <w:i/>
-        </w:rPr>
-        <w:t>HappyHour</w:t>
-      </w:r>
-      <w:r>
-        <w:rPr>
-          <w:i/>
-        </w:rPr>
-        <w:t>.</w:t>
-      </w:r>
-      <w:r>
-        <w:rPr>
-          <w:i/>
-        </w:rPr>
-        <w:t>Views.</w:t>
-      </w:r>
-      <w:r>
-        <w:rPr>
-          <w:i/>
-        </w:rPr>
-        <w:t xml:space="preserve">’ followed </w:t>
-      </w:r>
-      <w:r>
-        <w:rPr>
-          <w:i/>
-        </w:rPr>
-        <w:t>by the match</w:t>
-      </w:r>
-      <w:r>
-        <w:rPr>
-          <w:i/>
-        </w:rPr>
-        <w:t xml:space="preserve"> group </w:t>
-      </w:r>
-      <w:r>
-        <w:rPr>
-          <w:i/>
-        </w:rPr>
-        <w:t>followed by</w:t>
-      </w:r>
-      <w:r>
-        <w:rPr>
-          <w:i/>
-        </w:rPr>
-        <w:t xml:space="preserve"> ‘View’.</w:t>
-      </w:r>
-      <w:r>
-        <w:t xml:space="preserve">” </w:t>
-      </w:r>
-    </w:p>
-    <w:p>
-      <w:r>
-        <w:t xml:space="preserve">The match group is identified by the </w:t>
-      </w:r>
-      <w:r>
-        <w:rPr>
-          <w:i/>
-        </w:rPr>
-        <w:t>${1}</w:t>
-      </w:r>
-      <w:r>
-        <w:t xml:space="preserve"> token and refers to the entity class name discovered during the match. Here’s how it works for us:</w:t>
-      </w:r>
-    </w:p>
-    <w:p>
-      <w:pPr>
-        <w:pStyle w:val="ListParagraph"/>
-        <w:numPr>
-          <w:ilvl w:val="0"/>
-          <w:numId w:val="11"/>
-        </w:numPr>
-      </w:pPr>
-      <w:r>
-        <w:t>“</w:t>
-      </w:r>
-      <w:r>
-        <w:rPr>
-          <w:i/>
-        </w:rPr>
-        <w:t>Model.</w:t>
-      </w:r>
-      <w:r>
-        <w:rPr>
-          <w:i/>
-        </w:rPr>
-        <w:t>DrinkOrder</w:t>
-      </w:r>
-      <w:r>
-        <w:t>” matches the pattern because it begins with “</w:t>
-      </w:r>
-      <w:r>
-        <w:rPr>
-          <w:i/>
-        </w:rPr>
-        <w:t>Model.</w:t>
-      </w:r>
-      <w:r>
-        <w:t>”</w:t>
-      </w:r>
-    </w:p>
-    <w:p>
-      <w:pPr>
-        <w:pStyle w:val="ListParagraph"/>
-        <w:numPr>
-          <w:ilvl w:val="0"/>
-          <w:numId w:val="11"/>
-        </w:numPr>
-      </w:pPr>
-      <w:r>
-        <w:t>“</w:t>
-      </w:r>
-      <w:r>
-        <w:rPr>
-          <w:i/>
-        </w:rPr>
-        <w:t>DrinkOrder</w:t>
-      </w:r>
-      <w:r>
-        <w:t>” is the matched text in group ${1}</w:t>
-      </w:r>
-    </w:p>
-    <w:p>
-      <w:pPr>
-        <w:pStyle w:val="ListParagraph"/>
-        <w:numPr>
-          <w:ilvl w:val="0"/>
-          <w:numId w:val="11"/>
-        </w:numPr>
-      </w:pPr>
-      <w:r>
-        <w:t>The replacement concatenates “</w:t>
-      </w:r>
-      <w:r>
-        <w:rPr>
-          <w:i/>
-        </w:rPr>
-        <w:t>HappyHour</w:t>
-      </w:r>
-      <w:r>
-        <w:rPr>
-          <w:i/>
-        </w:rPr>
-        <w:t>.</w:t>
-      </w:r>
-      <w:r>
-        <w:rPr>
-          <w:i/>
-        </w:rPr>
-        <w:t>Views.</w:t>
-      </w:r>
-      <w:r>
-        <w:t>” + “</w:t>
-      </w:r>
-      <w:r>
-        <w:rPr>
-          <w:i/>
-        </w:rPr>
-        <w:t>DrinkOrder</w:t>
-      </w:r>
-      <w:r>
-        <w:t>” + “</w:t>
-      </w:r>
-      <w:r>
-        <w:rPr>
-          <w:i/>
-        </w:rPr>
-        <w:t>Entity</w:t>
-      </w:r>
-      <w:r>
-        <w:rPr>
-          <w:i/>
-        </w:rPr>
-        <w:t>View</w:t>
-      </w:r>
-      <w:r>
-        <w:t>”</w:t>
-      </w:r>
-    </w:p>
-    <w:p>
-      <w:r>
-        <w:t>Thus “</w:t>
-      </w:r>
-      <w:r>
-        <w:rPr>
-          <w:i/>
-        </w:rPr>
-        <w:t>Model.DrinkOrder</w:t>
-      </w:r>
-      <w:r>
-        <w:t>” becomes “</w:t>
-      </w:r>
-      <w:r>
-        <w:rPr>
-          <w:i/>
-        </w:rPr>
-        <w:t>HappyHour.Views.DrinkOrderEntityView</w:t>
-      </w:r>
-      <w:r>
-        <w:t xml:space="preserve">”. We just added such a class in the application assembly. At runtime, each time we click the button, Cocktail finds that View class and uses it as the basis for displaying the next new </w:t>
-      </w:r>
-      <w:r>
-        <w:rPr>
-          <w:i/>
-        </w:rPr>
-        <w:t>DrinkOrder</w:t>
-      </w:r>
-      <w:r>
-        <w:t xml:space="preserve"> in the </w:t>
-      </w:r>
-      <w:r>
-        <w:rPr>
-          <w:i/>
-        </w:rPr>
-        <w:t>ListBox</w:t>
-      </w:r>
-      <w:r>
-        <w:t>.</w:t>
-      </w:r>
-    </w:p>
-    <w:p>
-      <w:pPr>
-        <w:keepNext/>
-        <w:rPr>
-          <w:b/>
-        </w:rPr>
-      </w:pPr>
-      <w:r>
-        <w:rPr>
-          <w:b/>
-        </w:rPr>
-        <w:t>Build and run [F5]</w:t>
-      </w:r>
-    </w:p>
-    <w:p>
-      <w:pPr>
-        <w:keepNext/>
-      </w:pPr>
-      <w:r>
-        <w:t xml:space="preserve">Watch the Output window as you add each new </w:t>
-      </w:r>
-      <w:r>
-        <w:rPr>
-          <w:i/>
-        </w:rPr>
-        <w:t>DrinkOrder</w:t>
-      </w:r>
-      <w:r>
-        <w:t>. You’ll see a sequence such as:</w:t>
-      </w:r>
-    </w:p>
-    <w:p>
-      <w:pPr>
-        <w:pStyle w:val="Code"/>
-        <w:rPr>
-          <w:sz w:val="16"/>
-          <w:szCs w:val="16"/>
-        </w:rPr>
-      </w:pPr>
-      <w:r>
-        <w:rPr>
-          <w:sz w:val="16"/>
-          <w:szCs w:val="16"/>
-        </w:rPr>
-        <w:t>[</w:t>
-      </w:r>
-      <w:r>
-        <w:rPr>
-          <w:sz w:val="16"/>
-          <w:szCs w:val="16"/>
-        </w:rPr>
-        <w:t>34</w:t>
-      </w:r>
-      <w:r>
-        <w:rPr>
-          <w:sz w:val="16"/>
-          <w:szCs w:val="16"/>
-        </w:rPr>
-        <w:t>] ActionMessage INFO: Invoking Action: AddDrinkOrder.</w:t>
-      </w:r>
-    </w:p>
-    <w:p>
-      <w:pPr>
-        <w:pStyle w:val="Code"/>
-        <w:rPr>
-          <w:sz w:val="16"/>
-          <w:szCs w:val="16"/>
-        </w:rPr>
-      </w:pPr>
-      <w:r>
-        <w:rPr>
-          <w:sz w:val="16"/>
-          <w:szCs w:val="16"/>
-        </w:rPr>
-        <w:t>[</w:t>
-      </w:r>
-      <w:r>
-        <w:rPr>
-          <w:sz w:val="16"/>
-          <w:szCs w:val="16"/>
-        </w:rPr>
-        <w:t>35</w:t>
-      </w:r>
-      <w:r>
-        <w:rPr>
-          <w:sz w:val="16"/>
-          <w:szCs w:val="16"/>
-        </w:rPr>
-        <w:t>] ViewModelBinder INFO: Binding HappyHour.Views.</w:t>
-      </w:r>
-      <w:r>
-        <w:rPr>
-          <w:sz w:val="16"/>
-          <w:szCs w:val="16"/>
-        </w:rPr>
-        <w:t>DrinkOrderEntityView</w:t>
-      </w:r>
-      <w:r>
-        <w:rPr>
-          <w:sz w:val="16"/>
-          <w:szCs w:val="16"/>
-        </w:rPr>
-        <w:t xml:space="preserve"> and Model.DrinkOrder.</w:t>
-      </w:r>
-    </w:p>
-    <w:p>
-      <w:pPr>
-        <w:pStyle w:val="Code"/>
-        <w:rPr>
-          <w:sz w:val="16"/>
-          <w:szCs w:val="16"/>
-        </w:rPr>
-      </w:pPr>
-      <w:r>
-        <w:rPr>
-          <w:sz w:val="16"/>
-          <w:szCs w:val="16"/>
-        </w:rPr>
-        <w:t>[</w:t>
-      </w:r>
-      <w:r>
-        <w:rPr>
-          <w:sz w:val="16"/>
-          <w:szCs w:val="16"/>
-        </w:rPr>
-        <w:t>36</w:t>
-      </w:r>
-      <w:r>
-        <w:rPr>
-          <w:sz w:val="16"/>
-          <w:szCs w:val="16"/>
-        </w:rPr>
-        <w:t>] Action INFO: Setting DC of HappyHour.Views.</w:t>
-      </w:r>
-      <w:r>
-        <w:rPr>
-          <w:sz w:val="16"/>
-          <w:szCs w:val="16"/>
-        </w:rPr>
-        <w:t>DrinkOrderEntityView</w:t>
-      </w:r>
-      <w:r>
-        <w:rPr>
-          <w:sz w:val="16"/>
-          <w:szCs w:val="16"/>
-        </w:rPr>
-        <w:t xml:space="preserve"> to Model.DrinkOrder.</w:t>
-      </w:r>
-    </w:p>
-    <w:p>
-      <w:pPr>
-        <w:pStyle w:val="Code"/>
-        <w:rPr>
-          <w:sz w:val="16"/>
-          <w:szCs w:val="16"/>
-        </w:rPr>
-      </w:pPr>
-      <w:r>
-        <w:rPr>
-          <w:sz w:val="16"/>
-          <w:szCs w:val="16"/>
-        </w:rPr>
-        <w:t xml:space="preserve">     ... Elided for </w:t>
-      </w:r>
-      <w:proofErr w:type="gramStart"/>
-      <w:r>
-        <w:rPr>
-          <w:sz w:val="16"/>
-          <w:szCs w:val="16"/>
-        </w:rPr>
-        <w:t>brevity ...</w:t>
-      </w:r>
-      <w:proofErr w:type="gramEnd"/>
-    </w:p>
-    <w:p>
-      <w:pPr>
-        <w:pStyle w:val="Code"/>
-        <w:rPr>
-          <w:sz w:val="16"/>
-          <w:szCs w:val="16"/>
-        </w:rPr>
-      </w:pPr>
-      <w:r>
-        <w:rPr>
-          <w:sz w:val="16"/>
-          <w:szCs w:val="16"/>
-        </w:rPr>
-        <w:t>[</w:t>
-      </w:r>
-      <w:r>
-        <w:rPr>
-          <w:sz w:val="16"/>
-          <w:szCs w:val="16"/>
-        </w:rPr>
-        <w:t>42</w:t>
-      </w:r>
-      <w:r>
-        <w:rPr>
-          <w:sz w:val="16"/>
-          <w:szCs w:val="16"/>
-        </w:rPr>
-        <w:t>] ViewModelBinder INFO: Binding Convention Applied: Element Id.</w:t>
-      </w:r>
-    </w:p>
-    <w:p>
-      <w:pPr>
-        <w:pStyle w:val="Code"/>
-        <w:rPr>
-          <w:sz w:val="16"/>
-          <w:szCs w:val="16"/>
-        </w:rPr>
-      </w:pPr>
-      <w:r>
-        <w:rPr>
-          <w:sz w:val="16"/>
-          <w:szCs w:val="16"/>
-        </w:rPr>
-        <w:t>[</w:t>
-      </w:r>
-      <w:r>
-        <w:rPr>
-          <w:sz w:val="16"/>
-          <w:szCs w:val="16"/>
-        </w:rPr>
-        <w:t>43</w:t>
-      </w:r>
-      <w:r>
-        <w:rPr>
-          <w:sz w:val="16"/>
-          <w:szCs w:val="16"/>
-        </w:rPr>
-        <w:t>] ViewModelBinder INFO: Binding Convention Applied: Element DrinkName.</w:t>
-      </w:r>
-    </w:p>
-    <w:p>
-      <w:pPr>
-        <w:pStyle w:val="Code"/>
-        <w:keepNext w:val="0"/>
-        <w:rPr>
-          <w:sz w:val="16"/>
-          <w:szCs w:val="16"/>
-        </w:rPr>
-      </w:pPr>
-      <w:r>
-        <w:rPr>
-          <w:sz w:val="16"/>
-          <w:szCs w:val="16"/>
-        </w:rPr>
-        <w:t>[44</w:t>
-      </w:r>
-      <w:r>
-        <w:rPr>
-          <w:sz w:val="16"/>
-          <w:szCs w:val="16"/>
-        </w:rPr>
-        <w:t>] ViewModelBinder INFO: Binding Convention Not Applied: Element Created has existing binding.</w:t>
-      </w:r>
-    </w:p>
-    <w:p>
-      <w:r>
-        <w:t>#</w:t>
-      </w:r>
-      <w:r>
-        <w:t>34</w:t>
-      </w:r>
-      <w:r>
-        <w:t xml:space="preserve"> represents the button click as before.  But this time Message #</w:t>
-      </w:r>
-      <w:r>
-        <w:t>35</w:t>
-      </w:r>
-      <w:r>
-        <w:t xml:space="preserve"> confirms that Cocktail is “</w:t>
-      </w:r>
-      <w:r>
-        <w:rPr>
-          <w:i/>
-        </w:rPr>
-        <w:t xml:space="preserve">Binding </w:t>
-      </w:r>
-      <w:r>
-        <w:rPr>
-          <w:i/>
-        </w:rPr>
-        <w:t>HappyHour</w:t>
-      </w:r>
-      <w:r>
-        <w:rPr>
-          <w:i/>
-        </w:rPr>
-        <w:t>.</w:t>
-      </w:r>
-      <w:r>
-        <w:rPr>
-          <w:i/>
-        </w:rPr>
-        <w:t>Views.DrinkOrderEntityView</w:t>
-      </w:r>
-      <w:r>
-        <w:rPr>
-          <w:i/>
-        </w:rPr>
-        <w:t xml:space="preserve"> and Model.</w:t>
-      </w:r>
-      <w:r>
-        <w:rPr>
-          <w:i/>
-        </w:rPr>
-        <w:t>DrinkOrder</w:t>
-      </w:r>
-      <w:r>
-        <w:t>” as we intend.</w:t>
-      </w:r>
-    </w:p>
-    <w:p>
-      <w:r>
-        <w:t>Messages #</w:t>
-      </w:r>
-      <w:r>
-        <w:t>42</w:t>
-      </w:r>
-      <w:r>
-        <w:t xml:space="preserve"> and #</w:t>
-      </w:r>
-      <w:r>
-        <w:t>43</w:t>
-      </w:r>
-      <w:r>
-        <w:t xml:space="preserve"> tell us that the “Id” and “DrinkName” UI controls were data bound conventionally.</w:t>
-      </w:r>
-    </w:p>
-    <w:p>
-      <w:r>
-        <w:t>Message #</w:t>
-      </w:r>
-      <w:r>
-        <w:t>44</w:t>
-      </w:r>
-      <w:r>
-        <w:t xml:space="preserve"> reminds us that the UI element, “Created”, has an existing binding defined in the XAML (see above); that binding is preserved and the convention ignored.</w:t>
-      </w:r>
-    </w:p>
-    <w:p>
-      <w:pPr>
-        <w:pStyle w:val="Heading1"/>
-      </w:pPr>
-      <w:r>
-        <w:lastRenderedPageBreak/>
-        <w:t>Last Call</w:t>
-      </w:r>
-    </w:p>
-    <w:p>
-      <w:r>
-        <w:t>TBD</w:t>
-      </w:r>
-    </w:p>
-    <w:p>
-      <w:pPr>
-        <w:pStyle w:val="Heading1"/>
-      </w:pPr>
-      <w:r>
-        <w:t>Ask the Mixologist</w:t>
-      </w:r>
-    </w:p>
-    <w:p>
-      <w:r>
-        <w:t>This lesson is finished.  Feel free to move on directly to the next one. This “Ask the Mixologist” section is an optional digression from the lesson’s main course to related points of interest.</w:t>
-      </w:r>
-    </w:p>
-    <w:p>
-      <w:pPr>
-        <w:pStyle w:val="Heading2"/>
-      </w:pPr>
-      <w:r>
-        <w:t xml:space="preserve">How are Views displayed in the </w:t>
-      </w:r>
-      <w:r>
-        <w:rPr>
-          <w:i/>
-        </w:rPr>
-        <w:t>ListBox</w:t>
-      </w:r>
-      <w:r>
-        <w:t>?</w:t>
-      </w:r>
-    </w:p>
-    <w:p>
-      <w:r>
-        <w:t>The log in the Visual Studio Output window is instructive.</w:t>
-      </w:r>
-    </w:p>
-    <w:p>
-      <w:pPr>
-        <w:pStyle w:val="Code"/>
-      </w:pPr>
-      <w:r>
-        <w:t>[</w:t>
-      </w:r>
-      <w:r>
-        <w:t>28</w:t>
-      </w:r>
-      <w:r>
-        <w:t>] ConventionManager INFO: ItemTemplate applied to DrinkOrders.</w:t>
-      </w:r>
-    </w:p>
-    <w:p>
-      <w:r>
-        <w:t xml:space="preserve">It tells us that an “ItemTemplate” was applied to the “DrinkOrders” </w:t>
-      </w:r>
-      <w:r>
-        <w:rPr>
-          <w:i/>
-        </w:rPr>
-        <w:t>ListBox</w:t>
-      </w:r>
-      <w:r>
-        <w:t xml:space="preserve">. </w:t>
-      </w:r>
-    </w:p>
-    <w:p>
-      <w:r>
         <w:t xml:space="preserve">What “ItemTemplate”? We haven’t defined an “ItemTemplate” so Caliburn substitutes </w:t>
       </w:r>
-      <w:hyperlink r:id="rId23" w:history="1">
+      <w:hyperlink r:id="rId24" w:history="1">
         <w:r>
           <w:rPr>
             <w:rStyle w:val="Hyperlink"/>
@@ -29308,7 +28998,7 @@
           <w:noProof/>
         </w:rPr>
         <w:drawing>
-          <wp:inline distT="0" distB="0" distL="0" distR="0" wp14:anchorId="2E599F94" wp14:editId="3F4BB83F">
+          <wp:inline distT="0" distB="0" distL="0" distR="0" wp14:anchorId="39FC25C7" wp14:editId="194203F5">
             <wp:extent cx="5219048" cy="742857"/>
             <wp:effectExtent l="0" t="0" r="1270" b="635"/>
             <wp:docPr id="23" name="Picture 23"/>
@@ -29323,7 +29013,7 @@
                     <pic:cNvPicPr/>
                   </pic:nvPicPr>
                   <pic:blipFill>
-                    <a:blip r:embed="rId24"/>
+                    <a:blip r:embed="rId25"/>
                     <a:stretch>
                       <a:fillRect/>
                     </a:stretch>
@@ -29396,181 +29086,181 @@
         <w:pStyle w:val="Note"/>
       </w:pPr>
       <w:r>
+        <w:t>The following example is included in the code accompanying this lesson.</w:t>
+      </w:r>
+    </w:p>
+    <w:p>
+      <w:pPr>
+        <w:keepNext/>
+        <w:rPr>
+          <w:b/>
+        </w:rPr>
+      </w:pPr>
+      <w:r>
+        <w:rPr>
+          <w:b/>
+        </w:rPr>
+        <w:t xml:space="preserve">Select the </w:t>
+      </w:r>
+      <w:r>
+        <w:rPr>
+          <w:b/>
+          <w:i/>
+        </w:rPr>
+        <w:t>Views</w:t>
+      </w:r>
+      <w:r>
+        <w:rPr>
+          <w:b/>
+        </w:rPr>
+        <w:t xml:space="preserve"> folder</w:t>
+      </w:r>
+    </w:p>
+    <w:p>
+      <w:pPr>
+        <w:keepNext/>
+        <w:rPr>
+          <w:b/>
+        </w:rPr>
+      </w:pPr>
+      <w:r>
+        <w:rPr>
+          <w:b/>
+        </w:rPr>
+        <w:t xml:space="preserve">Add | New Item | Silverlight </w:t>
+      </w:r>
+      <w:r>
+        <w:rPr>
+          <w:b/>
+        </w:rPr>
+        <w:t>User Control</w:t>
+      </w:r>
+      <w:r>
+        <w:rPr>
+          <w:b/>
+        </w:rPr>
+        <w:t xml:space="preserve"> | “</w:t>
+      </w:r>
+      <w:r>
+        <w:rPr>
+          <w:b/>
+        </w:rPr>
+        <w:t>DrinkOrderEntity.MiniView.xaml</w:t>
+      </w:r>
+      <w:r>
+        <w:rPr>
+          <w:b/>
+        </w:rPr>
+        <w:t>”</w:t>
+      </w:r>
+    </w:p>
+    <w:p>
+      <w:pPr>
+        <w:keepNext/>
+      </w:pPr>
+      <w:r>
+        <w:t xml:space="preserve">Take note of the period (.) between “DrinkOrderEntity” and “MiniView”. This view follows the convention for alternate view names: </w:t>
+      </w:r>
+    </w:p>
+    <w:p>
+      <w:pPr>
+        <w:ind w:left="720"/>
+      </w:pPr>
+      <w:r>
+        <w:t>“S</w:t>
+      </w:r>
+      <w:r>
+        <w:rPr>
+          <w:i/>
+        </w:rPr>
+        <w:t xml:space="preserve">trip ‘View’ from the end of the normal view name, </w:t>
+      </w:r>
+      <w:proofErr w:type="gramStart"/>
+      <w:r>
+        <w:rPr>
+          <w:i/>
+        </w:rPr>
+        <w:t>add</w:t>
+      </w:r>
+      <w:proofErr w:type="gramEnd"/>
+      <w:r>
+        <w:rPr>
+          <w:i/>
+        </w:rPr>
+        <w:t xml:space="preserve"> a period (.), and </w:t>
+      </w:r>
+      <w:r>
+        <w:rPr>
+          <w:i/>
+        </w:rPr>
+        <w:t>add</w:t>
+      </w:r>
+      <w:r>
+        <w:rPr>
+          <w:i/>
+        </w:rPr>
+        <w:t xml:space="preserve"> the suffix that distinguis</w:t>
+      </w:r>
+      <w:r>
+        <w:rPr>
+          <w:i/>
+        </w:rPr>
+        <w:t>h</w:t>
+      </w:r>
+      <w:r>
+        <w:rPr>
+          <w:i/>
+        </w:rPr>
+        <w:t>es the alternate view</w:t>
+      </w:r>
+      <w:r>
+        <w:t>.”</w:t>
+      </w:r>
+    </w:p>
+    <w:p>
+      <w:r>
+        <w:t>We started with “DrinkOrderEntityView”, stripped off “View”, added a period (.), and added “MiniView” to get “DrinkOrderEntity.MiniView”.</w:t>
+      </w:r>
+    </w:p>
+    <w:p>
+      <w:pPr>
+        <w:pStyle w:val="Note"/>
+      </w:pPr>
+      <w:r>
         <w:lastRenderedPageBreak/>
-        <w:t>The following example is included in the code accompanying this lesson.</w:t>
+        <w:t xml:space="preserve">Technically we’ve defined a </w:t>
+      </w:r>
+      <w:r>
+        <w:rPr>
+          <w:i/>
+        </w:rPr>
+        <w:t>MiniView</w:t>
+      </w:r>
+      <w:r>
+        <w:t xml:space="preserve"> class in the namespace </w:t>
+      </w:r>
+      <w:r>
+        <w:rPr>
+          <w:i/>
+        </w:rPr>
+        <w:t>HappyHour.Views.DrinkOrderEntity</w:t>
+      </w:r>
+      <w:r>
+        <w:t>. Some might argue that we should have a corresponding, 3-deep folder structure, “</w:t>
+      </w:r>
+      <w:r>
+        <w:rPr>
+          <w:i/>
+        </w:rPr>
+        <w:t>HappyHour/Views/DrinkOrderEntity</w:t>
+      </w:r>
+      <w:r>
+        <w:t>”. Suit yourself; that’s too prissy for my tastes.</w:t>
       </w:r>
     </w:p>
     <w:p>
       <w:pPr>
         <w:keepNext/>
-        <w:rPr>
-          <w:b/>
-        </w:rPr>
-      </w:pPr>
-      <w:r>
-        <w:rPr>
-          <w:b/>
-        </w:rPr>
-        <w:t xml:space="preserve">Select the </w:t>
-      </w:r>
-      <w:r>
-        <w:rPr>
-          <w:b/>
-          <w:i/>
-        </w:rPr>
-        <w:t>Views</w:t>
-      </w:r>
-      <w:r>
-        <w:rPr>
-          <w:b/>
-        </w:rPr>
-        <w:t xml:space="preserve"> folder</w:t>
-      </w:r>
-    </w:p>
-    <w:p>
-      <w:pPr>
-        <w:keepNext/>
-        <w:rPr>
-          <w:b/>
-        </w:rPr>
-      </w:pPr>
-      <w:r>
-        <w:rPr>
-          <w:b/>
-        </w:rPr>
-        <w:t xml:space="preserve">Add | New Item | Silverlight </w:t>
-      </w:r>
-      <w:r>
-        <w:rPr>
-          <w:b/>
-        </w:rPr>
-        <w:t>User Control</w:t>
-      </w:r>
-      <w:r>
-        <w:rPr>
-          <w:b/>
-        </w:rPr>
-        <w:t xml:space="preserve"> | “</w:t>
-      </w:r>
-      <w:r>
-        <w:rPr>
-          <w:b/>
-        </w:rPr>
-        <w:t>DrinkOrderEntity.MiniView.xaml</w:t>
-      </w:r>
-      <w:r>
-        <w:rPr>
-          <w:b/>
-        </w:rPr>
-        <w:t>”</w:t>
-      </w:r>
-    </w:p>
-    <w:p>
-      <w:pPr>
-        <w:keepNext/>
-      </w:pPr>
-      <w:r>
-        <w:t xml:space="preserve">Take note of the period (.) between “DrinkOrderEntity” and “MiniView”. This view follows the convention for alternate view names: </w:t>
-      </w:r>
-    </w:p>
-    <w:p>
-      <w:pPr>
-        <w:ind w:left="720"/>
-      </w:pPr>
-      <w:r>
-        <w:t>“S</w:t>
-      </w:r>
-      <w:r>
-        <w:rPr>
-          <w:i/>
-        </w:rPr>
-        <w:t xml:space="preserve">trip ‘View’ from the end of the normal view name, </w:t>
-      </w:r>
-      <w:proofErr w:type="gramStart"/>
-      <w:r>
-        <w:rPr>
-          <w:i/>
-        </w:rPr>
-        <w:t>add</w:t>
-      </w:r>
-      <w:proofErr w:type="gramEnd"/>
-      <w:r>
-        <w:rPr>
-          <w:i/>
-        </w:rPr>
-        <w:t xml:space="preserve"> a period (.), and </w:t>
-      </w:r>
-      <w:r>
-        <w:rPr>
-          <w:i/>
-        </w:rPr>
-        <w:t>add</w:t>
-      </w:r>
-      <w:r>
-        <w:rPr>
-          <w:i/>
-        </w:rPr>
-        <w:t xml:space="preserve"> the suffix that distinguis</w:t>
-      </w:r>
-      <w:r>
-        <w:rPr>
-          <w:i/>
-        </w:rPr>
-        <w:t>h</w:t>
-      </w:r>
-      <w:r>
-        <w:rPr>
-          <w:i/>
-        </w:rPr>
-        <w:t>es the alternate view</w:t>
-      </w:r>
-      <w:r>
-        <w:t>.”</w:t>
-      </w:r>
-    </w:p>
-    <w:p>
-      <w:r>
-        <w:t>We started with “DrinkOrderEntityView”, stripped off “View”, added a period (.), and added “MiniView” to get “DrinkOrderEntity.MiniView”.</w:t>
-      </w:r>
-    </w:p>
-    <w:p>
-      <w:pPr>
-        <w:pStyle w:val="Note"/>
-      </w:pPr>
-      <w:r>
-        <w:t xml:space="preserve">Technically we’ve defined a </w:t>
-      </w:r>
-      <w:r>
-        <w:rPr>
-          <w:i/>
-        </w:rPr>
-        <w:t>MiniView</w:t>
-      </w:r>
-      <w:r>
-        <w:t xml:space="preserve"> class in the namespace </w:t>
-      </w:r>
-      <w:r>
-        <w:rPr>
-          <w:i/>
-        </w:rPr>
-        <w:t>HappyHour.Views.DrinkOrderEntity</w:t>
-      </w:r>
-      <w:r>
-        <w:t>. Some might argue that we should have a corresponding, 3-deep folder structure, “</w:t>
-      </w:r>
-      <w:r>
-        <w:rPr>
-          <w:i/>
-        </w:rPr>
-        <w:t>HappyHour/Views/DrinkOrderEntity</w:t>
-      </w:r>
-      <w:r>
-        <w:t>”. Suit yourself; that’s too prissy for my tastes.</w:t>
-      </w:r>
-    </w:p>
-    <w:p>
-      <w:pPr>
-        <w:keepNext/>
       </w:pPr>
       <w:r>
         <w:t>The view is unremarkable, a single row grid with four columns as shown here.</w:t>
@@ -29580,7 +29270,7 @@
           <w:noProof/>
         </w:rPr>
         <w:drawing>
-          <wp:inline distT="0" distB="0" distL="0" distR="0" wp14:anchorId="00850FF9" wp14:editId="0BC2627B">
+          <wp:inline distT="0" distB="0" distL="0" distR="0" wp14:anchorId="149E9E7B" wp14:editId="24328B4F">
             <wp:extent cx="2409825" cy="571500"/>
             <wp:effectExtent l="0" t="0" r="9525" b="0"/>
             <wp:docPr id="9" name="Picture 9" descr="C:\Users\Ward\Documents\Visual Studio 2010\Projects\Cocktail\branches\DEV_Ward\Samples\HappyHour\Tutorial Images\05_DrinkOrderEntityMiniView.png"/>
@@ -29597,7 +29287,7 @@
                     </pic:cNvPicPr>
                   </pic:nvPicPr>
                   <pic:blipFill>
-                    <a:blip r:embed="rId25">
+                    <a:blip r:embed="rId26">
                       <a:extLst>
                         <a:ext uri="{28A0092B-C50C-407E-A947-70E740481C1C}">
                           <a14:useLocalDpi xmlns:a14="http://schemas.microsoft.com/office/drawing/2010/main" val="0"/>
@@ -30317,7 +30007,6 @@
         <w:rPr>
           <w:b/>
         </w:rPr>
-        <w:lastRenderedPageBreak/>
         <w:t>Open MainPage.xaml</w:t>
       </w:r>
     </w:p>
@@ -30401,6 +30090,7 @@
         <w:rPr>
           <w:color w:val="0000FF"/>
         </w:rPr>
+        <w:lastRenderedPageBreak/>
         <w:t>&lt;</w:t>
       </w:r>
       <w:r>
@@ -30970,7 +30660,698 @@
         <w:t>This variation is present but commented out in the lesson’s code sample.</w:t>
       </w:r>
     </w:p>
-    <w:p/>
+    <w:p>
+      <w:pPr>
+        <w:pStyle w:val="Heading2"/>
+      </w:pPr>
+      <w:bookmarkStart w:id="31" w:name="_Explain_the_rule"/>
+      <w:bookmarkEnd w:id="31"/>
+      <w:r>
+        <w:t xml:space="preserve">Explain </w:t>
+      </w:r>
+      <w:r>
+        <w:t xml:space="preserve">the </w:t>
+      </w:r>
+      <w:r>
+        <w:t xml:space="preserve">rule that we added to the </w:t>
+      </w:r>
+      <w:r>
+        <w:t xml:space="preserve">NameTransformer </w:t>
+      </w:r>
+    </w:p>
+    <w:p>
+      <w:r>
+        <w:t xml:space="preserve">We added our own </w:t>
+      </w:r>
+      <w:r>
+        <w:rPr>
+          <w:i/>
+        </w:rPr>
+        <w:t>ViewModel-to-View</w:t>
+      </w:r>
+      <w:r>
+        <w:t xml:space="preserve"> name transformation rule in the </w:t>
+      </w:r>
+      <w:r>
+        <w:rPr>
+          <w:i/>
+        </w:rPr>
+        <w:t>Configure</w:t>
+      </w:r>
+      <w:r>
+        <w:t xml:space="preserve"> method </w:t>
+      </w:r>
+      <w:r>
+        <w:t>of</w:t>
+      </w:r>
+      <w:r>
+        <w:t xml:space="preserve"> the </w:t>
+      </w:r>
+      <w:r>
+        <w:rPr>
+          <w:i/>
+        </w:rPr>
+        <w:t>AppBootstrapper</w:t>
+      </w:r>
+      <w:r>
+        <w:t xml:space="preserve">. The rule </w:t>
+      </w:r>
+      <w:r>
+        <w:t>involved</w:t>
+      </w:r>
+      <w:r>
+        <w:t xml:space="preserve"> a pretty heavy </w:t>
+      </w:r>
+      <w:hyperlink r:id="rId27" w:history="1">
+        <w:r>
+          <w:rPr>
+            <w:rStyle w:val="Hyperlink"/>
+          </w:rPr>
+          <w:t>Regular Expression</w:t>
+        </w:r>
+      </w:hyperlink>
+      <w:r>
+        <w:t>. Here I try to explain what that expression does.</w:t>
+      </w:r>
+    </w:p>
+    <w:p>
+      <w:pPr>
+        <w:keepNext/>
+      </w:pPr>
+      <w:r>
+        <w:t>Let me refresh your memory about that rule:</w:t>
+      </w:r>
+    </w:p>
+    <w:p>
+      <w:pPr>
+        <w:pStyle w:val="Code"/>
+      </w:pPr>
+      <w:r>
+        <w:t>Caliburn.Micro.</w:t>
+      </w:r>
+      <w:r>
+        <w:rPr>
+          <w:color w:val="2B91AF"/>
+        </w:rPr>
+        <w:t>ViewLocator</w:t>
+      </w:r>
+      <w:r>
+        <w:t>.NameTransformer</w:t>
+      </w:r>
+    </w:p>
+    <w:p>
+      <w:pPr>
+        <w:pStyle w:val="Code"/>
+      </w:pPr>
+      <w:r>
+        <w:t>    </w:t>
+      </w:r>
+      <w:r>
+        <w:rPr>
+          <w:color w:val="008000"/>
+        </w:rPr>
+        <w:t>// Map "Model" classes to views in "HappyHour.Views"</w:t>
+      </w:r>
+    </w:p>
+    <w:p>
+      <w:pPr>
+        <w:pStyle w:val="Code"/>
+      </w:pPr>
+      <w:r>
+        <w:t xml:space="preserve"> </w:t>
+      </w:r>
+      <w:r>
+        <w:t>   .</w:t>
+      </w:r>
+      <w:proofErr w:type="gramStart"/>
+      <w:r>
+        <w:t>AddRule(</w:t>
+      </w:r>
+      <w:proofErr w:type="gramEnd"/>
+      <w:r>
+        <w:rPr>
+          <w:color w:val="A31515"/>
+        </w:rPr>
+        <w:t>@"^Model\.(\w*)(?&lt;basename&gt;)"</w:t>
+      </w:r>
+      <w:r>
+        <w:t>, </w:t>
+      </w:r>
+      <w:r>
+        <w:rPr>
+          <w:color w:val="A31515"/>
+        </w:rPr>
+        <w:t>"HappyHour.Views.${1}Entity${basename}View"</w:t>
+      </w:r>
+      <w:r>
+        <w:t>);</w:t>
+      </w:r>
+    </w:p>
+    <w:p>
+      <w:r>
+        <w:t xml:space="preserve">The </w:t>
+      </w:r>
+      <w:r>
+        <w:rPr>
+          <w:i/>
+        </w:rPr>
+        <w:t>NameTransformer</w:t>
+      </w:r>
+      <w:r>
+        <w:t xml:space="preserve"> consists of a collection of rules that transform the name of a </w:t>
+      </w:r>
+      <w:r>
+        <w:rPr>
+          <w:i/>
+        </w:rPr>
+        <w:t>ViewModel</w:t>
+      </w:r>
+      <w:r>
+        <w:t xml:space="preserve"> class into the name of a </w:t>
+      </w:r>
+      <w:r>
+        <w:rPr>
+          <w:i/>
+        </w:rPr>
+        <w:t>View</w:t>
+      </w:r>
+      <w:r>
+        <w:t xml:space="preserve"> class. We’re adding a new rule that applies a search pattern (the first string) to the name of the </w:t>
+      </w:r>
+      <w:r>
+        <w:rPr>
+          <w:i/>
+        </w:rPr>
+        <w:t>ViewModel</w:t>
+      </w:r>
+      <w:r>
+        <w:t xml:space="preserve"> class. If the pattern matches, the </w:t>
+      </w:r>
+      <w:r>
+        <w:rPr>
+          <w:i/>
+        </w:rPr>
+        <w:t>NameTransformer</w:t>
+      </w:r>
+      <w:r>
+        <w:t xml:space="preserve"> applies the replacement (the second string) to produce candidate </w:t>
+      </w:r>
+      <w:r>
+        <w:rPr>
+          <w:i/>
+        </w:rPr>
+        <w:t>View</w:t>
+      </w:r>
+      <w:r>
+        <w:t xml:space="preserve"> names.</w:t>
+      </w:r>
+    </w:p>
+    <w:p>
+      <w:r>
+        <w:lastRenderedPageBreak/>
+        <w:t xml:space="preserve">In our rule, the </w:t>
+      </w:r>
+      <w:r>
+        <w:rPr>
+          <w:i/>
+        </w:rPr>
+        <w:t>ViewModel</w:t>
+      </w:r>
+      <w:r>
+        <w:t xml:space="preserve"> will be an entity class in the “Model” namespace. The search pattern – </w:t>
+      </w:r>
+      <w:r>
+        <w:rPr>
+          <w:i/>
+        </w:rPr>
+        <w:t>"^Model\</w:t>
+      </w:r>
+      <w:proofErr w:type="gramStart"/>
+      <w:r>
+        <w:rPr>
+          <w:i/>
+        </w:rPr>
+        <w:t>.(</w:t>
+      </w:r>
+      <w:proofErr w:type="gramEnd"/>
+      <w:r>
+        <w:rPr>
+          <w:i/>
+        </w:rPr>
+        <w:t>\w*)"</w:t>
+      </w:r>
+      <w:r>
+        <w:t xml:space="preserve">  – translates into English as: </w:t>
+      </w:r>
+    </w:p>
+    <w:p>
+      <w:r>
+        <w:rPr>
+          <w:i/>
+        </w:rPr>
+        <w:t>"</w:t>
+      </w:r>
+      <w:r>
+        <w:rPr>
+          <w:i/>
+        </w:rPr>
+        <w:t>M</w:t>
+      </w:r>
+      <w:r>
+        <w:rPr>
+          <w:i/>
+        </w:rPr>
+        <w:t>atch any class name that begins with ‘Model.’</w:t>
+      </w:r>
+      <w:r>
+        <w:rPr>
+          <w:i/>
+        </w:rPr>
+        <w:t xml:space="preserve"> </w:t>
+      </w:r>
+      <w:r>
+        <w:t xml:space="preserve">(“Model dot”) </w:t>
+      </w:r>
+      <w:r>
+        <w:rPr>
+          <w:i/>
+        </w:rPr>
+        <w:t>followed by any number of word characters</w:t>
+      </w:r>
+      <w:r>
+        <w:t xml:space="preserve">”. </w:t>
+      </w:r>
+    </w:p>
+    <w:p>
+      <w:r>
+        <w:t>The parentheses in the pattern define a “</w:t>
+      </w:r>
+      <w:r>
+        <w:t xml:space="preserve">capture </w:t>
+      </w:r>
+      <w:r>
+        <w:t xml:space="preserve">group” within the matched text.  That group will contain the name of the entity class within the </w:t>
+      </w:r>
+      <w:r>
+        <w:rPr>
+          <w:i/>
+        </w:rPr>
+        <w:t>Model</w:t>
+      </w:r>
+      <w:r>
+        <w:t xml:space="preserve"> namespace.</w:t>
+      </w:r>
+    </w:p>
+    <w:p>
+      <w:r>
+        <w:t>The “</w:t>
+      </w:r>
+      <w:r>
+        <w:rPr>
+          <w:i/>
+        </w:rPr>
+        <w:t>(</w:t>
+      </w:r>
+      <w:proofErr w:type="gramStart"/>
+      <w:r>
+        <w:rPr>
+          <w:i/>
+        </w:rPr>
+        <w:t>?&lt;</w:t>
+      </w:r>
+      <w:proofErr w:type="gramEnd"/>
+      <w:r>
+        <w:rPr>
+          <w:i/>
+        </w:rPr>
+        <w:t>basename&gt;)</w:t>
+      </w:r>
+      <w:r>
+        <w:t xml:space="preserve">” is a placeholder capture group; it won’t capture a thing but it </w:t>
+      </w:r>
+      <w:hyperlink r:id="rId28" w:history="1">
+        <w:r>
+          <w:rPr>
+            <w:rStyle w:val="Hyperlink"/>
+          </w:rPr>
+          <w:t>needs to be there</w:t>
+        </w:r>
+      </w:hyperlink>
+      <w:r>
+        <w:t>.</w:t>
+      </w:r>
+    </w:p>
+    <w:p>
+      <w:r>
+        <w:t>The replacement pattern – “</w:t>
+      </w:r>
+      <w:r>
+        <w:rPr>
+          <w:i/>
+        </w:rPr>
+        <w:t>HappyHour</w:t>
+      </w:r>
+      <w:r>
+        <w:rPr>
+          <w:i/>
+        </w:rPr>
+        <w:t>.</w:t>
+      </w:r>
+      <w:r>
+        <w:rPr>
+          <w:i/>
+        </w:rPr>
+        <w:t>Views</w:t>
+      </w:r>
+      <w:proofErr w:type="gramStart"/>
+      <w:r>
+        <w:rPr>
+          <w:i/>
+        </w:rPr>
+        <w:t>.</w:t>
+      </w:r>
+      <w:r>
+        <w:rPr>
+          <w:i/>
+        </w:rPr>
+        <w:t>$</w:t>
+      </w:r>
+      <w:proofErr w:type="gramEnd"/>
+      <w:r>
+        <w:rPr>
+          <w:i/>
+        </w:rPr>
+        <w:t>{1}</w:t>
+      </w:r>
+      <w:r>
+        <w:rPr>
+          <w:i/>
+        </w:rPr>
+        <w:t>Entity${</w:t>
+      </w:r>
+      <w:r>
+        <w:rPr>
+          <w:i/>
+        </w:rPr>
+        <w:t>basename</w:t>
+      </w:r>
+      <w:r>
+        <w:rPr>
+          <w:i/>
+        </w:rPr>
+        <w:t>}</w:t>
+      </w:r>
+      <w:r>
+        <w:rPr>
+          <w:i/>
+        </w:rPr>
+        <w:t>View</w:t>
+      </w:r>
+      <w:r>
+        <w:t xml:space="preserve">” – means: </w:t>
+      </w:r>
+    </w:p>
+    <w:p>
+      <w:r>
+        <w:t>“</w:t>
+      </w:r>
+      <w:r>
+        <w:rPr>
+          <w:i/>
+        </w:rPr>
+        <w:t>I</w:t>
+      </w:r>
+      <w:r>
+        <w:rPr>
+          <w:i/>
+        </w:rPr>
+        <w:t xml:space="preserve">f you find a match, </w:t>
+      </w:r>
+      <w:r>
+        <w:rPr>
+          <w:i/>
+        </w:rPr>
+        <w:t>build a View class name consisting of</w:t>
+      </w:r>
+      <w:r>
+        <w:rPr>
+          <w:i/>
+        </w:rPr>
+        <w:t xml:space="preserve"> ‘</w:t>
+      </w:r>
+      <w:r>
+        <w:rPr>
+          <w:i/>
+        </w:rPr>
+        <w:t>HappyHour</w:t>
+      </w:r>
+      <w:r>
+        <w:rPr>
+          <w:i/>
+        </w:rPr>
+        <w:t>.</w:t>
+      </w:r>
+      <w:r>
+        <w:rPr>
+          <w:i/>
+        </w:rPr>
+        <w:t>Views.</w:t>
+      </w:r>
+      <w:r>
+        <w:rPr>
+          <w:i/>
+        </w:rPr>
+        <w:t xml:space="preserve">’ followed </w:t>
+      </w:r>
+      <w:r>
+        <w:rPr>
+          <w:i/>
+        </w:rPr>
+        <w:t xml:space="preserve">by the first </w:t>
+      </w:r>
+      <w:r>
+        <w:rPr>
+          <w:i/>
+        </w:rPr>
+        <w:t>capture</w:t>
+      </w:r>
+      <w:r>
+        <w:rPr>
+          <w:i/>
+        </w:rPr>
+        <w:t xml:space="preserve"> group </w:t>
+      </w:r>
+      <w:r>
+        <w:rPr>
+          <w:i/>
+        </w:rPr>
+        <w:t>followed by</w:t>
+      </w:r>
+      <w:r>
+        <w:rPr>
+          <w:i/>
+        </w:rPr>
+        <w:t xml:space="preserve"> </w:t>
+      </w:r>
+      <w:r>
+        <w:rPr>
+          <w:i/>
+        </w:rPr>
+        <w:t>‘Entity</w:t>
+      </w:r>
+      <w:r>
+        <w:rPr>
+          <w:i/>
+        </w:rPr>
+        <w:t>View’.</w:t>
+      </w:r>
+      <w:r>
+        <w:t>”  [</w:t>
+      </w:r>
+      <w:proofErr w:type="gramStart"/>
+      <w:r>
+        <w:t>recall</w:t>
+      </w:r>
+      <w:proofErr w:type="gramEnd"/>
+      <w:r>
+        <w:t xml:space="preserve"> </w:t>
+      </w:r>
+      <w:r>
+        <w:t>that “</w:t>
+      </w:r>
+      <w:r>
+        <w:rPr>
+          <w:i/>
+        </w:rPr>
+        <w:t>$(basename)</w:t>
+      </w:r>
+      <w:r>
+        <w:t xml:space="preserve">” will </w:t>
+      </w:r>
+      <w:r>
+        <w:t xml:space="preserve">always </w:t>
+      </w:r>
+      <w:r>
+        <w:t>be empty].</w:t>
+      </w:r>
+    </w:p>
+    <w:p>
+      <w:r>
+        <w:t xml:space="preserve">The </w:t>
+      </w:r>
+      <w:r>
+        <w:t>first capture</w:t>
+      </w:r>
+      <w:r>
+        <w:t xml:space="preserve"> group is identified by the </w:t>
+      </w:r>
+      <w:r>
+        <w:rPr>
+          <w:i/>
+        </w:rPr>
+        <w:t>${1}</w:t>
+      </w:r>
+      <w:r>
+        <w:t xml:space="preserve"> token and refers to the entity class name discovered during the match. Here’s how it works for us:</w:t>
+      </w:r>
+    </w:p>
+    <w:p>
+      <w:pPr>
+        <w:pStyle w:val="ListParagraph"/>
+        <w:numPr>
+          <w:ilvl w:val="0"/>
+          <w:numId w:val="11"/>
+        </w:numPr>
+      </w:pPr>
+      <w:r>
+        <w:t>“</w:t>
+      </w:r>
+      <w:r>
+        <w:rPr>
+          <w:i/>
+        </w:rPr>
+        <w:t>Model.</w:t>
+      </w:r>
+      <w:r>
+        <w:rPr>
+          <w:i/>
+        </w:rPr>
+        <w:t>DrinkOrder</w:t>
+      </w:r>
+      <w:r>
+        <w:t>” matches the pattern because it begins with “</w:t>
+      </w:r>
+      <w:r>
+        <w:rPr>
+          <w:i/>
+        </w:rPr>
+        <w:t>Model.</w:t>
+      </w:r>
+      <w:r>
+        <w:t>”</w:t>
+      </w:r>
+    </w:p>
+    <w:p>
+      <w:pPr>
+        <w:pStyle w:val="ListParagraph"/>
+        <w:numPr>
+          <w:ilvl w:val="0"/>
+          <w:numId w:val="11"/>
+        </w:numPr>
+      </w:pPr>
+      <w:r>
+        <w:t>“</w:t>
+      </w:r>
+      <w:r>
+        <w:rPr>
+          <w:i/>
+        </w:rPr>
+        <w:t>DrinkOrder</w:t>
+      </w:r>
+      <w:r>
+        <w:t>” is the matched text in group ${1}</w:t>
+      </w:r>
+    </w:p>
+    <w:p>
+      <w:pPr>
+        <w:pStyle w:val="ListParagraph"/>
+        <w:numPr>
+          <w:ilvl w:val="0"/>
+          <w:numId w:val="11"/>
+        </w:numPr>
+      </w:pPr>
+      <w:r>
+        <w:t>The replacement concatenates “</w:t>
+      </w:r>
+      <w:r>
+        <w:rPr>
+          <w:i/>
+        </w:rPr>
+        <w:t>HappyHour</w:t>
+      </w:r>
+      <w:r>
+        <w:rPr>
+          <w:i/>
+        </w:rPr>
+        <w:t>.</w:t>
+      </w:r>
+      <w:r>
+        <w:rPr>
+          <w:i/>
+        </w:rPr>
+        <w:t>Views.</w:t>
+      </w:r>
+      <w:r>
+        <w:t>” + “</w:t>
+      </w:r>
+      <w:r>
+        <w:rPr>
+          <w:i/>
+        </w:rPr>
+        <w:t>DrinkOrder</w:t>
+      </w:r>
+      <w:r>
+        <w:t>” + “</w:t>
+      </w:r>
+      <w:r>
+        <w:rPr>
+          <w:i/>
+        </w:rPr>
+        <w:t>Entity</w:t>
+      </w:r>
+      <w:r>
+        <w:rPr>
+          <w:i/>
+        </w:rPr>
+        <w:t>View</w:t>
+      </w:r>
+      <w:r>
+        <w:t>”</w:t>
+      </w:r>
+    </w:p>
+    <w:p>
+      <w:r>
+        <w:t>Thus “</w:t>
+      </w:r>
+      <w:r>
+        <w:rPr>
+          <w:i/>
+        </w:rPr>
+        <w:t>Model.DrinkOrder</w:t>
+      </w:r>
+      <w:r>
+        <w:t>” becomes “</w:t>
+      </w:r>
+      <w:r>
+        <w:rPr>
+          <w:i/>
+        </w:rPr>
+        <w:t>HappyHour.Views.DrinkOrderEntityView</w:t>
+      </w:r>
+      <w:r>
+        <w:t>” as we intend.</w:t>
+      </w:r>
+    </w:p>
     <w:p>
       <w:pPr>
         <w:pStyle w:val="Title"/>
@@ -31226,7 +31607,7 @@
       <w:r>
         <w:t xml:space="preserve">This arrangement conforms to the </w:t>
       </w:r>
-      <w:hyperlink r:id="rId26" w:history="1">
+      <w:hyperlink r:id="rId29" w:history="1">
         <w:r>
           <w:rPr>
             <w:rStyle w:val="Hyperlink"/>
@@ -31237,7 +31618,7 @@
       <w:r>
         <w:t xml:space="preserve"> pattern, another in the family of </w:t>
       </w:r>
-      <w:hyperlink r:id="rId27" w:history="1">
+      <w:hyperlink r:id="rId30" w:history="1">
         <w:r>
           <w:rPr>
             <w:rStyle w:val="Hyperlink"/>
@@ -33005,7 +33386,7 @@
       <w:r>
         <w:t xml:space="preserve"> interface is an example of the </w:t>
       </w:r>
-      <w:hyperlink r:id="rId28" w:history="1">
+      <w:hyperlink r:id="rId31" w:history="1">
         <w:r>
           <w:rPr>
             <w:rStyle w:val="Hyperlink"/>
@@ -33113,8 +33494,8 @@
       <w:pPr>
         <w:pStyle w:val="Heading2"/>
       </w:pPr>
-      <w:bookmarkStart w:id="34" w:name="_Shouldn’t_the_ShellView"/>
-      <w:bookmarkEnd w:id="34"/>
+      <w:bookmarkStart w:id="32" w:name="_Shouldn’t_the_ShellView"/>
+      <w:bookmarkEnd w:id="32"/>
       <w:r>
         <w:t>Is View code-behind evil?</w:t>
       </w:r>
@@ -33681,8 +34062,8 @@
       <w:pPr>
         <w:pStyle w:val="Heading2"/>
       </w:pPr>
-      <w:bookmarkStart w:id="35" w:name="_What_is_IViewAware?"/>
-      <w:bookmarkEnd w:id="35"/>
+      <w:bookmarkStart w:id="33" w:name="_What_is_IViewAware?"/>
+      <w:bookmarkEnd w:id="33"/>
       <w:r>
         <w:t xml:space="preserve">What is </w:t>
       </w:r>
@@ -34331,7 +34712,7 @@
                     <pic:cNvPicPr/>
                   </pic:nvPicPr>
                   <pic:blipFill>
-                    <a:blip r:embed="rId29"/>
+                    <a:blip r:embed="rId32"/>
                     <a:stretch>
                       <a:fillRect/>
                     </a:stretch>
@@ -34359,7 +34740,15 @@
     </w:p>
     <w:p>
       <w:r>
-        <w:t>How to extend CM with ValueConverter conventions, for image controls in this example</w:t>
+        <w:t xml:space="preserve">How to extend CM with ValueConverter </w:t>
+      </w:r>
+      <w:bookmarkStart w:id="34" w:name="_GoBack"/>
+      <w:r>
+        <w:t>conventions</w:t>
+      </w:r>
+      <w:bookmarkEnd w:id="34"/>
+      <w:r>
+        <w:t>, for image controls in this example</w:t>
       </w:r>
     </w:p>
     <w:p>
@@ -36512,7 +36901,7 @@
                     <pic:cNvPicPr/>
                   </pic:nvPicPr>
                   <pic:blipFill>
-                    <a:blip r:embed="rId30"/>
+                    <a:blip r:embed="rId33"/>
                     <a:stretch>
                       <a:fillRect/>
                     </a:stretch>
@@ -36754,7 +37143,7 @@
                     <pic:cNvPicPr/>
                   </pic:nvPicPr>
                   <pic:blipFill>
-                    <a:blip r:embed="rId29"/>
+                    <a:blip r:embed="rId32"/>
                     <a:stretch>
                       <a:fillRect/>
                     </a:stretch>
@@ -37580,7 +37969,7 @@
                     <pic:cNvPicPr/>
                   </pic:nvPicPr>
                   <pic:blipFill>
-                    <a:blip r:embed="rId31"/>
+                    <a:blip r:embed="rId34"/>
                     <a:stretch>
                       <a:fillRect/>
                     </a:stretch>
@@ -37706,8 +38095,8 @@
     <w:p/>
     <w:p/>
     <w:sectPr>
-      <w:headerReference w:type="default" r:id="rId32"/>
-      <w:footerReference w:type="default" r:id="rId33"/>
+      <w:headerReference w:type="default" r:id="rId35"/>
+      <w:footerReference w:type="default" r:id="rId36"/>
       <w:pgSz w:w="12240" w:h="15840"/>
       <w:pgMar w:top="1440" w:right="1440" w:bottom="1440" w:left="1440" w:header="720" w:footer="720" w:gutter="0"/>
       <w:cols w:space="720"/>
@@ -37776,7 +38165,7 @@
           <w:rPr>
             <w:noProof/>
           </w:rPr>
-          <w:t>20</w:t>
+          <w:t>54</w:t>
         </w:r>
         <w:r>
           <w:rPr>
@@ -37860,12 +38249,12 @@
         <v:path o:extrusionok="f" gradientshapeok="t" o:connecttype="rect"/>
         <o:lock v:ext="edit" aspectratio="t"/>
       </v:shapetype>
-      <v:shape id="_x0000_i1200" type="#_x0000_t75" style="width:3in;height:3in" o:bullet="t"/>
+      <v:shape id="_x0000_i1212" type="#_x0000_t75" style="width:3in;height:3in" o:bullet="t"/>
     </w:pict>
   </w:numPicBullet>
   <w:numPicBullet w:numPicBulletId="1">
     <w:pict>
-      <v:shape id="_x0000_i1201" type="#_x0000_t75" style="width:3in;height:3in" o:bullet="t"/>
+      <v:shape id="_x0000_i1213" type="#_x0000_t75" style="width:3in;height:3in" o:bullet="t"/>
     </w:pict>
   </w:numPicBullet>
   <w:abstractNum w:abstractNumId="0">
@@ -41245,7 +41634,7 @@
   <w:style w:type="paragraph" w:default="1" w:styleId="Normal">
     <w:name w:val="Normal"/>
     <w:qFormat/>
-    <w:rsid w:val="00372223"/>
+    <w:rsid w:val="0076019F"/>
   </w:style>
   <w:style w:type="paragraph" w:styleId="Heading1">
     <w:name w:val="heading 1"/>
@@ -41819,7 +42208,7 @@
   <w:style w:type="paragraph" w:default="1" w:styleId="Normal">
     <w:name w:val="Normal"/>
     <w:qFormat/>
-    <w:rsid w:val="00372223"/>
+    <w:rsid w:val="0076019F"/>
   </w:style>
   <w:style w:type="paragraph" w:styleId="Heading1">
     <w:name w:val="heading 1"/>

</xml_diff>

<commit_message>
Updated for CM v.1.3.1
git-svn-id: http://profserv.ideablade.com:81/svn/Cocktail/branches/DEV_Ward@240 3d6527be-44ab-9e4e-9680-169f2067cef8
</commit_message>
<xml_diff>
--- a/Samples/HappyHour/HappyHourTutorial.docx
+++ b/Samples/HappyHour/HappyHourTutorial.docx
@@ -7870,7 +7870,16 @@
           <w:b/>
           <w:i/>
         </w:rPr>
-        <w:t>.0\lib\SL40\</w:t>
+        <w:t>.1</w:t>
+      </w:r>
+      <w:bookmarkStart w:id="13" w:name="_GoBack"/>
+      <w:bookmarkEnd w:id="13"/>
+      <w:r>
+        <w:rPr>
+          <w:b/>
+          <w:i/>
+        </w:rPr>
+        <w:t>\lib\SL40\</w:t>
       </w:r>
       <w:r>
         <w:rPr>
@@ -12139,8 +12148,8 @@
       <w:pPr>
         <w:pStyle w:val="Heading2"/>
       </w:pPr>
-      <w:bookmarkStart w:id="13" w:name="_Where_is_InitializeComponent?"/>
-      <w:bookmarkEnd w:id="13"/>
+      <w:bookmarkStart w:id="14" w:name="_Where_is_InitializeComponent?"/>
+      <w:bookmarkEnd w:id="14"/>
       <w:r>
         <w:t xml:space="preserve">Where is </w:t>
       </w:r>
@@ -12930,18 +12939,18 @@
         </w:rPr>
         <w:t>="</w:t>
       </w:r>
-      <w:bookmarkStart w:id="14" w:name="OLE_LINK25"/>
-      <w:bookmarkStart w:id="15" w:name="OLE_LINK26"/>
-      <w:bookmarkStart w:id="16" w:name="OLE_LINK34"/>
+      <w:bookmarkStart w:id="15" w:name="OLE_LINK25"/>
+      <w:bookmarkStart w:id="16" w:name="OLE_LINK26"/>
+      <w:bookmarkStart w:id="17" w:name="OLE_LINK34"/>
       <w:r>
         <w:rPr>
           <w:color w:val="0000FF"/>
         </w:rPr>
         <w:t>/HappyHour;component/</w:t>
       </w:r>
-      <w:bookmarkEnd w:id="14"/>
       <w:bookmarkEnd w:id="15"/>
       <w:bookmarkEnd w:id="16"/>
+      <w:bookmarkEnd w:id="17"/>
       <w:r>
         <w:rPr>
           <w:color w:val="0000FF"/>
@@ -17924,8 +17933,8 @@
       <w:pPr>
         <w:pStyle w:val="Heading2"/>
       </w:pPr>
-      <w:bookmarkStart w:id="17" w:name="_What_are_the"/>
-      <w:bookmarkEnd w:id="17"/>
+      <w:bookmarkStart w:id="18" w:name="_What_are_the"/>
+      <w:bookmarkEnd w:id="18"/>
       <w:r>
         <w:lastRenderedPageBreak/>
         <w:t xml:space="preserve">What are the </w:t>
@@ -18177,15 +18186,19 @@
     </w:p>
     <w:p>
       <w:r>
-        <w:t>Sure. The Caliburn logging facility isn’t intended for general application use – it’s intended for diagnosing convention resolution issues. We recommend that you use the Cocktail logging facilities.</w:t>
+        <w:t>Sure</w:t>
+      </w:r>
+      <w:r>
+        <w:t xml:space="preserve"> you can … with</w:t>
+      </w:r>
+      <w:r>
+        <w:t xml:space="preserve"> the Cocktail logging facilities.</w:t>
       </w:r>
     </w:p>
     <w:p>
       <w:pPr>
         <w:keepNext/>
       </w:pPr>
-      <w:bookmarkStart w:id="18" w:name="_GoBack"/>
-      <w:bookmarkEnd w:id="18"/>
       <w:r>
         <w:rPr>
           <w:b/>
@@ -38339,7 +38352,7 @@
           <w:rPr>
             <w:noProof/>
           </w:rPr>
-          <w:t>30</w:t>
+          <w:t>16</w:t>
         </w:r>
         <w:r>
           <w:rPr>
@@ -38423,12 +38436,12 @@
         <v:path o:extrusionok="f" gradientshapeok="t" o:connecttype="rect"/>
         <o:lock v:ext="edit" aspectratio="t"/>
       </v:shapetype>
-      <v:shape id="_x0000_i1260" type="#_x0000_t75" style="width:3in;height:3in" o:bullet="t"/>
+      <v:shape id="_x0000_i1264" type="#_x0000_t75" style="width:3in;height:3in" o:bullet="t"/>
     </w:pict>
   </w:numPicBullet>
   <w:numPicBullet w:numPicBulletId="1">
     <w:pict>
-      <v:shape id="_x0000_i1261" type="#_x0000_t75" style="width:3in;height:3in" o:bullet="t"/>
+      <v:shape id="_x0000_i1265" type="#_x0000_t75" style="width:3in;height:3in" o:bullet="t"/>
     </w:pict>
   </w:numPicBullet>
   <w:abstractNum w:abstractNumId="0">

</xml_diff>

<commit_message>
Slight cleanup to avoid embarrassment as it will be deployed in the HappyHour package.
git-svn-id: http://profserv.ideablade.com:81/svn/Cocktail/branches/DEV_Ward@243 3d6527be-44ab-9e4e-9680-169f2067cef8
</commit_message>
<xml_diff>
--- a/Samples/HappyHour/HappyHourTutorial.docx
+++ b/Samples/HappyHour/HappyHourTutorial.docx
@@ -11,20 +11,11 @@
       </w:r>
     </w:p>
     <w:p>
-      <w:proofErr w:type="gramStart"/>
-      <w:r>
-        <w:t>Introduction to this particular tutorial series.</w:t>
-      </w:r>
-      <w:proofErr w:type="gramEnd"/>
-    </w:p>
-    <w:p>
-      <w:r>
-        <w:t>Probably has a brief explanation of what CocktailUI is. Not the place to go in depth or explain why you need it,</w:t>
-      </w:r>
-    </w:p>
-    <w:p>
-      <w:r>
-        <w:t>Certainly has a statement of the purpose of the tutorial</w:t>
+      <w:r>
+        <w:t xml:space="preserve">TBD: </w:t>
+      </w:r>
+      <w:r>
+        <w:t>Introduction to this tutorial series.</w:t>
       </w:r>
     </w:p>
     <w:p>
@@ -7872,8 +7863,6 @@
         </w:rPr>
         <w:t>.1</w:t>
       </w:r>
-      <w:bookmarkStart w:id="13" w:name="_GoBack"/>
-      <w:bookmarkEnd w:id="13"/>
       <w:r>
         <w:rPr>
           <w:b/>
@@ -12148,8 +12137,8 @@
       <w:pPr>
         <w:pStyle w:val="Heading2"/>
       </w:pPr>
-      <w:bookmarkStart w:id="14" w:name="_Where_is_InitializeComponent?"/>
-      <w:bookmarkEnd w:id="14"/>
+      <w:bookmarkStart w:id="13" w:name="_Where_is_InitializeComponent?"/>
+      <w:bookmarkEnd w:id="13"/>
       <w:r>
         <w:t xml:space="preserve">Where is </w:t>
       </w:r>
@@ -12939,18 +12928,18 @@
         </w:rPr>
         <w:t>="</w:t>
       </w:r>
-      <w:bookmarkStart w:id="15" w:name="OLE_LINK25"/>
-      <w:bookmarkStart w:id="16" w:name="OLE_LINK26"/>
-      <w:bookmarkStart w:id="17" w:name="OLE_LINK34"/>
+      <w:bookmarkStart w:id="14" w:name="OLE_LINK25"/>
+      <w:bookmarkStart w:id="15" w:name="OLE_LINK26"/>
+      <w:bookmarkStart w:id="16" w:name="OLE_LINK34"/>
       <w:r>
         <w:rPr>
           <w:color w:val="0000FF"/>
         </w:rPr>
         <w:t>/HappyHour;component/</w:t>
       </w:r>
+      <w:bookmarkEnd w:id="14"/>
       <w:bookmarkEnd w:id="15"/>
       <w:bookmarkEnd w:id="16"/>
-      <w:bookmarkEnd w:id="17"/>
       <w:r>
         <w:rPr>
           <w:color w:val="0000FF"/>
@@ -13327,19 +13316,7 @@
           <w:rPr>
             <w:rStyle w:val="Hyperlink"/>
           </w:rPr>
-          <w:t>naming conv</w:t>
-        </w:r>
-        <w:r>
-          <w:rPr>
-            <w:rStyle w:val="Hyperlink"/>
-          </w:rPr>
-          <w:t>e</w:t>
-        </w:r>
-        <w:r>
-          <w:rPr>
-            <w:rStyle w:val="Hyperlink"/>
-          </w:rPr>
-          <w:t>ntions</w:t>
+          <w:t>naming conventions</w:t>
         </w:r>
       </w:hyperlink>
       <w:r>
@@ -17933,8 +17910,8 @@
       <w:pPr>
         <w:pStyle w:val="Heading2"/>
       </w:pPr>
-      <w:bookmarkStart w:id="18" w:name="_What_are_the"/>
-      <w:bookmarkEnd w:id="18"/>
+      <w:bookmarkStart w:id="17" w:name="_What_are_the"/>
+      <w:bookmarkEnd w:id="17"/>
       <w:r>
         <w:lastRenderedPageBreak/>
         <w:t xml:space="preserve">What are the </w:t>
@@ -18028,31 +18005,7 @@
           <w:rPr>
             <w:rStyle w:val="Hyperlink"/>
           </w:rPr>
-          <w:t>Using the NameT</w:t>
-        </w:r>
-        <w:r>
-          <w:rPr>
-            <w:rStyle w:val="Hyperlink"/>
-          </w:rPr>
-          <w:t>r</w:t>
-        </w:r>
-        <w:r>
-          <w:rPr>
-            <w:rStyle w:val="Hyperlink"/>
-          </w:rPr>
-          <w:t>an</w:t>
-        </w:r>
-        <w:r>
-          <w:rPr>
-            <w:rStyle w:val="Hyperlink"/>
-          </w:rPr>
-          <w:t>s</w:t>
-        </w:r>
-        <w:r>
-          <w:rPr>
-            <w:rStyle w:val="Hyperlink"/>
-          </w:rPr>
-          <w:t>former</w:t>
+          <w:t>Using the NameTransformer</w:t>
         </w:r>
       </w:hyperlink>
       <w:r>
@@ -18424,8 +18377,8 @@
         <w:pStyle w:val="Code"/>
         <w:keepNext w:val="0"/>
       </w:pPr>
-      <w:bookmarkStart w:id="19" w:name="_How_did_it"/>
-      <w:bookmarkEnd w:id="19"/>
+      <w:bookmarkStart w:id="18" w:name="_How_did_it"/>
+      <w:bookmarkEnd w:id="18"/>
       <w:proofErr w:type="gramStart"/>
       <w:r>
         <w:t>27 :</w:t>
@@ -18846,8 +18799,8 @@
       <w:pPr>
         <w:pStyle w:val="Code"/>
       </w:pPr>
-      <w:bookmarkStart w:id="20" w:name="OLE_LINK1"/>
-      <w:bookmarkStart w:id="21" w:name="OLE_LINK2"/>
+      <w:bookmarkStart w:id="19" w:name="OLE_LINK1"/>
+      <w:bookmarkStart w:id="20" w:name="OLE_LINK2"/>
       <w:proofErr w:type="gramStart"/>
       <w:r>
         <w:t>namespace</w:t>
@@ -19103,211 +19056,211 @@
         <w:t>}</w:t>
       </w:r>
     </w:p>
+    <w:bookmarkEnd w:id="19"/>
     <w:bookmarkEnd w:id="20"/>
+    <w:p>
+      <w:pPr>
+        <w:pStyle w:val="Heading1"/>
+      </w:pPr>
+      <w:r>
+        <w:t xml:space="preserve">The </w:t>
+      </w:r>
+      <w:r>
+        <w:t>ViewModel</w:t>
+      </w:r>
+      <w:r>
+        <w:t xml:space="preserve"> offers </w:t>
+      </w:r>
+      <w:r>
+        <w:rPr>
+          <w:i/>
+        </w:rPr>
+        <w:t>DrinkOrder</w:t>
+      </w:r>
+      <w:r>
+        <w:rPr>
+          <w:i/>
+        </w:rPr>
+        <w:t>s</w:t>
+      </w:r>
+    </w:p>
+    <w:p>
+      <w:pPr>
+        <w:rPr>
+          <w:b/>
+        </w:rPr>
+      </w:pPr>
+      <w:r>
+        <w:rPr>
+          <w:b/>
+        </w:rPr>
+        <w:t>Add</w:t>
+      </w:r>
+      <w:r>
+        <w:rPr>
+          <w:b/>
+        </w:rPr>
+        <w:t xml:space="preserve"> HappyHour</w:t>
+      </w:r>
+      <w:r>
+        <w:rPr>
+          <w:b/>
+        </w:rPr>
+        <w:t xml:space="preserve"> project reference to Model</w:t>
+      </w:r>
+      <w:r>
+        <w:rPr>
+          <w:b/>
+        </w:rPr>
+        <w:t>.SL</w:t>
+      </w:r>
+    </w:p>
+    <w:p>
+      <w:pPr>
+        <w:rPr>
+          <w:b/>
+        </w:rPr>
+      </w:pPr>
+      <w:r>
+        <w:rPr>
+          <w:b/>
+        </w:rPr>
+        <w:t xml:space="preserve">Open </w:t>
+      </w:r>
+      <w:r>
+        <w:rPr>
+          <w:b/>
+        </w:rPr>
+        <w:t>MainPageViewModel</w:t>
+      </w:r>
+      <w:r>
+        <w:rPr>
+          <w:b/>
+        </w:rPr>
+        <w:t xml:space="preserve"> file</w:t>
+      </w:r>
+    </w:p>
+    <w:p>
+      <w:pPr>
+        <w:keepNext/>
+        <w:rPr>
+          <w:i/>
+        </w:rPr>
+      </w:pPr>
+      <w:r>
+        <w:rPr>
+          <w:b/>
+        </w:rPr>
+        <w:t xml:space="preserve">Add </w:t>
+      </w:r>
+      <w:r>
+        <w:rPr>
+          <w:b/>
+          <w:i/>
+        </w:rPr>
+        <w:t>DrinkOrder</w:t>
+      </w:r>
+      <w:r>
+        <w:rPr>
+          <w:b/>
+          <w:i/>
+        </w:rPr>
+        <w:t xml:space="preserve">s </w:t>
+      </w:r>
+      <w:r>
+        <w:rPr>
+          <w:b/>
+        </w:rPr>
+        <w:t xml:space="preserve">property </w:t>
+      </w:r>
+      <w:r>
+        <w:t xml:space="preserve">of type </w:t>
+      </w:r>
+      <w:r>
+        <w:rPr>
+          <w:i/>
+        </w:rPr>
+        <w:t>BindableCollection</w:t>
+      </w:r>
+      <w:r>
+        <w:rPr>
+          <w:i/>
+        </w:rPr>
+        <w:t>&lt;</w:t>
+      </w:r>
+      <w:r>
+        <w:rPr>
+          <w:i/>
+        </w:rPr>
+        <w:t>DrinkOrder</w:t>
+      </w:r>
+      <w:r>
+        <w:rPr>
+          <w:i/>
+        </w:rPr>
+        <w:t>&gt;</w:t>
+      </w:r>
+    </w:p>
+    <w:p>
+      <w:pPr>
+        <w:pStyle w:val="Note"/>
+      </w:pPr>
+      <w:bookmarkStart w:id="21" w:name="OLE_LINK3"/>
+      <w:r>
+        <w:t>BindableCollection&lt;T&gt;</w:t>
+      </w:r>
+      <w:r>
+        <w:t xml:space="preserve"> is Caliburn’s enrichment of the .NET </w:t>
+      </w:r>
+      <w:r>
+        <w:t>ObservableCollection&lt;T&gt;</w:t>
+      </w:r>
+      <w:r>
+        <w:t>.</w:t>
+      </w:r>
+    </w:p>
+    <w:p>
+      <w:pPr>
+        <w:spacing w:after="0"/>
+        <w:rPr>
+          <w:b/>
+          <w:sz w:val="14"/>
+        </w:rPr>
+      </w:pPr>
+    </w:p>
+    <w:p>
+      <w:pPr>
+        <w:pStyle w:val="Code"/>
+        <w:keepNext w:val="0"/>
+      </w:pPr>
+      <w:proofErr w:type="gramStart"/>
+      <w:r>
+        <w:rPr>
+          <w:color w:val="0000FF"/>
+        </w:rPr>
+        <w:t>public</w:t>
+      </w:r>
+      <w:proofErr w:type="gramEnd"/>
+      <w:r>
+        <w:t> BindableCollection&lt;</w:t>
+      </w:r>
+      <w:r>
+        <w:t>DrinkOrder</w:t>
+      </w:r>
+      <w:r>
+        <w:t>&gt; </w:t>
+      </w:r>
+      <w:r>
+        <w:t>DrinkOrder</w:t>
+      </w:r>
+      <w:r>
+        <w:t>s </w:t>
+      </w:r>
+      <w:r>
+        <w:t>{get; set;}</w:t>
+      </w:r>
+    </w:p>
     <w:bookmarkEnd w:id="21"/>
-    <w:p>
-      <w:pPr>
-        <w:pStyle w:val="Heading1"/>
-      </w:pPr>
-      <w:r>
-        <w:t xml:space="preserve">The </w:t>
-      </w:r>
-      <w:r>
-        <w:t>ViewModel</w:t>
-      </w:r>
-      <w:r>
-        <w:t xml:space="preserve"> offers </w:t>
-      </w:r>
-      <w:r>
-        <w:rPr>
-          <w:i/>
-        </w:rPr>
-        <w:t>DrinkOrder</w:t>
-      </w:r>
-      <w:r>
-        <w:rPr>
-          <w:i/>
-        </w:rPr>
-        <w:t>s</w:t>
-      </w:r>
-    </w:p>
-    <w:p>
-      <w:pPr>
-        <w:rPr>
-          <w:b/>
-        </w:rPr>
-      </w:pPr>
-      <w:r>
-        <w:rPr>
-          <w:b/>
-        </w:rPr>
-        <w:t>Add</w:t>
-      </w:r>
-      <w:r>
-        <w:rPr>
-          <w:b/>
-        </w:rPr>
-        <w:t xml:space="preserve"> HappyHour</w:t>
-      </w:r>
-      <w:r>
-        <w:rPr>
-          <w:b/>
-        </w:rPr>
-        <w:t xml:space="preserve"> project reference to Model</w:t>
-      </w:r>
-      <w:r>
-        <w:rPr>
-          <w:b/>
-        </w:rPr>
-        <w:t>.SL</w:t>
-      </w:r>
-    </w:p>
-    <w:p>
-      <w:pPr>
-        <w:rPr>
-          <w:b/>
-        </w:rPr>
-      </w:pPr>
-      <w:r>
-        <w:rPr>
-          <w:b/>
-        </w:rPr>
-        <w:t xml:space="preserve">Open </w:t>
-      </w:r>
-      <w:r>
-        <w:rPr>
-          <w:b/>
-        </w:rPr>
-        <w:t>MainPageViewModel</w:t>
-      </w:r>
-      <w:r>
-        <w:rPr>
-          <w:b/>
-        </w:rPr>
-        <w:t xml:space="preserve"> file</w:t>
-      </w:r>
-    </w:p>
-    <w:p>
-      <w:pPr>
-        <w:keepNext/>
-        <w:rPr>
-          <w:i/>
-        </w:rPr>
-      </w:pPr>
-      <w:r>
-        <w:rPr>
-          <w:b/>
-        </w:rPr>
-        <w:t xml:space="preserve">Add </w:t>
-      </w:r>
-      <w:r>
-        <w:rPr>
-          <w:b/>
-          <w:i/>
-        </w:rPr>
-        <w:t>DrinkOrder</w:t>
-      </w:r>
-      <w:r>
-        <w:rPr>
-          <w:b/>
-          <w:i/>
-        </w:rPr>
-        <w:t xml:space="preserve">s </w:t>
-      </w:r>
-      <w:r>
-        <w:rPr>
-          <w:b/>
-        </w:rPr>
-        <w:t xml:space="preserve">property </w:t>
-      </w:r>
-      <w:r>
-        <w:t xml:space="preserve">of type </w:t>
-      </w:r>
-      <w:r>
-        <w:rPr>
-          <w:i/>
-        </w:rPr>
-        <w:t>BindableCollection</w:t>
-      </w:r>
-      <w:r>
-        <w:rPr>
-          <w:i/>
-        </w:rPr>
-        <w:t>&lt;</w:t>
-      </w:r>
-      <w:r>
-        <w:rPr>
-          <w:i/>
-        </w:rPr>
-        <w:t>DrinkOrder</w:t>
-      </w:r>
-      <w:r>
-        <w:rPr>
-          <w:i/>
-        </w:rPr>
-        <w:t>&gt;</w:t>
-      </w:r>
-    </w:p>
-    <w:p>
-      <w:pPr>
-        <w:pStyle w:val="Note"/>
-      </w:pPr>
-      <w:bookmarkStart w:id="22" w:name="OLE_LINK3"/>
-      <w:r>
-        <w:t>BindableCollection&lt;T&gt;</w:t>
-      </w:r>
-      <w:r>
-        <w:t xml:space="preserve"> is Caliburn’s enrichment of the .NET </w:t>
-      </w:r>
-      <w:r>
-        <w:t>ObservableCollection&lt;T&gt;</w:t>
-      </w:r>
-      <w:r>
-        <w:t>.</w:t>
-      </w:r>
-    </w:p>
-    <w:p>
-      <w:pPr>
-        <w:spacing w:after="0"/>
-        <w:rPr>
-          <w:b/>
-          <w:sz w:val="14"/>
-        </w:rPr>
-      </w:pPr>
-    </w:p>
-    <w:p>
-      <w:pPr>
-        <w:pStyle w:val="Code"/>
-        <w:keepNext w:val="0"/>
-      </w:pPr>
-      <w:proofErr w:type="gramStart"/>
-      <w:r>
-        <w:rPr>
-          <w:color w:val="0000FF"/>
-        </w:rPr>
-        <w:t>public</w:t>
-      </w:r>
-      <w:proofErr w:type="gramEnd"/>
-      <w:r>
-        <w:t> BindableCollection&lt;</w:t>
-      </w:r>
-      <w:r>
-        <w:t>DrinkOrder</w:t>
-      </w:r>
-      <w:r>
-        <w:t>&gt; </w:t>
-      </w:r>
-      <w:r>
-        <w:t>DrinkOrder</w:t>
-      </w:r>
-      <w:r>
-        <w:t>s </w:t>
-      </w:r>
-      <w:r>
-        <w:t>{get; set;}</w:t>
-      </w:r>
-    </w:p>
-    <w:bookmarkEnd w:id="22"/>
     <w:p>
       <w:r>
         <w:t>You’ll add two “using” statements in this process,</w:t>
@@ -25168,8 +25121,8 @@
       <w:pPr>
         <w:pStyle w:val="Heading2"/>
       </w:pPr>
-      <w:bookmarkStart w:id="23" w:name="_Why_does_Name"/>
-      <w:bookmarkEnd w:id="23"/>
+      <w:bookmarkStart w:id="22" w:name="_Why_does_Name"/>
+      <w:bookmarkEnd w:id="22"/>
       <w:r>
         <w:t>Why create a Model project for DrinkOrder?</w:t>
       </w:r>
@@ -25317,16 +25270,16 @@
       <w:pPr>
         <w:pStyle w:val="Heading2"/>
       </w:pPr>
-      <w:bookmarkStart w:id="24" w:name="_Why_repeat_HappyHourStyles"/>
-      <w:bookmarkStart w:id="25" w:name="_Could_we_define"/>
-      <w:bookmarkStart w:id="26" w:name="_Could_we_have"/>
-      <w:bookmarkStart w:id="27" w:name="_When_should_I"/>
-      <w:bookmarkStart w:id="28" w:name="_Should_a_property"/>
+      <w:bookmarkStart w:id="23" w:name="_Why_repeat_HappyHourStyles"/>
+      <w:bookmarkStart w:id="24" w:name="_Could_we_define"/>
+      <w:bookmarkStart w:id="25" w:name="_Could_we_have"/>
+      <w:bookmarkStart w:id="26" w:name="_When_should_I"/>
+      <w:bookmarkStart w:id="27" w:name="_Should_a_property"/>
+      <w:bookmarkEnd w:id="23"/>
       <w:bookmarkEnd w:id="24"/>
       <w:bookmarkEnd w:id="25"/>
       <w:bookmarkEnd w:id="26"/>
       <w:bookmarkEnd w:id="27"/>
-      <w:bookmarkEnd w:id="28"/>
       <w:r>
         <w:t>Should a property always notify the View?</w:t>
       </w:r>
@@ -25990,10 +25943,10 @@
       <w:pPr>
         <w:pStyle w:val="Title"/>
       </w:pPr>
-      <w:bookmarkStart w:id="29" w:name="_When_should_I_1"/>
-      <w:bookmarkStart w:id="30" w:name="_How_are_Views"/>
+      <w:bookmarkStart w:id="28" w:name="_When_should_I_1"/>
+      <w:bookmarkStart w:id="29" w:name="_How_are_Views"/>
+      <w:bookmarkEnd w:id="28"/>
       <w:bookmarkEnd w:id="29"/>
-      <w:bookmarkEnd w:id="30"/>
       <w:r>
         <w:lastRenderedPageBreak/>
         <w:t xml:space="preserve">Lesson </w:t>
@@ -26369,7 +26322,7 @@
       <w:pPr>
         <w:pStyle w:val="Code"/>
       </w:pPr>
-      <w:bookmarkStart w:id="31" w:name="OLE_LINK31"/>
+      <w:bookmarkStart w:id="30" w:name="OLE_LINK31"/>
       <w:r>
         <w:t>&lt;</w:t>
       </w:r>
@@ -27197,7 +27150,7 @@
         <w:t>&gt;</w:t>
       </w:r>
     </w:p>
-    <w:bookmarkEnd w:id="31"/>
+    <w:bookmarkEnd w:id="30"/>
     <w:p>
       <w:pPr>
         <w:keepNext/>
@@ -28090,19 +28043,7 @@
           <w:rPr>
             <w:rStyle w:val="Hyperlink"/>
           </w:rPr>
-          <w:t>optional com</w:t>
-        </w:r>
-        <w:r>
-          <w:rPr>
-            <w:rStyle w:val="Hyperlink"/>
-          </w:rPr>
-          <w:t>m</w:t>
-        </w:r>
-        <w:r>
-          <w:rPr>
-            <w:rStyle w:val="Hyperlink"/>
-          </w:rPr>
-          <w:t>entary below</w:t>
+          <w:t>optional commentary below</w:t>
         </w:r>
       </w:hyperlink>
       <w:r>
@@ -28120,10 +28061,7 @@
     <w:p>
       <w:r>
         <w:lastRenderedPageBreak/>
-        <w:t>Thus, an entity class name such as</w:t>
-      </w:r>
-      <w:r>
-        <w:t xml:space="preserve"> “</w:t>
+        <w:t>Thus, an entity class name such as “</w:t>
       </w:r>
       <w:r>
         <w:rPr>
@@ -28132,10 +28070,7 @@
         <w:t>Model.DrinkOrder</w:t>
       </w:r>
       <w:r>
-        <w:t xml:space="preserve">” </w:t>
-      </w:r>
-      <w:r>
-        <w:t xml:space="preserve">will be transformed to a view </w:t>
+        <w:t xml:space="preserve">” will be transformed to a view </w:t>
       </w:r>
       <w:r>
         <w:t>class,</w:t>
@@ -29053,22 +28988,7 @@
         <w:keepNext/>
       </w:pPr>
       <w:r>
-        <w:t>But y</w:t>
-      </w:r>
-      <w:r>
-        <w:t xml:space="preserve">ou’ll find many examples of </w:t>
-      </w:r>
-      <w:r>
-        <w:t xml:space="preserve">a </w:t>
-      </w:r>
-      <w:r>
-        <w:t xml:space="preserve">ViewModel with multiple </w:t>
-      </w:r>
-      <w:r>
-        <w:t>V</w:t>
-      </w:r>
-      <w:r>
-        <w:t>iews in the wild. Windows Explorer, for example, offers multiple views of the items in a directory:</w:t>
+        <w:t>But you’ll find many examples of a ViewModel with multiple Views in the wild. Windows Explorer, for example, offers multiple views of the items in a directory:</w:t>
       </w:r>
     </w:p>
     <w:p>
@@ -29115,25 +29035,7 @@
     </w:p>
     <w:p>
       <w:r>
-        <w:t xml:space="preserve">You too </w:t>
-      </w:r>
-      <w:r>
-        <w:t>can</w:t>
-      </w:r>
-      <w:r>
-        <w:t xml:space="preserve"> create an improved user experience with multiple perspectives over the same ViewModel.</w:t>
-      </w:r>
-      <w:r>
-        <w:t xml:space="preserve"> </w:t>
-      </w:r>
-      <w:r>
-        <w:t xml:space="preserve">Here I’ll show how you can use conventions to display multiple views of an entity </w:t>
-      </w:r>
-      <w:r>
-        <w:t xml:space="preserve">that is </w:t>
-      </w:r>
-      <w:r>
-        <w:t xml:space="preserve">acting as a </w:t>
+        <w:t xml:space="preserve">You too can create an improved user experience with multiple perspectives over the same ViewModel. Here I’ll show how you can use conventions to display multiple views of an entity that is acting as a </w:t>
       </w:r>
       <w:r>
         <w:rPr>
@@ -30859,8 +30761,8 @@
       <w:pPr>
         <w:pStyle w:val="Heading2"/>
       </w:pPr>
-      <w:bookmarkStart w:id="32" w:name="_Explain_the_rule"/>
-      <w:bookmarkEnd w:id="32"/>
+      <w:bookmarkStart w:id="31" w:name="_Explain_the_rule"/>
+      <w:bookmarkEnd w:id="31"/>
       <w:r>
         <w:t xml:space="preserve">Explain </w:t>
       </w:r>
@@ -33689,8 +33591,8 @@
       <w:pPr>
         <w:pStyle w:val="Heading2"/>
       </w:pPr>
-      <w:bookmarkStart w:id="33" w:name="_Shouldn’t_the_ShellView"/>
-      <w:bookmarkEnd w:id="33"/>
+      <w:bookmarkStart w:id="32" w:name="_Shouldn’t_the_ShellView"/>
+      <w:bookmarkEnd w:id="32"/>
       <w:r>
         <w:t>Is View code-behind evil?</w:t>
       </w:r>
@@ -34257,8 +34159,8 @@
       <w:pPr>
         <w:pStyle w:val="Heading2"/>
       </w:pPr>
-      <w:bookmarkStart w:id="34" w:name="_What_is_IViewAware?"/>
-      <w:bookmarkEnd w:id="34"/>
+      <w:bookmarkStart w:id="33" w:name="_What_is_IViewAware?"/>
+      <w:bookmarkEnd w:id="33"/>
       <w:r>
         <w:t xml:space="preserve">What is </w:t>
       </w:r>
@@ -38211,74 +38113,9 @@
       <w:r>
         <w:t>TBD</w:t>
       </w:r>
-    </w:p>
-    <w:p/>
-    <w:p/>
-    <w:p/>
-    <w:p>
-      <w:pPr>
-        <w:pStyle w:val="Title"/>
-      </w:pPr>
-      <w:r>
-        <w:lastRenderedPageBreak/>
-        <w:t xml:space="preserve">Lesson </w:t>
-      </w:r>
-      <w:r>
-        <w:t>99</w:t>
-      </w:r>
-      <w:r>
-        <w:t>: ListBox and ItemViewModel</w:t>
-      </w:r>
-    </w:p>
-    <w:p>
-      <w:r>
-        <w:t>TBD</w:t>
-      </w:r>
-      <w:r>
-        <w:t xml:space="preserve"> alcohol </w:t>
-      </w:r>
-    </w:p>
-    <w:p>
-      <w:pPr>
-        <w:pStyle w:val="Heading1"/>
-      </w:pPr>
-      <w:r>
-        <w:t>Last Call</w:t>
-      </w:r>
-    </w:p>
-    <w:p>
-      <w:r>
-        <w:t>TBD</w:t>
-      </w:r>
-    </w:p>
-    <w:p>
-      <w:pPr>
-        <w:pStyle w:val="Heading1"/>
-      </w:pPr>
-      <w:r>
-        <w:t>Ask the Mixologist</w:t>
-      </w:r>
-    </w:p>
-    <w:p>
-      <w:r>
-        <w:t>This lesson is finished.  Feel free to move on directly to the next one. This “</w:t>
-      </w:r>
-      <w:r>
-        <w:t>Ask the Mixologist</w:t>
-      </w:r>
-      <w:r>
-        <w:t>” section is an optional digression from the lesson’s main course to related points of interest.</w:t>
-      </w:r>
-    </w:p>
-    <w:p>
-      <w:pPr>
-        <w:pStyle w:val="Heading2"/>
-      </w:pPr>
-      <w:r>
-        <w:t>A question</w:t>
-      </w:r>
-    </w:p>
-    <w:p/>
+      <w:bookmarkStart w:id="34" w:name="_GoBack"/>
+      <w:bookmarkEnd w:id="34"/>
+    </w:p>
     <w:p/>
     <w:p/>
     <w:sectPr>
@@ -38352,7 +38189,7 @@
           <w:rPr>
             <w:noProof/>
           </w:rPr>
-          <w:t>16</w:t>
+          <w:t>56</w:t>
         </w:r>
         <w:r>
           <w:rPr>
@@ -38436,12 +38273,12 @@
         <v:path o:extrusionok="f" gradientshapeok="t" o:connecttype="rect"/>
         <o:lock v:ext="edit" aspectratio="t"/>
       </v:shapetype>
-      <v:shape id="_x0000_i1264" type="#_x0000_t75" style="width:3in;height:3in" o:bullet="t"/>
+      <v:shape id="_x0000_i1028" type="#_x0000_t75" style="width:3in;height:3in" o:bullet="t"/>
     </w:pict>
   </w:numPicBullet>
   <w:numPicBullet w:numPicBulletId="1">
     <w:pict>
-      <v:shape id="_x0000_i1265" type="#_x0000_t75" style="width:3in;height:3in" o:bullet="t"/>
+      <v:shape id="_x0000_i1029" type="#_x0000_t75" style="width:3in;height:3in" o:bullet="t"/>
     </w:pict>
   </w:numPicBullet>
   <w:abstractNum w:abstractNumId="0">

</xml_diff>

<commit_message>
David Busch's corrections to the first Tutorial text.
git-svn-id: http://profserv.ideablade.com:81/svn/Cocktail/branches/DEV_Ward@515 3d6527be-44ab-9e4e-9680-169f2067cef8
</commit_message>
<xml_diff>
--- a/Samples/HappyHour/HappyHourTutorial.docx
+++ b/Samples/HappyHour/HappyHourTutorial.docx
@@ -1453,7 +1453,21 @@
           <w:sz w:val="20"/>
           <w:szCs w:val="20"/>
         </w:rPr>
-        <w:t> DrinkName)); </w:t>
+        <w:t> DrinkName</w:t>
+      </w:r>
+      <w:r>
+        <w:rPr>
+          <w:sz w:val="20"/>
+          <w:szCs w:val="20"/>
+        </w:rPr>
+        <w:t>.Text</w:t>
+      </w:r>
+      <w:r>
+        <w:rPr>
+          <w:sz w:val="20"/>
+          <w:szCs w:val="20"/>
+        </w:rPr>
+        <w:t>)); </w:t>
       </w:r>
       <w:r>
         <w:rPr>
@@ -1541,6 +1555,154 @@
         </w:rPr>
         <w:t>”</w:t>
       </w:r>
+    </w:p>
+    <w:p>
+      <w:pPr>
+        <w:rPr>
+          <w:b/>
+        </w:rPr>
+      </w:pPr>
+      <w:r>
+        <w:rPr>
+          <w:b/>
+        </w:rPr>
+        <w:t>Open App.xaml.cs</w:t>
+      </w:r>
+    </w:p>
+    <w:p>
+      <w:pPr>
+        <w:rPr>
+          <w:b/>
+        </w:rPr>
+      </w:pPr>
+      <w:r>
+        <w:rPr>
+          <w:b/>
+        </w:rPr>
+        <w:t>Update the RootVisual assignment to “</w:t>
+      </w:r>
+      <w:r>
+        <w:rPr>
+          <w:b/>
+          <w:i/>
+        </w:rPr>
+        <w:t>Views</w:t>
+      </w:r>
+      <w:r>
+        <w:rPr>
+          <w:b/>
+        </w:rPr>
+        <w:t>.MainPage”</w:t>
+      </w:r>
+    </w:p>
+    <w:p>
+      <w:pPr>
+        <w:pStyle w:val="Code"/>
+      </w:pPr>
+      <w:proofErr w:type="gramStart"/>
+      <w:r>
+        <w:rPr>
+          <w:color w:val="0000FF"/>
+        </w:rPr>
+        <w:t>private</w:t>
+      </w:r>
+      <w:proofErr w:type="gramEnd"/>
+      <w:r>
+        <w:t> </w:t>
+      </w:r>
+      <w:r>
+        <w:rPr>
+          <w:color w:val="0000FF"/>
+        </w:rPr>
+        <w:t>void</w:t>
+      </w:r>
+      <w:r>
+        <w:t> Application_Startup(</w:t>
+      </w:r>
+      <w:r>
+        <w:rPr>
+          <w:color w:val="0000FF"/>
+        </w:rPr>
+        <w:t>object</w:t>
+      </w:r>
+      <w:r>
+        <w:t> sender, </w:t>
+      </w:r>
+      <w:r>
+        <w:rPr>
+          <w:color w:val="2B91AF"/>
+        </w:rPr>
+        <w:t>StartupEventArgs</w:t>
+      </w:r>
+      <w:r>
+        <w:t> e)</w:t>
+      </w:r>
+    </w:p>
+    <w:p>
+      <w:pPr>
+        <w:pStyle w:val="Code"/>
+      </w:pPr>
+      <w:r>
+        <w:t>{</w:t>
+      </w:r>
+    </w:p>
+    <w:p>
+      <w:pPr>
+        <w:pStyle w:val="Code"/>
+      </w:pPr>
+      <w:r>
+        <w:t>    </w:t>
+      </w:r>
+      <w:r>
+        <w:rPr>
+          <w:color w:val="0000FF"/>
+        </w:rPr>
+        <w:t>this</w:t>
+      </w:r>
+      <w:r>
+        <w:t>.RootVisual = </w:t>
+      </w:r>
+      <w:r>
+        <w:rPr>
+          <w:color w:val="0000FF"/>
+        </w:rPr>
+        <w:t>new</w:t>
+      </w:r>
+      <w:r>
+        <w:t> </w:t>
+      </w:r>
+      <w:proofErr w:type="gramStart"/>
+      <w:r>
+        <w:t>Views.</w:t>
+      </w:r>
+      <w:r>
+        <w:rPr>
+          <w:color w:val="2B91AF"/>
+        </w:rPr>
+        <w:t>MainPage</w:t>
+      </w:r>
+      <w:r>
+        <w:t>(</w:t>
+      </w:r>
+      <w:proofErr w:type="gramEnd"/>
+      <w:r>
+        <w:t>);</w:t>
+      </w:r>
+    </w:p>
+    <w:p>
+      <w:pPr>
+        <w:pStyle w:val="Code"/>
+      </w:pPr>
+      <w:r>
+        <w:t>}</w:t>
+      </w:r>
+    </w:p>
+    <w:p>
+      <w:pPr>
+        <w:rPr>
+          <w:b/>
+        </w:rPr>
+      </w:pPr>
     </w:p>
     <w:p>
       <w:pPr>
@@ -1966,6 +2128,29 @@
       </w:r>
       <w:r>
         <w:t>subdirectory.</w:t>
+      </w:r>
+    </w:p>
+    <w:p>
+      <w:pPr>
+        <w:pStyle w:val="Note"/>
+      </w:pPr>
+      <w:r>
+        <w:t xml:space="preserve">You could add the </w:t>
+      </w:r>
+      <w:r>
+        <w:rPr>
+          <w:i/>
+        </w:rPr>
+        <w:t>SegoeWP-Bold.ttf</w:t>
+      </w:r>
+      <w:r>
+        <w:t xml:space="preserve"> </w:t>
+      </w:r>
+      <w:r>
+        <w:t xml:space="preserve">font </w:t>
+      </w:r>
+      <w:r>
+        <w:t>as well although we have not done so in the sample.</w:t>
       </w:r>
     </w:p>
     <w:p>
@@ -4662,7 +4847,7 @@
         <w:rPr>
           <w:i/>
         </w:rPr>
-        <w:t>System.ComponentModel.INotifyPropertyChanged</w:t>
+        <w:t>INotifyPropertyChanged</w:t>
       </w:r>
       <w:r>
         <w:t xml:space="preserve"> and implement that interface as follows:</w:t>
@@ -4677,6 +4862,32 @@
         <w:rPr>
           <w:color w:val="0000FF"/>
         </w:rPr>
+        <w:t>using</w:t>
+      </w:r>
+      <w:proofErr w:type="gramEnd"/>
+      <w:r>
+        <w:t> System.ComponentModel;</w:t>
+      </w:r>
+    </w:p>
+    <w:p>
+      <w:pPr>
+        <w:pStyle w:val="Code"/>
+      </w:pPr>
+      <w:r>
+        <w:t>...</w:t>
+      </w:r>
+    </w:p>
+    <w:p>
+      <w:pPr>
+        <w:pStyle w:val="Code"/>
+      </w:pPr>
+      <w:bookmarkStart w:id="7" w:name="_GoBack"/>
+      <w:bookmarkEnd w:id="7"/>
+      <w:proofErr w:type="gramStart"/>
+      <w:r>
+        <w:rPr>
+          <w:color w:val="0000FF"/>
+        </w:rPr>
         <w:t>public</w:t>
       </w:r>
       <w:proofErr w:type="gramEnd"/>
@@ -4698,13 +4909,13 @@
       <w:r>
         <w:t> </w:t>
       </w:r>
-      <w:bookmarkStart w:id="7" w:name="OLE_LINK17"/>
-      <w:bookmarkStart w:id="8" w:name="OLE_LINK18"/>
+      <w:bookmarkStart w:id="8" w:name="OLE_LINK17"/>
+      <w:bookmarkStart w:id="9" w:name="OLE_LINK18"/>
       <w:r>
         <w:t>: INotifyPropertyChanged</w:t>
       </w:r>
-      <w:bookmarkEnd w:id="7"/>
       <w:bookmarkEnd w:id="8"/>
+      <w:bookmarkEnd w:id="9"/>
     </w:p>
     <w:p>
       <w:pPr>
@@ -4745,7 +4956,7 @@
       <w:pPr>
         <w:pStyle w:val="Code"/>
       </w:pPr>
-      <w:bookmarkStart w:id="9" w:name="OLE_LINK19"/>
+      <w:bookmarkStart w:id="10" w:name="OLE_LINK19"/>
       <w:r>
         <w:t>    </w:t>
       </w:r>
@@ -4921,7 +5132,7 @@
         <w:t>    }</w:t>
       </w:r>
     </w:p>
-    <w:bookmarkEnd w:id="9"/>
+    <w:bookmarkEnd w:id="10"/>
     <w:p>
       <w:pPr>
         <w:pStyle w:val="Code"/>
@@ -5056,8 +5267,8 @@
       <w:pPr>
         <w:pStyle w:val="Code"/>
       </w:pPr>
-      <w:bookmarkStart w:id="10" w:name="OLE_LINK20"/>
-      <w:bookmarkStart w:id="11" w:name="OLE_LINK21"/>
+      <w:bookmarkStart w:id="11" w:name="OLE_LINK20"/>
+      <w:bookmarkStart w:id="12" w:name="OLE_LINK21"/>
       <w:proofErr w:type="gramStart"/>
       <w:r>
         <w:t>private</w:t>
@@ -5200,8 +5411,8 @@
         <w:t>}</w:t>
       </w:r>
     </w:p>
-    <w:bookmarkEnd w:id="10"/>
     <w:bookmarkEnd w:id="11"/>
+    <w:bookmarkEnd w:id="12"/>
     <w:p>
       <w:pPr>
         <w:pStyle w:val="Heading3"/>
@@ -6039,8 +6250,8 @@
       <w:pPr>
         <w:pStyle w:val="Heading2"/>
       </w:pPr>
-      <w:bookmarkStart w:id="12" w:name="_Why_bother_with"/>
-      <w:bookmarkEnd w:id="12"/>
+      <w:bookmarkStart w:id="13" w:name="_Why_bother_with"/>
+      <w:bookmarkEnd w:id="13"/>
       <w:r>
         <w:t xml:space="preserve">Why bother with the </w:t>
       </w:r>
@@ -12437,8 +12648,8 @@
       <w:pPr>
         <w:pStyle w:val="Heading2"/>
       </w:pPr>
-      <w:bookmarkStart w:id="13" w:name="_Where_is_InitializeComponent?"/>
-      <w:bookmarkEnd w:id="13"/>
+      <w:bookmarkStart w:id="14" w:name="_Where_is_InitializeComponent?"/>
+      <w:bookmarkEnd w:id="14"/>
       <w:r>
         <w:t xml:space="preserve">Where is </w:t>
       </w:r>
@@ -18328,8 +18539,8 @@
       <w:pPr>
         <w:pStyle w:val="Heading2"/>
       </w:pPr>
-      <w:bookmarkStart w:id="14" w:name="_What_are_the"/>
-      <w:bookmarkEnd w:id="14"/>
+      <w:bookmarkStart w:id="15" w:name="_What_are_the"/>
+      <w:bookmarkEnd w:id="15"/>
       <w:r>
         <w:t xml:space="preserve">What are the </w:t>
       </w:r>
@@ -19242,8 +19453,8 @@
         <w:pStyle w:val="Code"/>
         <w:keepNext w:val="0"/>
       </w:pPr>
-      <w:bookmarkStart w:id="15" w:name="_How_did_it"/>
-      <w:bookmarkEnd w:id="15"/>
+      <w:bookmarkStart w:id="16" w:name="_How_did_it"/>
+      <w:bookmarkEnd w:id="16"/>
       <w:proofErr w:type="gramStart"/>
       <w:r>
         <w:t>27 :</w:t>
@@ -19858,8 +20069,8 @@
       <w:pPr>
         <w:pStyle w:val="Code"/>
       </w:pPr>
-      <w:bookmarkStart w:id="16" w:name="OLE_LINK1"/>
-      <w:bookmarkStart w:id="17" w:name="OLE_LINK2"/>
+      <w:bookmarkStart w:id="17" w:name="OLE_LINK1"/>
+      <w:bookmarkStart w:id="18" w:name="OLE_LINK2"/>
       <w:proofErr w:type="gramStart"/>
       <w:r>
         <w:t>namespace</w:t>
@@ -20115,8 +20326,8 @@
         <w:t>}</w:t>
       </w:r>
     </w:p>
-    <w:bookmarkEnd w:id="16"/>
     <w:bookmarkEnd w:id="17"/>
+    <w:bookmarkEnd w:id="18"/>
     <w:p>
       <w:r>
         <w:t xml:space="preserve">That's all will do in the </w:t>
@@ -20345,7 +20556,7 @@
         <w:pStyle w:val="Code"/>
         <w:keepNext w:val="0"/>
       </w:pPr>
-      <w:bookmarkStart w:id="18" w:name="OLE_LINK3"/>
+      <w:bookmarkStart w:id="19" w:name="OLE_LINK3"/>
       <w:proofErr w:type="gramStart"/>
       <w:r>
         <w:rPr>
@@ -20412,7 +20623,7 @@
         <w:t>.</w:t>
       </w:r>
     </w:p>
-    <w:bookmarkEnd w:id="18"/>
+    <w:bookmarkEnd w:id="19"/>
     <w:p>
       <w:r>
         <w:t>You’ll add two “using” statements in this process,</w:t>
@@ -26906,8 +27117,8 @@
       <w:pPr>
         <w:pStyle w:val="Heading2"/>
       </w:pPr>
-      <w:bookmarkStart w:id="19" w:name="_Why_does_Name"/>
-      <w:bookmarkEnd w:id="19"/>
+      <w:bookmarkStart w:id="20" w:name="_Why_does_Name"/>
+      <w:bookmarkEnd w:id="20"/>
       <w:r>
         <w:t>Why create a Model project for DrinkOrder?</w:t>
       </w:r>
@@ -27079,16 +27290,16 @@
       <w:pPr>
         <w:pStyle w:val="Heading2"/>
       </w:pPr>
-      <w:bookmarkStart w:id="20" w:name="_Why_repeat_HappyHourStyles"/>
-      <w:bookmarkStart w:id="21" w:name="_Could_we_define"/>
-      <w:bookmarkStart w:id="22" w:name="_Could_we_have"/>
-      <w:bookmarkStart w:id="23" w:name="_When_should_I"/>
-      <w:bookmarkStart w:id="24" w:name="_Should_a_property"/>
-      <w:bookmarkEnd w:id="20"/>
+      <w:bookmarkStart w:id="21" w:name="_Why_repeat_HappyHourStyles"/>
+      <w:bookmarkStart w:id="22" w:name="_Could_we_define"/>
+      <w:bookmarkStart w:id="23" w:name="_Could_we_have"/>
+      <w:bookmarkStart w:id="24" w:name="_When_should_I"/>
+      <w:bookmarkStart w:id="25" w:name="_Should_a_property"/>
       <w:bookmarkEnd w:id="21"/>
       <w:bookmarkEnd w:id="22"/>
       <w:bookmarkEnd w:id="23"/>
       <w:bookmarkEnd w:id="24"/>
+      <w:bookmarkEnd w:id="25"/>
       <w:r>
         <w:t>Should a property always notify the View?</w:t>
       </w:r>
@@ -27768,8 +27979,8 @@
       <w:pPr>
         <w:pStyle w:val="Heading2"/>
       </w:pPr>
-      <w:bookmarkStart w:id="25" w:name="_Why_import_the"/>
-      <w:bookmarkEnd w:id="25"/>
+      <w:bookmarkStart w:id="26" w:name="_Why_import_the"/>
+      <w:bookmarkEnd w:id="26"/>
       <w:r>
         <w:t xml:space="preserve">Why </w:t>
       </w:r>
@@ -28009,10 +28220,10 @@
       <w:pPr>
         <w:pStyle w:val="Title"/>
       </w:pPr>
-      <w:bookmarkStart w:id="26" w:name="_When_should_I_1"/>
-      <w:bookmarkStart w:id="27" w:name="_How_are_Views"/>
-      <w:bookmarkEnd w:id="26"/>
+      <w:bookmarkStart w:id="27" w:name="_When_should_I_1"/>
+      <w:bookmarkStart w:id="28" w:name="_How_are_Views"/>
       <w:bookmarkEnd w:id="27"/>
+      <w:bookmarkEnd w:id="28"/>
       <w:r>
         <w:lastRenderedPageBreak/>
         <w:t xml:space="preserve">Lesson </w:t>
@@ -28522,7 +28733,7 @@
       <w:pPr>
         <w:pStyle w:val="Code"/>
       </w:pPr>
-      <w:bookmarkStart w:id="28" w:name="OLE_LINK31"/>
+      <w:bookmarkStart w:id="29" w:name="OLE_LINK31"/>
       <w:r>
         <w:t>&lt;</w:t>
       </w:r>
@@ -29350,7 +29561,7 @@
         <w:t>&gt;</w:t>
       </w:r>
     </w:p>
-    <w:bookmarkEnd w:id="28"/>
+    <w:bookmarkEnd w:id="29"/>
     <w:p>
       <w:pPr>
         <w:keepNext/>
@@ -33534,8 +33745,8 @@
       <w:pPr>
         <w:pStyle w:val="Heading2"/>
       </w:pPr>
-      <w:bookmarkStart w:id="29" w:name="_Explain_the_rule"/>
-      <w:bookmarkEnd w:id="29"/>
+      <w:bookmarkStart w:id="30" w:name="_Explain_the_rule"/>
+      <w:bookmarkEnd w:id="30"/>
       <w:r>
         <w:t>Explain the</w:t>
       </w:r>
@@ -36790,8 +37001,8 @@
       <w:pPr>
         <w:pStyle w:val="Heading2"/>
       </w:pPr>
-      <w:bookmarkStart w:id="30" w:name="_Shouldn’t_the_ShellView"/>
-      <w:bookmarkEnd w:id="30"/>
+      <w:bookmarkStart w:id="31" w:name="_Shouldn’t_the_ShellView"/>
+      <w:bookmarkEnd w:id="31"/>
       <w:r>
         <w:t xml:space="preserve">Is </w:t>
       </w:r>
@@ -37518,8 +37729,8 @@
       <w:pPr>
         <w:pStyle w:val="Heading2"/>
       </w:pPr>
-      <w:bookmarkStart w:id="31" w:name="_What_is_IViewAware?"/>
-      <w:bookmarkEnd w:id="31"/>
+      <w:bookmarkStart w:id="32" w:name="_What_is_IViewAware?"/>
+      <w:bookmarkEnd w:id="32"/>
       <w:r>
         <w:t xml:space="preserve">What is </w:t>
       </w:r>
@@ -41798,13 +42009,7 @@
     </w:p>
     <w:p>
       <w:r>
-        <w:t>That concludes t</w:t>
-      </w:r>
-      <w:r>
-        <w:t>his lesson</w:t>
-      </w:r>
-      <w:r>
-        <w:t xml:space="preserve"> in which we learned that Cocktail has built in </w:t>
+        <w:t xml:space="preserve">That concludes this lesson in which we learned that Cocktail has built in </w:t>
       </w:r>
       <w:r>
         <w:rPr>
@@ -41822,10 +42027,7 @@
         <w:t>ValueConverters</w:t>
       </w:r>
       <w:r>
-        <w:t xml:space="preserve">. </w:t>
-      </w:r>
-      <w:r>
-        <w:t xml:space="preserve"> We learned how to configure the commonly used </w:t>
+        <w:t xml:space="preserve">.  We learned how to configure the commonly used </w:t>
       </w:r>
       <w:r>
         <w:rPr>
@@ -42034,7 +42236,6 @@
       <w:r>
         <w:t xml:space="preserve">So go ahead, write a better byte array converter and register it in your application </w:t>
       </w:r>
-      <w:bookmarkStart w:id="32" w:name="_GoBack"/>
       <w:r>
         <w:rPr>
           <w:i/>
@@ -42042,11 +42243,7 @@
         <w:t>bootstrapper</w:t>
       </w:r>
       <w:r>
-        <w:t xml:space="preserve"> </w:t>
-      </w:r>
-      <w:bookmarkEnd w:id="32"/>
-      <w:r>
-        <w:t>with code such as:</w:t>
+        <w:t xml:space="preserve"> with code such as:</w:t>
       </w:r>
     </w:p>
     <w:p>
@@ -42133,21 +42330,12 @@
         <w:pStyle w:val="Heading2"/>
       </w:pPr>
       <w:r>
-        <w:t>How do I import an Image</w:t>
-      </w:r>
-      <w:r>
-        <w:t>?</w:t>
-      </w:r>
-    </w:p>
-    <w:p>
-      <w:r>
-        <w:t>Good question [tap dances quickly]</w:t>
-      </w:r>
-      <w:r>
-        <w:t>.</w:t>
-      </w:r>
-      <w:r>
-        <w:t xml:space="preserve"> We don’t have a Cocktail for that one yet. You’ll have to search the web for a user experience and import component that suits your application.</w:t>
+        <w:t>How do I import an Image?</w:t>
+      </w:r>
+    </w:p>
+    <w:p>
+      <w:r>
+        <w:t>Good question [tap dances quickly]. We don’t have a Cocktail for that one yet. You’ll have to search the web for a user experience and import component that suits your application.</w:t>
       </w:r>
     </w:p>
     <w:sectPr>
@@ -42221,7 +42409,7 @@
           <w:rPr>
             <w:noProof/>
           </w:rPr>
-          <w:t>67</w:t>
+          <w:t>10</w:t>
         </w:r>
         <w:r>
           <w:rPr>
@@ -42305,12 +42493,12 @@
         <v:path o:extrusionok="f" gradientshapeok="t" o:connecttype="rect"/>
         <o:lock v:ext="edit" aspectratio="t"/>
       </v:shapetype>
-      <v:shape id="_x0000_i1095" type="#_x0000_t75" style="width:3in;height:3in" o:bullet="t"/>
+      <v:shape id="_x0000_i1053" type="#_x0000_t75" style="width:3in;height:3in" o:bullet="t"/>
     </w:pict>
   </w:numPicBullet>
   <w:numPicBullet w:numPicBulletId="1">
     <w:pict>
-      <v:shape id="_x0000_i1096" type="#_x0000_t75" style="width:3in;height:3in" o:bullet="t"/>
+      <v:shape id="_x0000_i1054" type="#_x0000_t75" style="width:3in;height:3in" o:bullet="t"/>
     </w:pict>
   </w:numPicBullet>
   <w:abstractNum w:abstractNumId="0">

</xml_diff>

<commit_message>
David Busch's corrections to the second Tutorial text.
git-svn-id: http://profserv.ideablade.com:81/svn/Cocktail/branches/DEV_Ward@527 3d6527be-44ab-9e4e-9680-169f2067cef8
</commit_message>
<xml_diff>
--- a/Samples/HappyHour/HappyHourTutorial.docx
+++ b/Samples/HappyHour/HappyHourTutorial.docx
@@ -8210,7 +8210,19 @@
         <w:pStyle w:val="Heading2"/>
       </w:pPr>
       <w:r>
-        <w:t>Add pro</w:t>
+        <w:t xml:space="preserve">Add </w:t>
+      </w:r>
+      <w:r>
+        <w:rPr>
+          <w:i/>
+        </w:rPr>
+        <w:t>HappyHour</w:t>
+      </w:r>
+      <w:r>
+        <w:t xml:space="preserve"> </w:t>
+      </w:r>
+      <w:r>
+        <w:t>pro</w:t>
       </w:r>
       <w:r>
         <w:t>ject dependencies to</w:t>
@@ -8241,9 +8253,29 @@
       <w:pPr>
         <w:rPr>
           <w:b/>
-          <w:i/>
-        </w:rPr>
-      </w:pPr>
+        </w:rPr>
+      </w:pPr>
+      <w:r>
+        <w:rPr>
+          <w:b/>
+        </w:rPr>
+        <w:t xml:space="preserve">Return to the </w:t>
+      </w:r>
+      <w:r>
+        <w:rPr>
+          <w:b/>
+          <w:i/>
+        </w:rPr>
+        <w:t>HappyHour</w:t>
+      </w:r>
+      <w:r>
+        <w:rPr>
+          <w:b/>
+        </w:rPr>
+        <w:t xml:space="preserve"> project.</w:t>
+      </w:r>
+    </w:p>
+    <w:p>
       <w:r>
         <w:rPr>
           <w:b/>
@@ -8273,10 +8305,30 @@
         <w:t>Caliburn.Micro</w:t>
       </w:r>
       <w:r>
-        <w:t xml:space="preserve"> Silverlight assembly</w:t>
-      </w:r>
-      <w:r>
-        <w:t xml:space="preserve">, located in the Cocktail download; find </w:t>
+        <w:t xml:space="preserve"> Silverlight </w:t>
+      </w:r>
+      <w:r>
+        <w:t>library</w:t>
+      </w:r>
+      <w:r>
+        <w:t>, loc</w:t>
+      </w:r>
+      <w:r>
+        <w:t>ated in the Cocktail download.</w:t>
+      </w:r>
+    </w:p>
+    <w:p>
+      <w:pPr>
+        <w:rPr>
+          <w:b/>
+          <w:i/>
+        </w:rPr>
+      </w:pPr>
+      <w:r>
+        <w:t>F</w:t>
+      </w:r>
+      <w:r>
+        <w:t xml:space="preserve">ind </w:t>
       </w:r>
       <w:r>
         <w:t xml:space="preserve">it by navigating from the top to </w:t>
@@ -8381,6 +8433,8 @@
       <w:r>
         <w:t xml:space="preserve"> depending upon which version of Silverlight you’re using.</w:t>
       </w:r>
+      <w:bookmarkStart w:id="13" w:name="_GoBack"/>
+      <w:bookmarkEnd w:id="13"/>
     </w:p>
     <w:p>
       <w:r>
@@ -8420,6 +8474,7 @@
     </w:p>
     <w:p>
       <w:r>
+        <w:lastRenderedPageBreak/>
         <w:t xml:space="preserve">A Cocktail application discovers and manages </w:t>
       </w:r>
       <w:r>
@@ -8434,7 +8489,6 @@
         <w:keepNext/>
       </w:pPr>
       <w:r>
-        <w:lastRenderedPageBreak/>
         <w:t>Here are the project references in the Silverlight 4 version after these steps.</w:t>
       </w:r>
     </w:p>
@@ -8540,12 +8594,7 @@
         <w:t xml:space="preserve">We’re using MEF version 1 which means we have to mark certain of our classes with attributes so that MEF can find them.  We’ll go into more detail in a later </w:t>
       </w:r>
       <w:r>
-        <w:t>le</w:t>
-      </w:r>
-      <w:bookmarkStart w:id="13" w:name="_GoBack"/>
-      <w:bookmarkEnd w:id="13"/>
-      <w:r>
-        <w:t>sson</w:t>
+        <w:t>lesson</w:t>
       </w:r>
       <w:r>
         <w:t>. For now, know that you should add the [</w:t>
@@ -8837,6 +8886,7 @@
         <w:rPr>
           <w:color w:val="0000FF"/>
         </w:rPr>
+        <w:lastRenderedPageBreak/>
         <w:t>public</w:t>
       </w:r>
       <w:proofErr w:type="gramEnd"/>
@@ -8872,7 +8922,6 @@
     </w:p>
     <w:p>
       <w:r>
-        <w:lastRenderedPageBreak/>
         <w:t xml:space="preserve">The </w:t>
       </w:r>
       <w:r>
@@ -42614,12 +42663,12 @@
         <v:path o:extrusionok="f" gradientshapeok="t" o:connecttype="rect"/>
         <o:lock v:ext="edit" aspectratio="t"/>
       </v:shapetype>
-      <v:shape id="_x0000_i1079" type="#_x0000_t75" style="width:3in;height:3in" o:bullet="t"/>
+      <v:shape id="_x0000_i1085" type="#_x0000_t75" style="width:3in;height:3in" o:bullet="t"/>
     </w:pict>
   </w:numPicBullet>
   <w:numPicBullet w:numPicBulletId="1">
     <w:pict>
-      <v:shape id="_x0000_i1080" type="#_x0000_t75" style="width:3in;height:3in" o:bullet="t"/>
+      <v:shape id="_x0000_i1086" type="#_x0000_t75" style="width:3in;height:3in" o:bullet="t"/>
     </w:pict>
   </w:numPicBullet>
   <w:abstractNum w:abstractNumId="0">

</xml_diff>

<commit_message>
Updated docs to reflect corrections from David Cuccia in the forum http://www.ideablade.com/forum/forum_posts.asp?TID=3472&PID=13736#13736
git-svn-id: http://profserv.ideablade.com:81/svn/Cocktail/branches/DEV_Ward@759 3d6527be-44ab-9e4e-9680-169f2067cef8
</commit_message>
<xml_diff>
--- a/Samples/HappyHour/HappyHourTutorial.docx
+++ b/Samples/HappyHour/HappyHourTutorial.docx
@@ -1218,40 +1218,43 @@
       </w:r>
     </w:p>
     <w:p>
-      <w:pPr>
-        <w:keepNext/>
-      </w:pPr>
-      <w:r>
-        <w:t xml:space="preserve">Then </w:t>
-      </w:r>
-      <w:r>
-        <w:t>Visual Studio</w:t>
-      </w:r>
-      <w:r>
-        <w:t xml:space="preserve"> shows the click handler in </w:t>
-      </w:r>
-      <w:r>
+      <w:r>
+        <w:rPr>
+          <w:b/>
+        </w:rPr>
+        <w:t xml:space="preserve">Open </w:t>
+      </w:r>
+      <w:r>
+        <w:rPr>
+          <w:b/>
+        </w:rPr>
         <w:t xml:space="preserve">the </w:t>
       </w:r>
       <w:r>
-        <w:t>code-behind</w:t>
-      </w:r>
-      <w:r>
-        <w:t xml:space="preserve"> which we</w:t>
+        <w:rPr>
+          <w:b/>
+        </w:rPr>
+        <w:t>MainPage.xaml.cs</w:t>
+      </w:r>
+      <w:r>
+        <w:t xml:space="preserve"> code-behind file and </w:t>
+      </w:r>
+      <w:r>
+        <w:rPr>
+          <w:b/>
+        </w:rPr>
+        <w:t>modify the</w:t>
+      </w:r>
+      <w:r>
+        <w:rPr>
+          <w:b/>
+        </w:rPr>
+        <w:t xml:space="preserve"> click handler</w:t>
       </w:r>
       <w:r>
         <w:t xml:space="preserve"> </w:t>
       </w:r>
       <w:r>
-        <w:rPr>
-          <w:b/>
-        </w:rPr>
-        <w:t xml:space="preserve">modify </w:t>
-      </w:r>
-      <w:r>
-        <w:rPr>
-          <w:b/>
-        </w:rPr>
         <w:t>to be</w:t>
       </w:r>
       <w:r>
@@ -1378,39 +1381,31 @@
           <w:sz w:val="20"/>
           <w:szCs w:val="20"/>
         </w:rPr>
-        <w:t>.Format(</w:t>
+        <w:t>.Format( </w:t>
       </w:r>
       <w:proofErr w:type="gramEnd"/>
-      <w:r>
-        <w:rPr>
-          <w:color w:val="2B91AF"/>
+    </w:p>
+    <w:p>
+      <w:pPr>
+        <w:pStyle w:val="Code"/>
+        <w:rPr>
           <w:sz w:val="20"/>
           <w:szCs w:val="20"/>
         </w:rPr>
-        <w:t>CultureInfo</w:t>
-      </w:r>
+      </w:pPr>
       <w:r>
         <w:rPr>
           <w:sz w:val="20"/>
           <w:szCs w:val="20"/>
         </w:rPr>
-        <w:t>.CurrentCulture, </w:t>
-      </w:r>
-    </w:p>
-    <w:p>
-      <w:pPr>
-        <w:pStyle w:val="Code"/>
+        <w:t>        </w:t>
+      </w:r>
+      <w:r>
         <w:rPr>
           <w:sz w:val="20"/>
           <w:szCs w:val="20"/>
         </w:rPr>
-      </w:pPr>
-      <w:r>
-        <w:rPr>
-          <w:sz w:val="20"/>
-          <w:szCs w:val="20"/>
-        </w:rPr>
-        <w:t>        </w:t>
+        <w:t xml:space="preserve">  </w:t>
       </w:r>
       <w:r>
         <w:rPr>
@@ -1491,50 +1486,7 @@
       <w:r>
         <w:t>}</w:t>
       </w:r>
-    </w:p>
-    <w:bookmarkEnd w:id="2"/>
-    <w:p>
-      <w:r>
-        <w:t xml:space="preserve">You’ll need </w:t>
-      </w:r>
-      <w:r>
-        <w:t>to add</w:t>
-      </w:r>
-      <w:r>
-        <w:t xml:space="preserve"> “</w:t>
-      </w:r>
-      <w:r>
-        <w:rPr>
-          <w:i/>
-        </w:rPr>
-        <w:t>using System.Globalization;</w:t>
-      </w:r>
-      <w:r>
-        <w:t xml:space="preserve">” to </w:t>
-      </w:r>
-      <w:r>
-        <w:t xml:space="preserve">support the </w:t>
-      </w:r>
-      <w:r>
-        <w:rPr>
-          <w:i/>
-        </w:rPr>
-        <w:t>CultureInfo</w:t>
-      </w:r>
-      <w:r>
-        <w:t xml:space="preserve"> parameter. It’s worth it to prepare your string formats for globalization.</w:t>
-      </w:r>
-    </w:p>
-    <w:p>
-      <w:r>
-        <w:rPr>
-          <w:b/>
-        </w:rPr>
-        <w:t>Open MainPage.xaml.cs</w:t>
-      </w:r>
-      <w:r>
-        <w:t xml:space="preserve"> code-behind file. </w:t>
-      </w:r>
+      <w:bookmarkEnd w:id="2"/>
     </w:p>
     <w:p>
       <w:pPr>
@@ -3515,6 +3467,9 @@
       </w:r>
       <w:r>
         <w:t>.</w:t>
+      </w:r>
+      <w:r>
+        <w:t xml:space="preserve"> It’s worth it to prepare your string formats for globalization</w:t>
       </w:r>
     </w:p>
     <w:p>
@@ -11946,25 +11901,7 @@
           <w:sz w:val="20"/>
           <w:szCs w:val="20"/>
         </w:rPr>
-        <w:t>// </w:t>
-      </w:r>
-      <w:bookmarkStart w:id="15" w:name="_GoBack"/>
-      <w:r>
-        <w:rPr>
-          <w:color w:val="008000"/>
-          <w:sz w:val="20"/>
-          <w:szCs w:val="20"/>
-        </w:rPr>
-        <w:t>don't do this</w:t>
-      </w:r>
-      <w:bookmarkEnd w:id="15"/>
-      <w:r>
-        <w:rPr>
-          <w:color w:val="008000"/>
-          <w:sz w:val="20"/>
-          <w:szCs w:val="20"/>
-        </w:rPr>
-        <w:t> in real app</w:t>
+        <w:t>// don't do this in real app</w:t>
       </w:r>
     </w:p>
     <w:p>
@@ -12859,8 +12796,8 @@
       <w:pPr>
         <w:pStyle w:val="Heading2"/>
       </w:pPr>
-      <w:bookmarkStart w:id="16" w:name="_Where_is_InitializeComponent?"/>
-      <w:bookmarkEnd w:id="16"/>
+      <w:bookmarkStart w:id="15" w:name="_Where_is_InitializeComponent?"/>
+      <w:bookmarkEnd w:id="15"/>
       <w:r>
         <w:lastRenderedPageBreak/>
         <w:t xml:space="preserve">Where is </w:t>
@@ -18751,8 +18688,8 @@
       <w:pPr>
         <w:pStyle w:val="Heading2"/>
       </w:pPr>
-      <w:bookmarkStart w:id="17" w:name="_What_are_the"/>
-      <w:bookmarkEnd w:id="17"/>
+      <w:bookmarkStart w:id="16" w:name="_What_are_the"/>
+      <w:bookmarkEnd w:id="16"/>
       <w:r>
         <w:t xml:space="preserve">What are the </w:t>
       </w:r>
@@ -18993,7 +18930,30 @@
         <w:t>TextBox</w:t>
       </w:r>
       <w:r>
-        <w:t> Text</w:t>
+        <w:t> </w:t>
+      </w:r>
+      <w:r>
+        <w:rPr>
+          <w:color w:val="auto"/>
+        </w:rPr>
+        <w:t>x</w:t>
+      </w:r>
+      <w:proofErr w:type="gramStart"/>
+      <w:r>
+        <w:rPr>
+          <w:color w:val="auto"/>
+        </w:rPr>
+        <w:t>:Name</w:t>
+      </w:r>
+      <w:proofErr w:type="gramEnd"/>
+      <w:r>
+        <w:rPr>
+          <w:color w:val="auto"/>
+        </w:rPr>
+        <w:t xml:space="preserve">="DrinkName" </w:t>
+      </w:r>
+      <w:r>
+        <w:t>Text</w:t>
       </w:r>
       <w:r>
         <w:rPr>
@@ -19671,8 +19631,8 @@
         <w:pStyle w:val="Code"/>
         <w:keepNext w:val="0"/>
       </w:pPr>
-      <w:bookmarkStart w:id="18" w:name="_How_did_it"/>
-      <w:bookmarkEnd w:id="18"/>
+      <w:bookmarkStart w:id="17" w:name="_How_did_it"/>
+      <w:bookmarkEnd w:id="17"/>
       <w:proofErr w:type="gramStart"/>
       <w:r>
         <w:t>27 :</w:t>
@@ -20287,8 +20247,8 @@
       <w:pPr>
         <w:pStyle w:val="Code"/>
       </w:pPr>
-      <w:bookmarkStart w:id="19" w:name="OLE_LINK1"/>
-      <w:bookmarkStart w:id="20" w:name="OLE_LINK2"/>
+      <w:bookmarkStart w:id="18" w:name="OLE_LINK1"/>
+      <w:bookmarkStart w:id="19" w:name="OLE_LINK2"/>
       <w:proofErr w:type="gramStart"/>
       <w:r>
         <w:t>namespace</w:t>
@@ -20544,8 +20504,8 @@
         <w:t>}</w:t>
       </w:r>
     </w:p>
+    <w:bookmarkEnd w:id="18"/>
     <w:bookmarkEnd w:id="19"/>
-    <w:bookmarkEnd w:id="20"/>
     <w:p>
       <w:r>
         <w:t xml:space="preserve">That's all will do in the </w:t>
@@ -20774,7 +20734,7 @@
         <w:pStyle w:val="Code"/>
         <w:keepNext w:val="0"/>
       </w:pPr>
-      <w:bookmarkStart w:id="21" w:name="OLE_LINK3"/>
+      <w:bookmarkStart w:id="20" w:name="OLE_LINK3"/>
       <w:proofErr w:type="gramStart"/>
       <w:r>
         <w:rPr>
@@ -20841,7 +20801,7 @@
         <w:t>.</w:t>
       </w:r>
     </w:p>
-    <w:bookmarkEnd w:id="21"/>
+    <w:bookmarkEnd w:id="20"/>
     <w:p>
       <w:r>
         <w:t>You’ll add two “using” statements in this process,</w:t>
@@ -27335,8 +27295,8 @@
       <w:pPr>
         <w:pStyle w:val="Heading2"/>
       </w:pPr>
-      <w:bookmarkStart w:id="22" w:name="_Why_does_Name"/>
-      <w:bookmarkEnd w:id="22"/>
+      <w:bookmarkStart w:id="21" w:name="_Why_does_Name"/>
+      <w:bookmarkEnd w:id="21"/>
       <w:r>
         <w:t>Why create a Model project for DrinkOrder?</w:t>
       </w:r>
@@ -27508,16 +27468,16 @@
       <w:pPr>
         <w:pStyle w:val="Heading2"/>
       </w:pPr>
-      <w:bookmarkStart w:id="23" w:name="_Why_repeat_HappyHourStyles"/>
-      <w:bookmarkStart w:id="24" w:name="_Could_we_define"/>
-      <w:bookmarkStart w:id="25" w:name="_Could_we_have"/>
-      <w:bookmarkStart w:id="26" w:name="_When_should_I"/>
-      <w:bookmarkStart w:id="27" w:name="_Should_a_property"/>
+      <w:bookmarkStart w:id="22" w:name="_Why_repeat_HappyHourStyles"/>
+      <w:bookmarkStart w:id="23" w:name="_Could_we_define"/>
+      <w:bookmarkStart w:id="24" w:name="_Could_we_have"/>
+      <w:bookmarkStart w:id="25" w:name="_When_should_I"/>
+      <w:bookmarkStart w:id="26" w:name="_Should_a_property"/>
+      <w:bookmarkEnd w:id="22"/>
       <w:bookmarkEnd w:id="23"/>
       <w:bookmarkEnd w:id="24"/>
       <w:bookmarkEnd w:id="25"/>
       <w:bookmarkEnd w:id="26"/>
-      <w:bookmarkEnd w:id="27"/>
       <w:r>
         <w:t>Should a property always notify the View?</w:t>
       </w:r>
@@ -28047,10 +28007,22 @@
         <w:rPr>
           <w:i/>
         </w:rPr>
-        <w:t>SelectedDrinkOrder</w:t>
-      </w:r>
-      <w:r>
-        <w:t xml:space="preserve"> property never changes. </w:t>
+        <w:t>DrinkOrder</w:t>
+      </w:r>
+      <w:r>
+        <w:rPr>
+          <w:i/>
+        </w:rPr>
+        <w:t>s</w:t>
+      </w:r>
+      <w:r>
+        <w:t xml:space="preserve"> </w:t>
+      </w:r>
+      <w:r>
+        <w:t xml:space="preserve">collection </w:t>
+      </w:r>
+      <w:r>
+        <w:t xml:space="preserve">property never changes. </w:t>
       </w:r>
       <w:r>
         <w:t xml:space="preserve">The private setter is called exactly once, in the constructor, before the </w:t>
@@ -28197,8 +28169,8 @@
       <w:pPr>
         <w:pStyle w:val="Heading2"/>
       </w:pPr>
-      <w:bookmarkStart w:id="28" w:name="_Why_import_the"/>
-      <w:bookmarkEnd w:id="28"/>
+      <w:bookmarkStart w:id="27" w:name="_Why_import_the"/>
+      <w:bookmarkEnd w:id="27"/>
       <w:r>
         <w:t xml:space="preserve">Why </w:t>
       </w:r>
@@ -28438,10 +28410,10 @@
       <w:pPr>
         <w:pStyle w:val="Title"/>
       </w:pPr>
-      <w:bookmarkStart w:id="29" w:name="_When_should_I_1"/>
-      <w:bookmarkStart w:id="30" w:name="_How_are_Views"/>
+      <w:bookmarkStart w:id="28" w:name="_When_should_I_1"/>
+      <w:bookmarkStart w:id="29" w:name="_How_are_Views"/>
+      <w:bookmarkEnd w:id="28"/>
       <w:bookmarkEnd w:id="29"/>
-      <w:bookmarkEnd w:id="30"/>
       <w:r>
         <w:lastRenderedPageBreak/>
         <w:t xml:space="preserve">Lesson </w:t>
@@ -28951,7 +28923,7 @@
       <w:pPr>
         <w:pStyle w:val="Code"/>
       </w:pPr>
-      <w:bookmarkStart w:id="31" w:name="OLE_LINK31"/>
+      <w:bookmarkStart w:id="30" w:name="OLE_LINK31"/>
       <w:r>
         <w:t>&lt;</w:t>
       </w:r>
@@ -29779,7 +29751,7 @@
         <w:t>&gt;</w:t>
       </w:r>
     </w:p>
-    <w:bookmarkEnd w:id="31"/>
+    <w:bookmarkEnd w:id="30"/>
     <w:p>
       <w:pPr>
         <w:keepNext/>
@@ -29905,7 +29877,21 @@
           <w:b/>
           <w:i/>
         </w:rPr>
-        <w:t>&lt;UserControl.Resource&gt;</w:t>
+        <w:t>&lt;UserControl.Resource</w:t>
+      </w:r>
+      <w:r>
+        <w:rPr>
+          <w:b/>
+          <w:i/>
+        </w:rPr>
+        <w:t>s</w:t>
+      </w:r>
+      <w:r>
+        <w:rPr>
+          <w:b/>
+          <w:i/>
+        </w:rPr>
+        <w:t>&gt;</w:t>
       </w:r>
       <w:r>
         <w:rPr>
@@ -33963,8 +33949,8 @@
       <w:pPr>
         <w:pStyle w:val="Heading2"/>
       </w:pPr>
-      <w:bookmarkStart w:id="32" w:name="_Explain_the_rule"/>
-      <w:bookmarkEnd w:id="32"/>
+      <w:bookmarkStart w:id="31" w:name="_Explain_the_rule"/>
+      <w:bookmarkEnd w:id="31"/>
       <w:r>
         <w:t>Explain the</w:t>
       </w:r>
@@ -35534,6 +35520,9 @@
       <w:r>
         <w:t> HappyHour</w:t>
       </w:r>
+      <w:r>
+        <w:t>.Views</w:t>
+      </w:r>
     </w:p>
     <w:p>
       <w:pPr>
@@ -36595,6 +36584,9 @@
       <w:proofErr w:type="gramEnd"/>
       <w:r>
         <w:t> HappyHour</w:t>
+      </w:r>
+      <w:r>
+        <w:t>.Views</w:t>
       </w:r>
     </w:p>
     <w:p>
@@ -37219,8 +37211,8 @@
       <w:pPr>
         <w:pStyle w:val="Heading2"/>
       </w:pPr>
-      <w:bookmarkStart w:id="33" w:name="_Shouldn’t_the_ShellView"/>
-      <w:bookmarkEnd w:id="33"/>
+      <w:bookmarkStart w:id="32" w:name="_Shouldn’t_the_ShellView"/>
+      <w:bookmarkEnd w:id="32"/>
       <w:r>
         <w:t xml:space="preserve">Is </w:t>
       </w:r>
@@ -37947,8 +37939,8 @@
       <w:pPr>
         <w:pStyle w:val="Heading2"/>
       </w:pPr>
-      <w:bookmarkStart w:id="34" w:name="_What_is_IViewAware?"/>
-      <w:bookmarkEnd w:id="34"/>
+      <w:bookmarkStart w:id="33" w:name="_What_is_IViewAware?"/>
+      <w:bookmarkEnd w:id="33"/>
       <w:r>
         <w:t xml:space="preserve">What is </w:t>
       </w:r>
@@ -41157,7 +41149,14 @@
           <w:b/>
           <w:i/>
         </w:rPr>
-        <w:t>TextBox</w:t>
+        <w:t>TextB</w:t>
+      </w:r>
+      <w:r>
+        <w:rPr>
+          <w:b/>
+          <w:i/>
+        </w:rPr>
+        <w:t>lock</w:t>
       </w:r>
     </w:p>
     <w:p>
@@ -41512,329 +41511,426 @@
           <w:b/>
           <w:i/>
         </w:rPr>
-        <w:t>ConfigureImageConverter</w:t>
-      </w:r>
-      <w:r>
-        <w:rPr>
-          <w:b/>
-        </w:rPr>
+        <w:t>ConfigurePathToImageSourceConverter</w:t>
+      </w:r>
+      <w:r>
+        <w:rPr>
+          <w:b/>
+        </w:rPr>
+        <w:t xml:space="preserve"> </w:t>
+      </w:r>
+      <w:r>
+        <w:rPr>
+          <w:b/>
+        </w:rPr>
+        <w:t>method</w:t>
+      </w:r>
+      <w:r>
+        <w:t xml:space="preserve"> </w:t>
+      </w:r>
+      <w:r>
+        <w:t xml:space="preserve">to the </w:t>
+      </w:r>
+      <w:r>
+        <w:rPr>
+          <w:i/>
+        </w:rPr>
+        <w:t>AppBootstrapper</w:t>
+      </w:r>
+      <w:r>
+        <w:t xml:space="preserve"> </w:t>
+      </w:r>
+      <w:r>
+        <w:t>as follows</w:t>
+      </w:r>
+    </w:p>
+    <w:p>
+      <w:pPr>
+        <w:pStyle w:val="Code"/>
+      </w:pPr>
+      <w:proofErr w:type="gramStart"/>
+      <w:r>
+        <w:rPr>
+          <w:color w:val="0000FF"/>
+        </w:rPr>
+        <w:t>private</w:t>
+      </w:r>
+      <w:proofErr w:type="gramEnd"/>
+      <w:r>
+        <w:t> </w:t>
+      </w:r>
+      <w:r>
+        <w:rPr>
+          <w:color w:val="0000FF"/>
+        </w:rPr>
+        <w:t>static</w:t>
+      </w:r>
+      <w:r>
+        <w:t> </w:t>
+      </w:r>
+      <w:r>
+        <w:rPr>
+          <w:color w:val="0000FF"/>
+        </w:rPr>
+        <w:t>void</w:t>
+      </w:r>
+      <w:r>
+        <w:t> </w:t>
+      </w:r>
+      <w:r>
+        <w:t xml:space="preserve">ConfigurePathToImageSourceConverter </w:t>
+      </w:r>
+      <w:r>
+        <w:t>()</w:t>
+      </w:r>
+    </w:p>
+    <w:p>
+      <w:pPr>
+        <w:pStyle w:val="Code"/>
+      </w:pPr>
+      <w:r>
+        <w:t>{</w:t>
+      </w:r>
+    </w:p>
+    <w:p>
+      <w:pPr>
+        <w:pStyle w:val="Code"/>
+        <w:rPr>
+          <w:rFonts w:ascii="Courier New" w:hAnsi="Courier New" w:cs="Courier New"/>
+          <w:color w:val="4D4D4D"/>
+          <w:shd w:val="clear" w:color="auto" w:fill="D6E3BC"/>
+        </w:rPr>
+      </w:pPr>
+      <w:r>
+        <w:t>    </w:t>
+      </w:r>
+      <w:proofErr w:type="gramStart"/>
+      <w:r>
+        <w:rPr>
+          <w:rFonts w:ascii="Courier New" w:hAnsi="Courier New" w:cs="Courier New"/>
+          <w:color w:val="0000FF"/>
+          <w:bdr w:val="none" w:sz="0" w:space="0" w:color="auto" w:frame="1"/>
+          <w:shd w:val="clear" w:color="auto" w:fill="D6E3BC"/>
+        </w:rPr>
+        <w:t>const</w:t>
+      </w:r>
+      <w:proofErr w:type="gramEnd"/>
+      <w:r>
+        <w:rPr>
+          <w:rFonts w:ascii="Courier New" w:hAnsi="Courier New" w:cs="Courier New"/>
+          <w:color w:val="4D4D4D"/>
+          <w:shd w:val="clear" w:color="auto" w:fill="D6E3BC"/>
+        </w:rPr>
+        <w:t xml:space="preserve"> </w:t>
+      </w:r>
+      <w:r>
+        <w:rPr>
+          <w:rFonts w:ascii="Courier New" w:hAnsi="Courier New" w:cs="Courier New"/>
+          <w:color w:val="2B91AF"/>
+          <w:bdr w:val="none" w:sz="0" w:space="0" w:color="auto" w:frame="1"/>
+          <w:shd w:val="clear" w:color="auto" w:fill="D6E3BC"/>
+        </w:rPr>
+        <w:t>string</w:t>
+      </w:r>
+      <w:r>
+        <w:rPr>
+          <w:rFonts w:ascii="Courier New" w:hAnsi="Courier New" w:cs="Courier New"/>
+          <w:color w:val="4D4D4D"/>
+          <w:shd w:val="clear" w:color="auto" w:fill="D6E3BC"/>
+        </w:rPr>
+        <w:t xml:space="preserve"> basepath = </w:t>
+      </w:r>
+      <w:r>
+        <w:rPr>
+          <w:rFonts w:ascii="Courier New" w:hAnsi="Courier New" w:cs="Courier New"/>
+          <w:color w:val="A31515"/>
+          <w:bdr w:val="none" w:sz="0" w:space="0" w:color="auto" w:frame="1"/>
+          <w:shd w:val="clear" w:color="auto" w:fill="D6E3BC"/>
+        </w:rPr>
+        <w:t>"/HappyHour;component/assets/images/"</w:t>
+      </w:r>
+      <w:r>
+        <w:rPr>
+          <w:rFonts w:ascii="Courier New" w:hAnsi="Courier New" w:cs="Courier New"/>
+          <w:color w:val="4D4D4D"/>
+          <w:shd w:val="clear" w:color="auto" w:fill="D6E3BC"/>
+        </w:rPr>
+        <w:t>;</w:t>
+      </w:r>
+    </w:p>
+    <w:p>
+      <w:pPr>
+        <w:pStyle w:val="Code"/>
+      </w:pPr>
+      <w:r>
+        <w:rPr>
+          <w:rFonts w:ascii="Courier New" w:hAnsi="Courier New" w:cs="Courier New"/>
+          <w:color w:val="4D4D4D"/>
+          <w:sz w:val="17"/>
+          <w:szCs w:val="17"/>
+          <w:shd w:val="clear" w:color="auto" w:fill="D6E3BC"/>
+        </w:rPr>
+        <w:t xml:space="preserve">    </w:t>
+      </w:r>
+      <w:r>
+        <w:rPr>
+          <w:color w:val="2B91AF"/>
+        </w:rPr>
+        <w:t>PathToImageSourceConverter</w:t>
+      </w:r>
+      <w:r>
+        <w:t>.</w:t>
+      </w:r>
+      <w:r>
+        <w:t>Default</w:t>
+      </w:r>
+      <w:r>
+        <w:t>PathFilter =</w:t>
+      </w:r>
+    </w:p>
+    <w:p>
+      <w:pPr>
+        <w:pStyle w:val="Code"/>
+      </w:pPr>
+      <w:r>
+        <w:t>        </w:t>
+      </w:r>
+      <w:proofErr w:type="gramStart"/>
+      <w:r>
+        <w:t>path</w:t>
+      </w:r>
+      <w:proofErr w:type="gramEnd"/>
+      <w:r>
+        <w:t> =&gt; </w:t>
+      </w:r>
+      <w:r>
+        <w:rPr>
+          <w:color w:val="0000FF"/>
+        </w:rPr>
+        <w:t>string</w:t>
+      </w:r>
+      <w:r>
+        <w:t>.IsNullOrEmpty(path) ? </w:t>
+      </w:r>
+      <w:proofErr w:type="gramStart"/>
+      <w:r>
+        <w:rPr>
+          <w:color w:val="0000FF"/>
+        </w:rPr>
+        <w:t>null</w:t>
+      </w:r>
+      <w:r>
+        <w:t> :</w:t>
+      </w:r>
+      <w:proofErr w:type="gramEnd"/>
+      <w:r>
+        <w:t> </w:t>
+      </w:r>
+      <w:r>
+        <w:t>basep</w:t>
+      </w:r>
+      <w:r>
+        <w:t>ath</w:t>
+      </w:r>
+      <w:r>
+        <w:t> + path.Trim();</w:t>
+      </w:r>
+    </w:p>
+    <w:p>
+      <w:pPr>
+        <w:pStyle w:val="Code"/>
+      </w:pPr>
+    </w:p>
+    <w:p>
+      <w:pPr>
+        <w:pStyle w:val="Code"/>
+      </w:pPr>
+      <w:r>
+        <w:t>    </w:t>
+      </w:r>
+      <w:r>
+        <w:rPr>
+          <w:color w:val="2B91AF"/>
+        </w:rPr>
+        <w:t>PathToImageSourceConverter</w:t>
+      </w:r>
+      <w:r>
+        <w:t>.</w:t>
+      </w:r>
+      <w:r>
+        <w:t>Default</w:t>
+      </w:r>
+      <w:r>
+        <w:t>MissingImage =</w:t>
+      </w:r>
+    </w:p>
+    <w:p>
+      <w:pPr>
+        <w:pStyle w:val="Code"/>
+      </w:pPr>
+      <w:r>
+        <w:t>        </w:t>
+      </w:r>
+      <w:proofErr w:type="gramStart"/>
+      <w:r>
+        <w:rPr>
+          <w:color w:val="2B91AF"/>
+        </w:rPr>
+        <w:t>PathToImageSourceConverter</w:t>
+      </w:r>
+      <w:r>
+        <w:t>.GetImageFromPath(</w:t>
+      </w:r>
+      <w:proofErr w:type="gramEnd"/>
+      <w:r>
+        <w:t>basepath + </w:t>
+      </w:r>
+      <w:bookmarkStart w:id="34" w:name="_GoBack"/>
+      <w:bookmarkEnd w:id="34"/>
+      <w:r>
+        <w:rPr>
+          <w:color w:val="A31515"/>
+        </w:rPr>
+        <w:t>"</w:t>
+      </w:r>
+      <w:r>
+        <w:rPr>
+          <w:color w:val="A31515"/>
+        </w:rPr>
+        <w:t>missing_drink</w:t>
+      </w:r>
+      <w:r>
+        <w:rPr>
+          <w:color w:val="A31515"/>
+        </w:rPr>
+        <w:t>.jpg"</w:t>
+      </w:r>
+      <w:r>
+        <w:t>);</w:t>
+      </w:r>
+    </w:p>
+    <w:p>
+      <w:pPr>
+        <w:pStyle w:val="Code"/>
+      </w:pPr>
+    </w:p>
+    <w:p>
+      <w:pPr>
+        <w:pStyle w:val="Code"/>
+        <w:keepNext w:val="0"/>
+      </w:pPr>
+      <w:r>
+        <w:t>}</w:t>
+      </w:r>
+    </w:p>
+    <w:p>
+      <w:pPr>
+        <w:keepNext/>
+      </w:pPr>
+      <w:r>
+        <w:rPr>
+          <w:b/>
+        </w:rPr>
+        <w:t xml:space="preserve">Call </w:t>
+      </w:r>
+      <w:r>
+        <w:rPr>
+          <w:b/>
+          <w:i/>
+        </w:rPr>
+        <w:t>ConfigurePathToImageSourceConverter</w:t>
+      </w:r>
+      <w:r>
+        <w:rPr>
+          <w:b/>
+        </w:rPr>
+        <w:t xml:space="preserve"> </w:t>
+      </w:r>
+      <w:r>
+        <w:t xml:space="preserve">in the </w:t>
+      </w:r>
+      <w:r>
+        <w:rPr>
+          <w:i/>
+        </w:rPr>
+        <w:t>Configure</w:t>
+      </w:r>
+      <w:r>
         <w:t xml:space="preserve"> method</w:t>
       </w:r>
+    </w:p>
+    <w:p>
+      <w:pPr>
+        <w:pStyle w:val="Code"/>
+      </w:pPr>
+      <w:proofErr w:type="gramStart"/>
+      <w:r>
+        <w:t>protected</w:t>
+      </w:r>
+      <w:proofErr w:type="gramEnd"/>
+      <w:r>
+        <w:t> override void Configure()</w:t>
+      </w:r>
+    </w:p>
+    <w:p>
+      <w:pPr>
+        <w:pStyle w:val="Code"/>
+      </w:pPr>
+      <w:r>
+        <w:t>{</w:t>
+      </w:r>
+    </w:p>
+    <w:p>
+      <w:pPr>
+        <w:pStyle w:val="Code"/>
+      </w:pPr>
+      <w:r>
+        <w:rPr>
+          <w:color w:val="008000"/>
+        </w:rPr>
+        <w:t xml:space="preserve">    // ...</w:t>
+      </w:r>
+    </w:p>
+    <w:p>
+      <w:pPr>
+        <w:pStyle w:val="Code"/>
+      </w:pPr>
+      <w:r>
+        <w:t>    </w:t>
+      </w:r>
+      <w:proofErr w:type="gramStart"/>
+      <w:r>
+        <w:t>ConfigurePathToImageSourceConverter(</w:t>
+      </w:r>
+      <w:proofErr w:type="gramEnd"/>
+      <w:r>
+        <w:t>);</w:t>
+      </w:r>
+    </w:p>
+    <w:p>
+      <w:pPr>
+        <w:pStyle w:val="Code"/>
+        <w:keepNext w:val="0"/>
+      </w:pPr>
+      <w:r>
+        <w:t>}</w:t>
+      </w:r>
+    </w:p>
+    <w:p>
+      <w:r>
+        <w:t xml:space="preserve">Let’s review the </w:t>
+      </w:r>
+      <w:r>
+        <w:rPr>
+          <w:i/>
+        </w:rPr>
+        <w:t>ConfigurePathToImageSourceConverter</w:t>
+      </w:r>
       <w:r>
         <w:t xml:space="preserve"> </w:t>
       </w:r>
       <w:r>
-        <w:t xml:space="preserve">to the </w:t>
-      </w:r>
-      <w:r>
-        <w:rPr>
-          <w:i/>
-        </w:rPr>
-        <w:t>AppBootstrapper</w:t>
-      </w:r>
-      <w:r>
-        <w:t xml:space="preserve"> </w:t>
-      </w:r>
-      <w:r>
-        <w:t>as follows</w:t>
-      </w:r>
-    </w:p>
-    <w:p>
-      <w:pPr>
-        <w:pStyle w:val="Code"/>
-      </w:pPr>
-      <w:proofErr w:type="gramStart"/>
-      <w:r>
-        <w:rPr>
-          <w:color w:val="0000FF"/>
-        </w:rPr>
-        <w:t>private</w:t>
-      </w:r>
-      <w:proofErr w:type="gramEnd"/>
-      <w:r>
-        <w:t> </w:t>
-      </w:r>
-      <w:r>
-        <w:rPr>
-          <w:color w:val="0000FF"/>
-        </w:rPr>
-        <w:t>static</w:t>
-      </w:r>
-      <w:r>
-        <w:t> </w:t>
-      </w:r>
-      <w:r>
-        <w:rPr>
-          <w:color w:val="0000FF"/>
-        </w:rPr>
-        <w:t>void</w:t>
-      </w:r>
-      <w:r>
-        <w:t> </w:t>
-      </w:r>
-      <w:r>
-        <w:t>ConfigureImageConverter</w:t>
-      </w:r>
-      <w:r>
-        <w:t>()</w:t>
-      </w:r>
-    </w:p>
-    <w:p>
-      <w:pPr>
-        <w:pStyle w:val="Code"/>
-      </w:pPr>
-      <w:r>
-        <w:t>{</w:t>
-      </w:r>
-    </w:p>
-    <w:p>
-      <w:pPr>
-        <w:pStyle w:val="Code"/>
-      </w:pPr>
-      <w:r>
-        <w:t>    </w:t>
-      </w:r>
-      <w:r>
-        <w:rPr>
-          <w:color w:val="2B91AF"/>
-        </w:rPr>
-        <w:t>PathToImageSourceConverter</w:t>
-      </w:r>
-      <w:r>
-        <w:t>.PathFilter =</w:t>
-      </w:r>
-    </w:p>
-    <w:p>
-      <w:pPr>
-        <w:pStyle w:val="Code"/>
-      </w:pPr>
-      <w:r>
-        <w:t>        </w:t>
-      </w:r>
-      <w:proofErr w:type="gramStart"/>
-      <w:r>
-        <w:t>path</w:t>
-      </w:r>
-      <w:proofErr w:type="gramEnd"/>
-      <w:r>
-        <w:t> =&gt; </w:t>
-      </w:r>
-      <w:r>
-        <w:rPr>
-          <w:color w:val="0000FF"/>
-        </w:rPr>
-        <w:t>string</w:t>
-      </w:r>
-      <w:r>
-        <w:t>.IsNullOrEmpty(path) ? </w:t>
-      </w:r>
-    </w:p>
-    <w:p>
-      <w:pPr>
-        <w:pStyle w:val="Code"/>
-      </w:pPr>
-      <w:r>
-        <w:t>            </w:t>
-      </w:r>
-      <w:proofErr w:type="gramStart"/>
-      <w:r>
-        <w:rPr>
-          <w:color w:val="0000FF"/>
-        </w:rPr>
-        <w:t>null</w:t>
-      </w:r>
-      <w:r>
-        <w:t> :</w:t>
-      </w:r>
-      <w:proofErr w:type="gramEnd"/>
-      <w:r>
-        <w:t> </w:t>
-      </w:r>
-      <w:r>
-        <w:rPr>
-          <w:color w:val="A31515"/>
-        </w:rPr>
-        <w:t>"/HappyHour;component/assets/images/"</w:t>
-      </w:r>
-      <w:r>
-        <w:t> + path.Trim();</w:t>
-      </w:r>
-    </w:p>
-    <w:p>
-      <w:pPr>
-        <w:pStyle w:val="Code"/>
-      </w:pPr>
-    </w:p>
-    <w:p>
-      <w:pPr>
-        <w:pStyle w:val="Code"/>
-      </w:pPr>
-      <w:r>
-        <w:t>    </w:t>
-      </w:r>
-      <w:r>
-        <w:rPr>
-          <w:color w:val="2B91AF"/>
-        </w:rPr>
-        <w:t>PathToImageSourceConverter</w:t>
-      </w:r>
-      <w:r>
-        <w:t>.MissingImage =</w:t>
-      </w:r>
-    </w:p>
-    <w:p>
-      <w:pPr>
-        <w:pStyle w:val="Code"/>
-      </w:pPr>
-      <w:r>
-        <w:t>        </w:t>
-      </w:r>
-      <w:proofErr w:type="gramStart"/>
-      <w:r>
-        <w:rPr>
-          <w:color w:val="2B91AF"/>
-        </w:rPr>
-        <w:t>PathToImageSourceConverter</w:t>
-      </w:r>
-      <w:r>
-        <w:t>.GetImageFromPath(</w:t>
-      </w:r>
-      <w:proofErr w:type="gramEnd"/>
-      <w:r>
-        <w:rPr>
-          <w:color w:val="A31515"/>
-        </w:rPr>
-        <w:t>"</w:t>
-      </w:r>
-      <w:r>
-        <w:rPr>
-          <w:color w:val="A31515"/>
-        </w:rPr>
-        <w:t>missing_drink</w:t>
-      </w:r>
-      <w:r>
-        <w:rPr>
-          <w:color w:val="A31515"/>
-        </w:rPr>
-        <w:t>.jpg"</w:t>
-      </w:r>
-      <w:r>
-        <w:t>);</w:t>
-      </w:r>
-    </w:p>
-    <w:p>
-      <w:pPr>
-        <w:pStyle w:val="Code"/>
-      </w:pPr>
-    </w:p>
-    <w:p>
-      <w:pPr>
-        <w:pStyle w:val="Code"/>
-        <w:keepNext w:val="0"/>
-      </w:pPr>
-      <w:r>
-        <w:t>}</w:t>
-      </w:r>
-    </w:p>
-    <w:p>
-      <w:pPr>
-        <w:keepNext/>
-      </w:pPr>
-      <w:r>
-        <w:rPr>
-          <w:b/>
-        </w:rPr>
-        <w:t xml:space="preserve">Call </w:t>
-      </w:r>
-      <w:r>
-        <w:rPr>
-          <w:b/>
-          <w:i/>
-        </w:rPr>
-        <w:t>ConfigureImageConverter</w:t>
-      </w:r>
-      <w:r>
-        <w:t xml:space="preserve"> in the </w:t>
-      </w:r>
-      <w:r>
-        <w:rPr>
-          <w:i/>
-        </w:rPr>
-        <w:t>Configure</w:t>
-      </w:r>
-      <w:r>
-        <w:t xml:space="preserve"> method</w:t>
-      </w:r>
-    </w:p>
-    <w:p>
-      <w:pPr>
-        <w:pStyle w:val="Code"/>
-      </w:pPr>
-      <w:proofErr w:type="gramStart"/>
-      <w:r>
-        <w:t>protected</w:t>
-      </w:r>
-      <w:proofErr w:type="gramEnd"/>
-      <w:r>
-        <w:t> override void Configure()</w:t>
-      </w:r>
-    </w:p>
-    <w:p>
-      <w:pPr>
-        <w:pStyle w:val="Code"/>
-      </w:pPr>
-      <w:r>
-        <w:t>{</w:t>
-      </w:r>
-    </w:p>
-    <w:p>
-      <w:pPr>
-        <w:pStyle w:val="Code"/>
-      </w:pPr>
-      <w:r>
-        <w:rPr>
-          <w:color w:val="008000"/>
-        </w:rPr>
-        <w:t xml:space="preserve">    // ...</w:t>
-      </w:r>
-    </w:p>
-    <w:p>
-      <w:pPr>
-        <w:pStyle w:val="Code"/>
-      </w:pPr>
-      <w:r>
-        <w:t>    </w:t>
-      </w:r>
-      <w:proofErr w:type="gramStart"/>
-      <w:r>
-        <w:t>ConfigurePathToImageSourceConverter(</w:t>
-      </w:r>
-      <w:proofErr w:type="gramEnd"/>
-      <w:r>
-        <w:t>);</w:t>
-      </w:r>
-    </w:p>
-    <w:p>
-      <w:pPr>
-        <w:pStyle w:val="Code"/>
-        <w:keepNext w:val="0"/>
-      </w:pPr>
-      <w:r>
-        <w:t>}</w:t>
-      </w:r>
-    </w:p>
-    <w:p>
-      <w:r>
-        <w:t xml:space="preserve">Let’s review the </w:t>
-      </w:r>
-      <w:r>
-        <w:rPr>
-          <w:i/>
-        </w:rPr>
-        <w:t>ConfigureImageConverter</w:t>
-      </w:r>
-      <w:r>
-        <w:t xml:space="preserve"> starting with the first statement which assigns a custom </w:t>
+        <w:t xml:space="preserve">starting with the first statement which assigns a custom </w:t>
       </w:r>
       <w:r>
         <w:rPr>
@@ -42627,7 +42723,7 @@
           <w:rPr>
             <w:noProof/>
           </w:rPr>
-          <w:t>23</w:t>
+          <w:t>66</w:t>
         </w:r>
         <w:r>
           <w:rPr>
@@ -42711,12 +42807,12 @@
         <v:path o:extrusionok="f" gradientshapeok="t" o:connecttype="rect"/>
         <o:lock v:ext="edit" aspectratio="t"/>
       </v:shapetype>
-      <v:shape id="_x0000_i1028" type="#_x0000_t75" style="width:3in;height:3in" o:bullet="t"/>
+      <v:shape id="_x0000_i1042" type="#_x0000_t75" style="width:3in;height:3in" o:bullet="t"/>
     </w:pict>
   </w:numPicBullet>
   <w:numPicBullet w:numPicBulletId="1">
     <w:pict>
-      <v:shape id="_x0000_i1029" type="#_x0000_t75" style="width:3in;height:3in" o:bullet="t"/>
+      <v:shape id="_x0000_i1043" type="#_x0000_t75" style="width:3in;height:3in" o:bullet="t"/>
     </w:pict>
   </w:numPicBullet>
   <w:abstractNum w:abstractNumId="0">

</xml_diff>

<commit_message>
Corrected namespace for HappyHour.ViewModels.IMainPage per Eileen's email
git-svn-id: http://profserv.ideablade.com:81/svn/Cocktail/trunk@928 3d6527be-44ab-9e4e-9680-169f2067cef8
</commit_message>
<xml_diff>
--- a/Samples/HappyHour/HappyHourTutorial.docx
+++ b/Samples/HappyHour/HappyHourTutorial.docx
@@ -35509,19 +35509,25 @@
       <w:pPr>
         <w:pStyle w:val="Code"/>
       </w:pPr>
-      <w:proofErr w:type="gramStart"/>
       <w:r>
         <w:rPr>
           <w:color w:val="0000FF"/>
         </w:rPr>
         <w:t>namespace</w:t>
       </w:r>
-      <w:proofErr w:type="gramEnd"/>
       <w:r>
         <w:t> HappyHour</w:t>
       </w:r>
       <w:r>
-        <w:t>.Views</w:t>
+        <w:t>.View</w:t>
+      </w:r>
+      <w:r>
+        <w:t>Model</w:t>
+      </w:r>
+      <w:bookmarkStart w:id="32" w:name="_GoBack"/>
+      <w:bookmarkEnd w:id="32"/>
+      <w:r>
+        <w:t>s</w:t>
       </w:r>
     </w:p>
     <w:p>
@@ -37211,8 +37217,8 @@
       <w:pPr>
         <w:pStyle w:val="Heading2"/>
       </w:pPr>
-      <w:bookmarkStart w:id="32" w:name="_Shouldn’t_the_ShellView"/>
-      <w:bookmarkEnd w:id="32"/>
+      <w:bookmarkStart w:id="33" w:name="_Shouldn’t_the_ShellView"/>
+      <w:bookmarkEnd w:id="33"/>
       <w:r>
         <w:t xml:space="preserve">Is </w:t>
       </w:r>
@@ -37939,8 +37945,8 @@
       <w:pPr>
         <w:pStyle w:val="Heading2"/>
       </w:pPr>
-      <w:bookmarkStart w:id="33" w:name="_What_is_IViewAware?"/>
-      <w:bookmarkEnd w:id="33"/>
+      <w:bookmarkStart w:id="34" w:name="_What_is_IViewAware?"/>
+      <w:bookmarkEnd w:id="34"/>
       <w:r>
         <w:t xml:space="preserve">What is </w:t>
       </w:r>
@@ -41727,10 +41733,7 @@
         <w:t> </w:t>
       </w:r>
       <w:r>
-        <w:t>basep</w:t>
-      </w:r>
-      <w:r>
-        <w:t>ath</w:t>
+        <w:t>basepath</w:t>
       </w:r>
       <w:r>
         <w:t> + path.Trim();</w:t>
@@ -41785,8 +41788,6 @@
       <w:r>
         <w:t>basepath + </w:t>
       </w:r>
-      <w:bookmarkStart w:id="34" w:name="_GoBack"/>
-      <w:bookmarkEnd w:id="34"/>
       <w:r>
         <w:rPr>
           <w:color w:val="A31515"/>
@@ -42723,7 +42724,7 @@
           <w:rPr>
             <w:noProof/>
           </w:rPr>
-          <w:t>66</w:t>
+          <w:t>57</w:t>
         </w:r>
         <w:r>
           <w:rPr>
@@ -42807,12 +42808,12 @@
         <v:path o:extrusionok="f" gradientshapeok="t" o:connecttype="rect"/>
         <o:lock v:ext="edit" aspectratio="t"/>
       </v:shapetype>
-      <v:shape id="_x0000_i1042" type="#_x0000_t75" style="width:3in;height:3in" o:bullet="t"/>
+      <v:shape id="_x0000_i1028" type="#_x0000_t75" style="width:3in;height:3in" o:bullet="t"/>
     </w:pict>
   </w:numPicBullet>
   <w:numPicBullet w:numPicBulletId="1">
     <w:pict>
-      <v:shape id="_x0000_i1043" type="#_x0000_t75" style="width:3in;height:3in" o:bullet="t"/>
+      <v:shape id="_x0000_i1029" type="#_x0000_t75" style="width:3in;height:3in" o:bullet="t"/>
     </w:pict>
   </w:numPicBullet>
   <w:abstractNum w:abstractNumId="0">

</xml_diff>